<commit_message>
Various updates to User Manual and Verification Report
git-svn-id: https://ntserv1.ida.ing.tu-bs.de/svn/hwswcosim/trunk@797 d83f2ebd-4275-1f45-b601-53736ebb63cd
</commit_message>
<xml_diff>
--- a/doc/Design_Flow_Report.docx
+++ b/doc/Design_Flow_Report.docx
@@ -243,7 +243,7 @@
         <w:rPr>
           <w:noProof/>
         </w:rPr>
-        <w:t>January 2, 2012</w:t>
+        <w:t>February 24, 2012</w:t>
       </w:r>
       <w:r>
         <w:rPr>
@@ -492,9 +492,618 @@
         </w:rPr>
       </w:pPr>
     </w:p>
+    <w:p>
+      <w:pPr>
+        <w:spacing w:before="0"/>
+        <w:jc w:val="left"/>
+        <w:rPr>
+          <w:lang w:val="en-GB"/>
+        </w:rPr>
+      </w:pPr>
+      <w:r>
+        <w:rPr>
+          <w:lang w:val="en-GB"/>
+        </w:rPr>
+        <w:br w:type="page"/>
+      </w:r>
+    </w:p>
+    <w:p>
+      <w:pPr>
+        <w:pStyle w:val="berschrift1"/>
+        <w:rPr>
+          <w:lang w:val="en-GB"/>
+        </w:rPr>
+      </w:pPr>
+      <w:r>
+        <w:rPr>
+          <w:lang w:val="en-GB"/>
+        </w:rPr>
+        <w:t>Introduction</w:t>
+      </w:r>
+    </w:p>
+    <w:p>
+      <w:pPr>
+        <w:pStyle w:val="berschrift2"/>
+      </w:pPr>
+      <w:r>
+        <w:t>Purpose &amp; Scope</w:t>
+      </w:r>
+    </w:p>
+    <w:p>
+      <w:r>
+        <w:t>This document is the Design Flow Report</w:t>
+      </w:r>
+      <w:r>
+        <w:t xml:space="preserve"> (DFR)</w:t>
+      </w:r>
+      <w:r>
+        <w:t xml:space="preserve"> of the SystemC Co-Simulation SoC Validation Platform (SoCRocket).</w:t>
+      </w:r>
+      <w:r>
+        <w:t xml:space="preserve"> </w:t>
+      </w:r>
+      <w:r>
+        <w:t>It describes the natural way of assembling, building, executing and analyzing a platform simulation using the infrastructure of the library.</w:t>
+      </w:r>
+      <w:r>
+        <w:t xml:space="preserve"> The document walks the user through all these steps at the hand of an example design with multiple processors running RTEMS OS.</w:t>
+      </w:r>
+    </w:p>
+    <w:p>
+      <w:r>
+        <w:t>The DFR should be read in conjunction with the Interconnect Methodology Summary (IMS) and the Analysis Capability Report (AR).</w:t>
+      </w:r>
+      <w:r>
+        <w:t xml:space="preserve"> </w:t>
+      </w:r>
+      <w:r>
+        <w:t>The IMS</w:t>
+      </w:r>
+      <w:r>
+        <w:t xml:space="preserve"> describes all </w:t>
+      </w:r>
+      <w:r>
+        <w:t xml:space="preserve">the </w:t>
+      </w:r>
+      <w:r>
+        <w:t>av</w:t>
+      </w:r>
+      <w:r>
+        <w:t xml:space="preserve">ailable interconnect options, and the AR </w:t>
+      </w:r>
+      <w:r>
+        <w:t xml:space="preserve">the analysis API along </w:t>
+      </w:r>
+      <w:r>
+        <w:t xml:space="preserve">the various parameters and performance counter </w:t>
+      </w:r>
+      <w:r>
+        <w:t>for Design Space Exploration.</w:t>
+      </w:r>
+    </w:p>
+    <w:p>
+      <w:pPr>
+        <w:pStyle w:val="berschrift2"/>
+      </w:pPr>
+      <w:r>
+        <w:t>Revisions</w:t>
+      </w:r>
+    </w:p>
+    <w:p>
+      <w:pPr>
+        <w:pStyle w:val="Default"/>
+      </w:pPr>
+      <w:r>
+        <w:t>The following table will be updated during the course of the project.</w:t>
+      </w:r>
+    </w:p>
+    <w:p>
+      <w:pPr>
+        <w:pStyle w:val="Default"/>
+      </w:pPr>
+    </w:p>
+    <w:tbl>
+      <w:tblPr>
+        <w:tblStyle w:val="Tabellenraster"/>
+        <w:tblW w:w="0" w:type="auto"/>
+        <w:tblInd w:w="108" w:type="dxa"/>
+        <w:tblBorders>
+          <w:top w:val="single" w:sz="24" w:space="0" w:color="000000" w:themeColor="text1"/>
+          <w:left w:val="single" w:sz="24" w:space="0" w:color="000000" w:themeColor="text1"/>
+          <w:bottom w:val="single" w:sz="24" w:space="0" w:color="000000" w:themeColor="text1"/>
+          <w:right w:val="single" w:sz="24" w:space="0" w:color="000000" w:themeColor="text1"/>
+          <w:insideH w:val="single" w:sz="6" w:space="0" w:color="000000" w:themeColor="text1"/>
+          <w:insideV w:val="single" w:sz="6" w:space="0" w:color="000000" w:themeColor="text1"/>
+        </w:tblBorders>
+        <w:tblLook w:val="00A0"/>
+      </w:tblPr>
+      <w:tblGrid>
+        <w:gridCol w:w="1418"/>
+        <w:gridCol w:w="2693"/>
+        <w:gridCol w:w="5560"/>
+      </w:tblGrid>
+      <w:tr>
+        <w:tc>
+          <w:tcPr>
+            <w:tcW w:w="1418" w:type="dxa"/>
+            <w:tcBorders>
+              <w:top w:val="single" w:sz="24" w:space="0" w:color="000000" w:themeColor="text1"/>
+              <w:bottom w:val="single" w:sz="24" w:space="0" w:color="000000" w:themeColor="text1"/>
+            </w:tcBorders>
+            <w:shd w:val="clear" w:color="auto" w:fill="B8CCE4" w:themeFill="accent1" w:themeFillTint="66"/>
+          </w:tcPr>
+          <w:p>
+            <w:pPr>
+              <w:rPr>
+                <w:b/>
+              </w:rPr>
+            </w:pPr>
+            <w:r>
+              <w:rPr>
+                <w:b/>
+              </w:rPr>
+              <w:t>Version</w:t>
+            </w:r>
+          </w:p>
+        </w:tc>
+        <w:tc>
+          <w:tcPr>
+            <w:tcW w:w="2693" w:type="dxa"/>
+            <w:tcBorders>
+              <w:top w:val="single" w:sz="24" w:space="0" w:color="000000" w:themeColor="text1"/>
+              <w:bottom w:val="single" w:sz="24" w:space="0" w:color="000000" w:themeColor="text1"/>
+            </w:tcBorders>
+            <w:shd w:val="clear" w:color="auto" w:fill="B8CCE4" w:themeFill="accent1" w:themeFillTint="66"/>
+          </w:tcPr>
+          <w:p>
+            <w:pPr>
+              <w:rPr>
+                <w:b/>
+              </w:rPr>
+            </w:pPr>
+            <w:r>
+              <w:rPr>
+                <w:b/>
+              </w:rPr>
+              <w:t>Date</w:t>
+            </w:r>
+          </w:p>
+        </w:tc>
+        <w:tc>
+          <w:tcPr>
+            <w:tcW w:w="5560" w:type="dxa"/>
+            <w:tcBorders>
+              <w:top w:val="single" w:sz="24" w:space="0" w:color="000000" w:themeColor="text1"/>
+              <w:bottom w:val="single" w:sz="24" w:space="0" w:color="000000" w:themeColor="text1"/>
+            </w:tcBorders>
+            <w:shd w:val="clear" w:color="auto" w:fill="B8CCE4" w:themeFill="accent1" w:themeFillTint="66"/>
+          </w:tcPr>
+          <w:p>
+            <w:pPr>
+              <w:rPr>
+                <w:b/>
+              </w:rPr>
+            </w:pPr>
+            <w:r>
+              <w:rPr>
+                <w:b/>
+              </w:rPr>
+              <w:t>Description</w:t>
+            </w:r>
+          </w:p>
+        </w:tc>
+      </w:tr>
+      <w:tr>
+        <w:tc>
+          <w:tcPr>
+            <w:tcW w:w="1418" w:type="dxa"/>
+            <w:tcBorders>
+              <w:top w:val="single" w:sz="24" w:space="0" w:color="000000" w:themeColor="text1"/>
+            </w:tcBorders>
+          </w:tcPr>
+          <w:p>
+            <w:pPr>
+              <w:rPr>
+                <w:sz w:val="20"/>
+              </w:rPr>
+            </w:pPr>
+            <w:r>
+              <w:rPr>
+                <w:sz w:val="20"/>
+              </w:rPr>
+              <w:t>0.1</w:t>
+            </w:r>
+          </w:p>
+        </w:tc>
+        <w:tc>
+          <w:tcPr>
+            <w:tcW w:w="2693" w:type="dxa"/>
+            <w:tcBorders>
+              <w:top w:val="single" w:sz="24" w:space="0" w:color="000000" w:themeColor="text1"/>
+            </w:tcBorders>
+          </w:tcPr>
+          <w:p>
+            <w:pPr>
+              <w:rPr>
+                <w:sz w:val="20"/>
+              </w:rPr>
+            </w:pPr>
+            <w:r>
+              <w:rPr>
+                <w:sz w:val="20"/>
+              </w:rPr>
+              <w:t>21/02</w:t>
+            </w:r>
+            <w:r>
+              <w:rPr>
+                <w:sz w:val="20"/>
+              </w:rPr>
+              <w:t>/1</w:t>
+            </w:r>
+            <w:r>
+              <w:rPr>
+                <w:sz w:val="20"/>
+              </w:rPr>
+              <w:t>2</w:t>
+            </w:r>
+          </w:p>
+        </w:tc>
+        <w:tc>
+          <w:tcPr>
+            <w:tcW w:w="5560" w:type="dxa"/>
+            <w:tcBorders>
+              <w:top w:val="single" w:sz="24" w:space="0" w:color="000000" w:themeColor="text1"/>
+            </w:tcBorders>
+          </w:tcPr>
+          <w:p>
+            <w:pPr>
+              <w:rPr>
+                <w:sz w:val="20"/>
+              </w:rPr>
+            </w:pPr>
+            <w:r>
+              <w:rPr>
+                <w:sz w:val="20"/>
+              </w:rPr>
+              <w:t>Initial draft version</w:t>
+            </w:r>
+          </w:p>
+        </w:tc>
+      </w:tr>
+      <w:tr>
+        <w:tc>
+          <w:tcPr>
+            <w:tcW w:w="1418" w:type="dxa"/>
+            <w:shd w:val="clear" w:color="auto" w:fill="B8CCE4" w:themeFill="accent1" w:themeFillTint="66"/>
+          </w:tcPr>
+          <w:p>
+            <w:pPr>
+              <w:rPr>
+                <w:sz w:val="20"/>
+              </w:rPr>
+            </w:pPr>
+          </w:p>
+        </w:tc>
+        <w:tc>
+          <w:tcPr>
+            <w:tcW w:w="2693" w:type="dxa"/>
+            <w:shd w:val="clear" w:color="auto" w:fill="B8CCE4" w:themeFill="accent1" w:themeFillTint="66"/>
+          </w:tcPr>
+          <w:p>
+            <w:pPr>
+              <w:rPr>
+                <w:sz w:val="20"/>
+              </w:rPr>
+            </w:pPr>
+          </w:p>
+        </w:tc>
+        <w:tc>
+          <w:tcPr>
+            <w:tcW w:w="5560" w:type="dxa"/>
+            <w:shd w:val="clear" w:color="auto" w:fill="B8CCE4" w:themeFill="accent1" w:themeFillTint="66"/>
+          </w:tcPr>
+          <w:p>
+            <w:pPr>
+              <w:rPr>
+                <w:sz w:val="20"/>
+              </w:rPr>
+            </w:pPr>
+          </w:p>
+        </w:tc>
+      </w:tr>
+      <w:tr>
+        <w:tc>
+          <w:tcPr>
+            <w:tcW w:w="1418" w:type="dxa"/>
+          </w:tcPr>
+          <w:p>
+            <w:pPr>
+              <w:rPr>
+                <w:sz w:val="16"/>
+              </w:rPr>
+            </w:pPr>
+          </w:p>
+        </w:tc>
+        <w:tc>
+          <w:tcPr>
+            <w:tcW w:w="2693" w:type="dxa"/>
+          </w:tcPr>
+          <w:p>
+            <w:pPr>
+              <w:rPr>
+                <w:sz w:val="16"/>
+              </w:rPr>
+            </w:pPr>
+          </w:p>
+        </w:tc>
+        <w:tc>
+          <w:tcPr>
+            <w:tcW w:w="5560" w:type="dxa"/>
+          </w:tcPr>
+          <w:p>
+            <w:pPr>
+              <w:keepNext/>
+              <w:jc w:val="left"/>
+              <w:rPr>
+                <w:sz w:val="16"/>
+              </w:rPr>
+            </w:pPr>
+          </w:p>
+        </w:tc>
+      </w:tr>
+      <w:tr>
+        <w:tc>
+          <w:tcPr>
+            <w:tcW w:w="1418" w:type="dxa"/>
+            <w:shd w:val="clear" w:color="auto" w:fill="C6D9F1" w:themeFill="text2" w:themeFillTint="33"/>
+          </w:tcPr>
+          <w:p>
+            <w:pPr>
+              <w:rPr>
+                <w:sz w:val="16"/>
+              </w:rPr>
+            </w:pPr>
+          </w:p>
+        </w:tc>
+        <w:tc>
+          <w:tcPr>
+            <w:tcW w:w="2693" w:type="dxa"/>
+            <w:shd w:val="clear" w:color="auto" w:fill="C6D9F1" w:themeFill="text2" w:themeFillTint="33"/>
+          </w:tcPr>
+          <w:p>
+            <w:pPr>
+              <w:rPr>
+                <w:sz w:val="16"/>
+              </w:rPr>
+            </w:pPr>
+          </w:p>
+        </w:tc>
+        <w:tc>
+          <w:tcPr>
+            <w:tcW w:w="5560" w:type="dxa"/>
+            <w:shd w:val="clear" w:color="auto" w:fill="C6D9F1" w:themeFill="text2" w:themeFillTint="33"/>
+          </w:tcPr>
+          <w:p>
+            <w:pPr>
+              <w:keepNext/>
+              <w:jc w:val="left"/>
+              <w:rPr>
+                <w:sz w:val="16"/>
+              </w:rPr>
+            </w:pPr>
+          </w:p>
+        </w:tc>
+      </w:tr>
+    </w:tbl>
+    <w:p>
+      <w:pPr>
+        <w:pStyle w:val="Default"/>
+      </w:pPr>
+    </w:p>
+    <w:p>
+      <w:pPr>
+        <w:pStyle w:val="Default"/>
+      </w:pPr>
+    </w:p>
+    <w:p>
+      <w:pPr>
+        <w:spacing w:before="0"/>
+        <w:jc w:val="left"/>
+      </w:pPr>
+      <w:r>
+        <w:br w:type="page"/>
+      </w:r>
+    </w:p>
+    <w:p>
+      <w:pPr>
+        <w:pStyle w:val="berschrift1"/>
+      </w:pPr>
+      <w:r>
+        <w:t>Socrocket design Flow</w:t>
+      </w:r>
+    </w:p>
+    <w:p>
+      <w:pPr>
+        <w:pStyle w:val="berschrift2"/>
+      </w:pPr>
+      <w:r>
+        <w:t>Overview</w:t>
+      </w:r>
+    </w:p>
+    <w:p>
+      <w:pPr>
+        <w:pStyle w:val="Default"/>
+      </w:pPr>
+    </w:p>
+    <w:p>
+      <w:pPr>
+        <w:pStyle w:val="Default"/>
+      </w:pPr>
+    </w:p>
+    <w:p>
+      <w:pPr>
+        <w:pStyle w:val="Default"/>
+        <w:jc w:val="center"/>
+      </w:pPr>
+      <w:r>
+        <w:rPr>
+          <w:noProof/>
+        </w:rPr>
+        <w:drawing>
+          <wp:inline distT="0" distB="0" distL="0" distR="0">
+            <wp:extent cx="4297680" cy="5831840"/>
+            <wp:effectExtent l="0" t="0" r="0" b="0"/>
+            <wp:docPr id="4" name=""/>
+            <wp:cNvGraphicFramePr>
+              <a:graphicFrameLocks xmlns:a="http://schemas.openxmlformats.org/drawingml/2006/main" noChangeAspect="1"/>
+            </wp:cNvGraphicFramePr>
+            <a:graphic xmlns:a="http://schemas.openxmlformats.org/drawingml/2006/main">
+              <a:graphicData uri="http://schemas.openxmlformats.org/drawingml/2006/picture">
+                <pic:pic xmlns:pic="http://schemas.openxmlformats.org/drawingml/2006/picture">
+                  <pic:nvPicPr>
+                    <pic:cNvPr id="0" name="Picture 1"/>
+                    <pic:cNvPicPr>
+                      <a:picLocks noChangeAspect="1" noChangeArrowheads="1"/>
+                    </pic:cNvPicPr>
+                  </pic:nvPicPr>
+                  <ve:AlternateContent>
+                    <ve:Choice xmlns:ma="http://schemas.microsoft.com/office/mac/drawingml/2008/main" Requires="ma">
+                      <pic:blipFill>
+                        <a:blip r:embed="rId8"/>
+                        <a:srcRect/>
+                        <a:stretch>
+                          <a:fillRect/>
+                        </a:stretch>
+                      </pic:blipFill>
+                    </ve:Choice>
+                    <ve:Fallback>
+                      <pic:blipFill>
+                        <a:blip r:embed="rId9"/>
+                        <a:srcRect/>
+                        <a:stretch>
+                          <a:fillRect/>
+                        </a:stretch>
+                      </pic:blipFill>
+                    </ve:Fallback>
+                  </ve:AlternateContent>
+                  <pic:spPr bwMode="auto">
+                    <a:xfrm>
+                      <a:off x="0" y="0"/>
+                      <a:ext cx="4297680" cy="5831840"/>
+                    </a:xfrm>
+                    <a:prstGeom prst="rect">
+                      <a:avLst/>
+                    </a:prstGeom>
+                    <a:noFill/>
+                    <a:ln w="9525">
+                      <a:noFill/>
+                      <a:miter lim="800000"/>
+                      <a:headEnd/>
+                      <a:tailEnd/>
+                    </a:ln>
+                  </pic:spPr>
+                </pic:pic>
+              </a:graphicData>
+            </a:graphic>
+          </wp:inline>
+        </w:drawing>
+      </w:r>
+    </w:p>
+    <w:p>
+      <w:pPr>
+        <w:pStyle w:val="berschrift2"/>
+      </w:pPr>
+      <w:r>
+        <w:t>Setting up a platform template</w:t>
+      </w:r>
+    </w:p>
+    <w:p>
+      <w:r>
+        <w:t xml:space="preserve">All simulation models of the SoCRocket library can be manually instantiated. Example instantiations are shown at the end of each respective </w:t>
+      </w:r>
+      <w:r>
+        <w:t xml:space="preserve">IP section of the SoCRocket User Manual. </w:t>
+      </w:r>
+    </w:p>
+    <w:p>
+      <w:pPr>
+        <w:spacing w:before="0"/>
+        <w:jc w:val="left"/>
+      </w:pPr>
+    </w:p>
+    <w:p>
+      <w:pPr>
+        <w:spacing w:before="0"/>
+        <w:jc w:val="left"/>
+      </w:pPr>
+      <w:r>
+        <w:t xml:space="preserve">To facilitate design space exploration (DSE), the library provides a mechanism for generating platform simulations from templates.   </w:t>
+      </w:r>
+    </w:p>
+    <w:p>
+      <w:pPr>
+        <w:pStyle w:val="berschrift2"/>
+      </w:pPr>
+      <w:r>
+        <w:t>Configuring the template</w:t>
+      </w:r>
+    </w:p>
+    <w:p>
+      <w:pPr>
+        <w:spacing w:before="0"/>
+        <w:jc w:val="left"/>
+      </w:pPr>
+    </w:p>
+    <w:p>
+      <w:pPr>
+        <w:pStyle w:val="berschrift2"/>
+      </w:pPr>
+      <w:r>
+        <w:t>Generating platform simulation and software</w:t>
+      </w:r>
+    </w:p>
+    <w:p>
+      <w:pPr>
+        <w:spacing w:before="0"/>
+        <w:jc w:val="left"/>
+      </w:pPr>
+    </w:p>
+    <w:p>
+      <w:pPr>
+        <w:pStyle w:val="berschrift2"/>
+      </w:pPr>
+      <w:r>
+        <w:t>Running/Debugging simulation</w:t>
+      </w:r>
+    </w:p>
+    <w:p>
+      <w:pPr>
+        <w:spacing w:before="0"/>
+        <w:jc w:val="left"/>
+      </w:pPr>
+    </w:p>
+    <w:p>
+      <w:pPr>
+        <w:pStyle w:val="berschrift2"/>
+      </w:pPr>
+      <w:r>
+        <w:t>Analysis of simulation results</w:t>
+      </w:r>
+    </w:p>
+    <w:p>
+      <w:pPr>
+        <w:spacing w:before="0"/>
+        <w:jc w:val="left"/>
+      </w:pPr>
+    </w:p>
+    <w:p>
+      <w:pPr>
+        <w:pStyle w:val="Default"/>
+      </w:pPr>
+    </w:p>
     <w:sectPr>
-      <w:headerReference w:type="default" r:id="rId8"/>
-      <w:footerReference w:type="default" r:id="rId9"/>
+      <w:headerReference w:type="default" r:id="rId10"/>
+      <w:footerReference w:type="default" r:id="rId11"/>
       <w:pgSz w:w="11907" w:h="16840" w:code="9"/>
       <w:pgMar w:top="1985" w:right="1134" w:bottom="1134" w:left="1134" w:header="567" w:footer="737" w:gutter="0"/>
       <w:pgNumType w:start="0"/>
@@ -800,39 +1409,7 @@
               <w:szCs w:val="20"/>
               <w:lang w:val="en-GB"/>
             </w:rPr>
-            <w:t>Reference: IDA-SCS</w:t>
-          </w:r>
-          <w:r>
-            <w:rPr>
-              <w:sz w:val="20"/>
-              <w:szCs w:val="20"/>
-              <w:lang w:val="en-GB"/>
-            </w:rPr>
-            <w:t>V-</w:t>
-          </w:r>
-          <w:r>
-            <w:rPr>
-              <w:sz w:val="20"/>
-              <w:szCs w:val="20"/>
-              <w:lang w:val="en-GB"/>
-            </w:rPr>
-            <w:t>DF</w:t>
-          </w:r>
-          <w:r>
-            <w:rPr>
-              <w:sz w:val="20"/>
-              <w:szCs w:val="20"/>
-              <w:lang w:val="en-GB"/>
-            </w:rPr>
-            <w:t>-</w:t>
-          </w:r>
-          <w:r>
-            <w:rPr>
-              <w:sz w:val="20"/>
-              <w:szCs w:val="20"/>
-              <w:lang w:val="en-GB"/>
-            </w:rPr>
-            <w:t xml:space="preserve">001 </w:t>
+            <w:t xml:space="preserve">Reference: IDA-SCSV-DF-001 </w:t>
           </w:r>
         </w:p>
         <w:p>
@@ -901,41 +1478,7 @@
               <w:szCs w:val="20"/>
             </w:rPr>
             <w:tab/>
-          </w:r>
-          <w:r>
-            <w:rPr>
-              <w:sz w:val="20"/>
-              <w:szCs w:val="20"/>
-            </w:rPr>
-            <w:t xml:space="preserve">  02</w:t>
-          </w:r>
-          <w:r>
-            <w:rPr>
-              <w:sz w:val="20"/>
-              <w:szCs w:val="20"/>
-            </w:rPr>
-            <w:t>/0</w:t>
-          </w:r>
-          <w:r>
-            <w:rPr>
-              <w:sz w:val="20"/>
-              <w:szCs w:val="20"/>
-            </w:rPr>
-            <w:t>1</w:t>
-          </w:r>
-          <w:r>
-            <w:rPr>
-              <w:sz w:val="20"/>
-              <w:szCs w:val="20"/>
-            </w:rPr>
-            <w:t>/1</w:t>
-          </w:r>
-          <w:r>
-            <w:rPr>
-              <w:sz w:val="20"/>
-              <w:szCs w:val="20"/>
-            </w:rPr>
-            <w:t>2</w:t>
+            <w:t xml:space="preserve">  21/02/12</w:t>
           </w:r>
         </w:p>
         <w:p>
@@ -1001,7 +1544,7 @@
               <w:sz w:val="20"/>
               <w:szCs w:val="20"/>
             </w:rPr>
-            <w:t>1</w:t>
+            <w:t>3</w:t>
           </w:r>
           <w:r>
             <w:rPr>
@@ -2988,7 +3531,6 @@
   </w:style>
   <w:style w:type="character" w:default="1" w:styleId="Absatzstandardschriftart">
     <w:name w:val="Default Paragraph Font"/>
-    <w:semiHidden/>
     <w:unhideWhenUsed/>
   </w:style>
   <w:style w:type="table" w:default="1" w:styleId="NormaleTabelle">

</xml_diff>

<commit_message>
Design Flow Report - Overview and outline, Flow-chart updated with Lucas feedback
git-svn-id: https://ntserv1.ida.ing.tu-bs.de/svn/hwswcosim/trunk@808 d83f2ebd-4275-1f45-b601-53736ebb63cd
</commit_message>
<xml_diff>
--- a/doc/Design_Flow_Report.docx
+++ b/doc/Design_Flow_Report.docx
@@ -243,7 +243,7 @@
         <w:rPr>
           <w:noProof/>
         </w:rPr>
-        <w:t>February 24, 2012</w:t>
+        <w:t>March 14, 2012</w:t>
       </w:r>
       <w:r>
         <w:rPr>
@@ -334,57 +334,1020 @@
       </w:r>
     </w:p>
     <w:p>
-      <w:r>
+      <w:pPr>
+        <w:pStyle w:val="Verzeichnis1"/>
+        <w:tabs>
+          <w:tab w:val="left" w:pos="372"/>
+        </w:tabs>
+        <w:rPr>
+          <w:rFonts w:asciiTheme="minorHAnsi" w:eastAsiaTheme="minorEastAsia" w:hAnsiTheme="minorHAnsi" w:cstheme="minorBidi"/>
+          <w:b w:val="0"/>
+          <w:bCs w:val="0"/>
+          <w:caps w:val="0"/>
+          <w:noProof/>
+          <w:spacing w:val="0"/>
+          <w:sz w:val="24"/>
+          <w:szCs w:val="24"/>
+          <w:u w:val="none"/>
+          <w:lang w:val="de-DE"/>
+        </w:rPr>
+      </w:pPr>
+      <w:r>
+        <w:fldChar w:fldCharType="begin"/>
+      </w:r>
+      <w:r>
+        <w:instrText xml:space="preserve"> </w:instrText>
+      </w:r>
+      <w:r>
+        <w:instrText>TOC</w:instrText>
+      </w:r>
+      <w:r>
+        <w:instrText xml:space="preserve"> \o "1-3" </w:instrText>
+      </w:r>
+      <w:r>
+        <w:fldChar w:fldCharType="separate"/>
+      </w:r>
+      <w:r>
+        <w:rPr>
+          <w:noProof/>
+          <w:lang w:val="en-GB"/>
+        </w:rPr>
+        <w:t>1</w:t>
+      </w:r>
+      <w:r>
+        <w:rPr>
+          <w:rFonts w:asciiTheme="minorHAnsi" w:eastAsiaTheme="minorEastAsia" w:hAnsiTheme="minorHAnsi" w:cstheme="minorBidi"/>
+          <w:b w:val="0"/>
+          <w:bCs w:val="0"/>
+          <w:caps w:val="0"/>
+          <w:noProof/>
+          <w:spacing w:val="0"/>
+          <w:sz w:val="24"/>
+          <w:szCs w:val="24"/>
+          <w:u w:val="none"/>
+          <w:lang w:val="de-DE"/>
+        </w:rPr>
+        <w:tab/>
+      </w:r>
+      <w:r>
+        <w:rPr>
+          <w:noProof/>
+          <w:lang w:val="en-GB"/>
+        </w:rPr>
+        <w:t>Introduction</w:t>
+      </w:r>
+      <w:r>
+        <w:rPr>
+          <w:noProof/>
+        </w:rPr>
+        <w:tab/>
+      </w:r>
+      <w:r>
+        <w:rPr>
+          <w:noProof/>
+        </w:rPr>
+        <w:fldChar w:fldCharType="begin"/>
+      </w:r>
+      <w:r>
+        <w:rPr>
+          <w:noProof/>
+        </w:rPr>
+        <w:instrText xml:space="preserve"> PAGEREF _Toc193341456 \h </w:instrText>
+      </w:r>
+      <w:r>
+        <w:rPr>
+          <w:noProof/>
+        </w:rPr>
+      </w:r>
+      <w:r>
+        <w:rPr>
+          <w:noProof/>
+        </w:rPr>
+        <w:fldChar w:fldCharType="separate"/>
+      </w:r>
+      <w:r>
+        <w:rPr>
+          <w:noProof/>
+        </w:rPr>
+        <w:t>2</w:t>
+      </w:r>
+      <w:r>
+        <w:rPr>
+          <w:noProof/>
+        </w:rPr>
+        <w:fldChar w:fldCharType="end"/>
+      </w:r>
+    </w:p>
+    <w:p>
+      <w:pPr>
+        <w:pStyle w:val="Verzeichnis2"/>
+        <w:tabs>
+          <w:tab w:val="left" w:pos="816"/>
+        </w:tabs>
+        <w:rPr>
+          <w:rFonts w:asciiTheme="minorHAnsi" w:eastAsiaTheme="minorEastAsia" w:hAnsiTheme="minorHAnsi" w:cstheme="minorBidi"/>
+          <w:b w:val="0"/>
+          <w:bCs w:val="0"/>
+          <w:smallCaps w:val="0"/>
+          <w:noProof/>
+          <w:spacing w:val="0"/>
+          <w:sz w:val="24"/>
+          <w:szCs w:val="24"/>
+          <w:lang w:val="de-DE"/>
+        </w:rPr>
+      </w:pPr>
+      <w:r>
+        <w:rPr>
+          <w:noProof/>
+        </w:rPr>
+        <w:t>1.1</w:t>
+      </w:r>
+      <w:r>
+        <w:rPr>
+          <w:rFonts w:asciiTheme="minorHAnsi" w:eastAsiaTheme="minorEastAsia" w:hAnsiTheme="minorHAnsi" w:cstheme="minorBidi"/>
+          <w:b w:val="0"/>
+          <w:bCs w:val="0"/>
+          <w:smallCaps w:val="0"/>
+          <w:noProof/>
+          <w:spacing w:val="0"/>
+          <w:sz w:val="24"/>
+          <w:szCs w:val="24"/>
+          <w:lang w:val="de-DE"/>
+        </w:rPr>
+        <w:tab/>
+      </w:r>
+      <w:r>
+        <w:rPr>
+          <w:noProof/>
+        </w:rPr>
+        <w:t>Purpose &amp; Scope</w:t>
+      </w:r>
+      <w:r>
+        <w:rPr>
+          <w:noProof/>
+        </w:rPr>
+        <w:tab/>
+      </w:r>
+      <w:r>
+        <w:rPr>
+          <w:noProof/>
+        </w:rPr>
+        <w:fldChar w:fldCharType="begin"/>
+      </w:r>
+      <w:r>
+        <w:rPr>
+          <w:noProof/>
+        </w:rPr>
+        <w:instrText xml:space="preserve"> PAGEREF _Toc193341457 \h </w:instrText>
+      </w:r>
+      <w:r>
+        <w:rPr>
+          <w:noProof/>
+        </w:rPr>
+      </w:r>
+      <w:r>
+        <w:rPr>
+          <w:noProof/>
+        </w:rPr>
+        <w:fldChar w:fldCharType="separate"/>
+      </w:r>
+      <w:r>
+        <w:rPr>
+          <w:noProof/>
+        </w:rPr>
+        <w:t>2</w:t>
+      </w:r>
+      <w:r>
+        <w:rPr>
+          <w:noProof/>
+        </w:rPr>
+        <w:fldChar w:fldCharType="end"/>
+      </w:r>
+    </w:p>
+    <w:p>
+      <w:pPr>
+        <w:pStyle w:val="Verzeichnis2"/>
+        <w:tabs>
+          <w:tab w:val="left" w:pos="816"/>
+        </w:tabs>
+        <w:rPr>
+          <w:rFonts w:asciiTheme="minorHAnsi" w:eastAsiaTheme="minorEastAsia" w:hAnsiTheme="minorHAnsi" w:cstheme="minorBidi"/>
+          <w:b w:val="0"/>
+          <w:bCs w:val="0"/>
+          <w:smallCaps w:val="0"/>
+          <w:noProof/>
+          <w:spacing w:val="0"/>
+          <w:sz w:val="24"/>
+          <w:szCs w:val="24"/>
+          <w:lang w:val="de-DE"/>
+        </w:rPr>
+      </w:pPr>
+      <w:r>
+        <w:rPr>
+          <w:noProof/>
+        </w:rPr>
+        <w:t>1.2</w:t>
+      </w:r>
+      <w:r>
+        <w:rPr>
+          <w:rFonts w:asciiTheme="minorHAnsi" w:eastAsiaTheme="minorEastAsia" w:hAnsiTheme="minorHAnsi" w:cstheme="minorBidi"/>
+          <w:b w:val="0"/>
+          <w:bCs w:val="0"/>
+          <w:smallCaps w:val="0"/>
+          <w:noProof/>
+          <w:spacing w:val="0"/>
+          <w:sz w:val="24"/>
+          <w:szCs w:val="24"/>
+          <w:lang w:val="de-DE"/>
+        </w:rPr>
+        <w:tab/>
+      </w:r>
+      <w:r>
+        <w:rPr>
+          <w:noProof/>
+        </w:rPr>
+        <w:t>Revisions</w:t>
+      </w:r>
+      <w:r>
+        <w:rPr>
+          <w:noProof/>
+        </w:rPr>
+        <w:tab/>
+      </w:r>
+      <w:r>
+        <w:rPr>
+          <w:noProof/>
+        </w:rPr>
+        <w:fldChar w:fldCharType="begin"/>
+      </w:r>
+      <w:r>
+        <w:rPr>
+          <w:noProof/>
+        </w:rPr>
+        <w:instrText xml:space="preserve"> PAGEREF _Toc193341458 \h </w:instrText>
+      </w:r>
+      <w:r>
+        <w:rPr>
+          <w:noProof/>
+        </w:rPr>
+      </w:r>
+      <w:r>
+        <w:rPr>
+          <w:noProof/>
+        </w:rPr>
+        <w:fldChar w:fldCharType="separate"/>
+      </w:r>
+      <w:r>
+        <w:rPr>
+          <w:noProof/>
+        </w:rPr>
+        <w:t>2</w:t>
+      </w:r>
+      <w:r>
+        <w:rPr>
+          <w:noProof/>
+        </w:rPr>
+        <w:fldChar w:fldCharType="end"/>
+      </w:r>
+    </w:p>
+    <w:p>
+      <w:pPr>
+        <w:pStyle w:val="Verzeichnis1"/>
+        <w:tabs>
+          <w:tab w:val="left" w:pos="372"/>
+        </w:tabs>
+        <w:rPr>
+          <w:rFonts w:asciiTheme="minorHAnsi" w:eastAsiaTheme="minorEastAsia" w:hAnsiTheme="minorHAnsi" w:cstheme="minorBidi"/>
+          <w:b w:val="0"/>
+          <w:bCs w:val="0"/>
+          <w:caps w:val="0"/>
+          <w:noProof/>
+          <w:spacing w:val="0"/>
+          <w:sz w:val="24"/>
+          <w:szCs w:val="24"/>
+          <w:u w:val="none"/>
+          <w:lang w:val="de-DE"/>
+        </w:rPr>
+      </w:pPr>
+      <w:r>
+        <w:rPr>
+          <w:noProof/>
+        </w:rPr>
+        <w:t>2</w:t>
+      </w:r>
+      <w:r>
+        <w:rPr>
+          <w:rFonts w:asciiTheme="minorHAnsi" w:eastAsiaTheme="minorEastAsia" w:hAnsiTheme="minorHAnsi" w:cstheme="minorBidi"/>
+          <w:b w:val="0"/>
+          <w:bCs w:val="0"/>
+          <w:caps w:val="0"/>
+          <w:noProof/>
+          <w:spacing w:val="0"/>
+          <w:sz w:val="24"/>
+          <w:szCs w:val="24"/>
+          <w:u w:val="none"/>
+          <w:lang w:val="de-DE"/>
+        </w:rPr>
+        <w:tab/>
+      </w:r>
+      <w:r>
+        <w:rPr>
+          <w:noProof/>
+        </w:rPr>
+        <w:t>Socrocket design Flow</w:t>
+      </w:r>
+      <w:r>
+        <w:rPr>
+          <w:noProof/>
+        </w:rPr>
+        <w:tab/>
+      </w:r>
+      <w:r>
+        <w:rPr>
+          <w:noProof/>
+        </w:rPr>
+        <w:fldChar w:fldCharType="begin"/>
+      </w:r>
+      <w:r>
+        <w:rPr>
+          <w:noProof/>
+        </w:rPr>
+        <w:instrText xml:space="preserve"> PAGEREF _Toc193341459 \h </w:instrText>
+      </w:r>
+      <w:r>
+        <w:rPr>
+          <w:noProof/>
+        </w:rPr>
+      </w:r>
+      <w:r>
+        <w:rPr>
+          <w:noProof/>
+        </w:rPr>
+        <w:fldChar w:fldCharType="separate"/>
+      </w:r>
+      <w:r>
+        <w:rPr>
+          <w:noProof/>
+        </w:rPr>
+        <w:t>3</w:t>
+      </w:r>
+      <w:r>
+        <w:rPr>
+          <w:noProof/>
+        </w:rPr>
+        <w:fldChar w:fldCharType="end"/>
+      </w:r>
+    </w:p>
+    <w:p>
+      <w:pPr>
+        <w:pStyle w:val="Verzeichnis2"/>
+        <w:tabs>
+          <w:tab w:val="left" w:pos="816"/>
+        </w:tabs>
+        <w:rPr>
+          <w:rFonts w:asciiTheme="minorHAnsi" w:eastAsiaTheme="minorEastAsia" w:hAnsiTheme="minorHAnsi" w:cstheme="minorBidi"/>
+          <w:b w:val="0"/>
+          <w:bCs w:val="0"/>
+          <w:smallCaps w:val="0"/>
+          <w:noProof/>
+          <w:spacing w:val="0"/>
+          <w:sz w:val="24"/>
+          <w:szCs w:val="24"/>
+          <w:lang w:val="de-DE"/>
+        </w:rPr>
+      </w:pPr>
+      <w:r>
+        <w:rPr>
+          <w:noProof/>
+        </w:rPr>
+        <w:t>2.1</w:t>
+      </w:r>
+      <w:r>
+        <w:rPr>
+          <w:rFonts w:asciiTheme="minorHAnsi" w:eastAsiaTheme="minorEastAsia" w:hAnsiTheme="minorHAnsi" w:cstheme="minorBidi"/>
+          <w:b w:val="0"/>
+          <w:bCs w:val="0"/>
+          <w:smallCaps w:val="0"/>
+          <w:noProof/>
+          <w:spacing w:val="0"/>
+          <w:sz w:val="24"/>
+          <w:szCs w:val="24"/>
+          <w:lang w:val="de-DE"/>
+        </w:rPr>
+        <w:tab/>
+      </w:r>
+      <w:r>
+        <w:rPr>
+          <w:noProof/>
+        </w:rPr>
+        <w:t>Overview</w:t>
+      </w:r>
+      <w:r>
+        <w:rPr>
+          <w:noProof/>
+        </w:rPr>
+        <w:tab/>
+      </w:r>
+      <w:r>
+        <w:rPr>
+          <w:noProof/>
+        </w:rPr>
+        <w:fldChar w:fldCharType="begin"/>
+      </w:r>
+      <w:r>
+        <w:rPr>
+          <w:noProof/>
+        </w:rPr>
+        <w:instrText xml:space="preserve"> PAGEREF _Toc193341460 \h </w:instrText>
+      </w:r>
+      <w:r>
+        <w:rPr>
+          <w:noProof/>
+        </w:rPr>
+      </w:r>
+      <w:r>
+        <w:rPr>
+          <w:noProof/>
+        </w:rPr>
+        <w:fldChar w:fldCharType="separate"/>
+      </w:r>
+      <w:r>
+        <w:rPr>
+          <w:noProof/>
+        </w:rPr>
+        <w:t>3</w:t>
+      </w:r>
+      <w:r>
+        <w:rPr>
+          <w:noProof/>
+        </w:rPr>
+        <w:fldChar w:fldCharType="end"/>
+      </w:r>
+    </w:p>
+    <w:p>
+      <w:pPr>
+        <w:pStyle w:val="Verzeichnis2"/>
+        <w:tabs>
+          <w:tab w:val="left" w:pos="816"/>
+        </w:tabs>
+        <w:rPr>
+          <w:rFonts w:asciiTheme="minorHAnsi" w:eastAsiaTheme="minorEastAsia" w:hAnsiTheme="minorHAnsi" w:cstheme="minorBidi"/>
+          <w:b w:val="0"/>
+          <w:bCs w:val="0"/>
+          <w:smallCaps w:val="0"/>
+          <w:noProof/>
+          <w:spacing w:val="0"/>
+          <w:sz w:val="24"/>
+          <w:szCs w:val="24"/>
+          <w:lang w:val="de-DE"/>
+        </w:rPr>
+      </w:pPr>
+      <w:r>
+        <w:rPr>
+          <w:noProof/>
+        </w:rPr>
+        <w:t>2.2</w:t>
+      </w:r>
+      <w:r>
+        <w:rPr>
+          <w:rFonts w:asciiTheme="minorHAnsi" w:eastAsiaTheme="minorEastAsia" w:hAnsiTheme="minorHAnsi" w:cstheme="minorBidi"/>
+          <w:b w:val="0"/>
+          <w:bCs w:val="0"/>
+          <w:smallCaps w:val="0"/>
+          <w:noProof/>
+          <w:spacing w:val="0"/>
+          <w:sz w:val="24"/>
+          <w:szCs w:val="24"/>
+          <w:lang w:val="de-DE"/>
+        </w:rPr>
+        <w:tab/>
+      </w:r>
+      <w:r>
+        <w:rPr>
+          <w:noProof/>
+        </w:rPr>
+        <w:t>Setting up a platform template</w:t>
+      </w:r>
+      <w:r>
+        <w:rPr>
+          <w:noProof/>
+        </w:rPr>
+        <w:tab/>
+      </w:r>
+      <w:r>
+        <w:rPr>
+          <w:noProof/>
+        </w:rPr>
+        <w:fldChar w:fldCharType="begin"/>
+      </w:r>
+      <w:r>
+        <w:rPr>
+          <w:noProof/>
+        </w:rPr>
+        <w:instrText xml:space="preserve"> PAGEREF _Toc193341461 \h </w:instrText>
+      </w:r>
+      <w:r>
+        <w:rPr>
+          <w:noProof/>
+        </w:rPr>
+      </w:r>
+      <w:r>
+        <w:rPr>
+          <w:noProof/>
+        </w:rPr>
+        <w:fldChar w:fldCharType="separate"/>
+      </w:r>
+      <w:r>
+        <w:rPr>
+          <w:noProof/>
+        </w:rPr>
+        <w:t>3</w:t>
+      </w:r>
+      <w:r>
+        <w:rPr>
+          <w:noProof/>
+        </w:rPr>
+        <w:fldChar w:fldCharType="end"/>
+      </w:r>
+    </w:p>
+    <w:p>
+      <w:pPr>
+        <w:pStyle w:val="Verzeichnis2"/>
+        <w:tabs>
+          <w:tab w:val="left" w:pos="816"/>
+        </w:tabs>
+        <w:rPr>
+          <w:rFonts w:asciiTheme="minorHAnsi" w:eastAsiaTheme="minorEastAsia" w:hAnsiTheme="minorHAnsi" w:cstheme="minorBidi"/>
+          <w:b w:val="0"/>
+          <w:bCs w:val="0"/>
+          <w:smallCaps w:val="0"/>
+          <w:noProof/>
+          <w:spacing w:val="0"/>
+          <w:sz w:val="24"/>
+          <w:szCs w:val="24"/>
+          <w:lang w:val="de-DE"/>
+        </w:rPr>
+      </w:pPr>
+      <w:r>
+        <w:rPr>
+          <w:noProof/>
+        </w:rPr>
+        <w:t>2.3</w:t>
+      </w:r>
+      <w:r>
+        <w:rPr>
+          <w:rFonts w:asciiTheme="minorHAnsi" w:eastAsiaTheme="minorEastAsia" w:hAnsiTheme="minorHAnsi" w:cstheme="minorBidi"/>
+          <w:b w:val="0"/>
+          <w:bCs w:val="0"/>
+          <w:smallCaps w:val="0"/>
+          <w:noProof/>
+          <w:spacing w:val="0"/>
+          <w:sz w:val="24"/>
+          <w:szCs w:val="24"/>
+          <w:lang w:val="de-DE"/>
+        </w:rPr>
+        <w:tab/>
+      </w:r>
+      <w:r>
+        <w:rPr>
+          <w:noProof/>
+        </w:rPr>
+        <w:t>Configuring the template</w:t>
+      </w:r>
+      <w:r>
+        <w:rPr>
+          <w:noProof/>
+        </w:rPr>
+        <w:tab/>
+      </w:r>
+      <w:r>
+        <w:rPr>
+          <w:noProof/>
+        </w:rPr>
+        <w:fldChar w:fldCharType="begin"/>
+      </w:r>
+      <w:r>
+        <w:rPr>
+          <w:noProof/>
+        </w:rPr>
+        <w:instrText xml:space="preserve"> PAGEREF _Toc193341462 \h </w:instrText>
+      </w:r>
+      <w:r>
+        <w:rPr>
+          <w:noProof/>
+        </w:rPr>
+      </w:r>
+      <w:r>
+        <w:rPr>
+          <w:noProof/>
+        </w:rPr>
+        <w:fldChar w:fldCharType="separate"/>
+      </w:r>
+      <w:r>
+        <w:rPr>
+          <w:noProof/>
+        </w:rPr>
+        <w:t>4</w:t>
+      </w:r>
+      <w:r>
+        <w:rPr>
+          <w:noProof/>
+        </w:rPr>
+        <w:fldChar w:fldCharType="end"/>
+      </w:r>
+    </w:p>
+    <w:p>
+      <w:pPr>
+        <w:pStyle w:val="Verzeichnis2"/>
+        <w:tabs>
+          <w:tab w:val="left" w:pos="816"/>
+        </w:tabs>
+        <w:rPr>
+          <w:rFonts w:asciiTheme="minorHAnsi" w:eastAsiaTheme="minorEastAsia" w:hAnsiTheme="minorHAnsi" w:cstheme="minorBidi"/>
+          <w:b w:val="0"/>
+          <w:bCs w:val="0"/>
+          <w:smallCaps w:val="0"/>
+          <w:noProof/>
+          <w:spacing w:val="0"/>
+          <w:sz w:val="24"/>
+          <w:szCs w:val="24"/>
+          <w:lang w:val="de-DE"/>
+        </w:rPr>
+      </w:pPr>
+      <w:r>
+        <w:rPr>
+          <w:noProof/>
+        </w:rPr>
+        <w:t>2.4</w:t>
+      </w:r>
+      <w:r>
+        <w:rPr>
+          <w:rFonts w:asciiTheme="minorHAnsi" w:eastAsiaTheme="minorEastAsia" w:hAnsiTheme="minorHAnsi" w:cstheme="minorBidi"/>
+          <w:b w:val="0"/>
+          <w:bCs w:val="0"/>
+          <w:smallCaps w:val="0"/>
+          <w:noProof/>
+          <w:spacing w:val="0"/>
+          <w:sz w:val="24"/>
+          <w:szCs w:val="24"/>
+          <w:lang w:val="de-DE"/>
+        </w:rPr>
+        <w:tab/>
+      </w:r>
+      <w:r>
+        <w:rPr>
+          <w:noProof/>
+        </w:rPr>
+        <w:t>Generating platform simulation and software</w:t>
+      </w:r>
+      <w:r>
+        <w:rPr>
+          <w:noProof/>
+        </w:rPr>
+        <w:tab/>
+      </w:r>
+      <w:r>
+        <w:rPr>
+          <w:noProof/>
+        </w:rPr>
+        <w:fldChar w:fldCharType="begin"/>
+      </w:r>
+      <w:r>
+        <w:rPr>
+          <w:noProof/>
+        </w:rPr>
+        <w:instrText xml:space="preserve"> PAGEREF _Toc193341463 \h </w:instrText>
+      </w:r>
+      <w:r>
+        <w:rPr>
+          <w:noProof/>
+        </w:rPr>
+      </w:r>
+      <w:r>
+        <w:rPr>
+          <w:noProof/>
+        </w:rPr>
+        <w:fldChar w:fldCharType="separate"/>
+      </w:r>
+      <w:r>
+        <w:rPr>
+          <w:noProof/>
+        </w:rPr>
+        <w:t>4</w:t>
+      </w:r>
+      <w:r>
+        <w:rPr>
+          <w:noProof/>
+        </w:rPr>
+        <w:fldChar w:fldCharType="end"/>
+      </w:r>
+    </w:p>
+    <w:p>
+      <w:pPr>
+        <w:pStyle w:val="Verzeichnis2"/>
+        <w:tabs>
+          <w:tab w:val="left" w:pos="816"/>
+        </w:tabs>
+        <w:rPr>
+          <w:rFonts w:asciiTheme="minorHAnsi" w:eastAsiaTheme="minorEastAsia" w:hAnsiTheme="minorHAnsi" w:cstheme="minorBidi"/>
+          <w:b w:val="0"/>
+          <w:bCs w:val="0"/>
+          <w:smallCaps w:val="0"/>
+          <w:noProof/>
+          <w:spacing w:val="0"/>
+          <w:sz w:val="24"/>
+          <w:szCs w:val="24"/>
+          <w:lang w:val="de-DE"/>
+        </w:rPr>
+      </w:pPr>
+      <w:r>
+        <w:rPr>
+          <w:noProof/>
+        </w:rPr>
+        <w:t>2.5</w:t>
+      </w:r>
+      <w:r>
+        <w:rPr>
+          <w:rFonts w:asciiTheme="minorHAnsi" w:eastAsiaTheme="minorEastAsia" w:hAnsiTheme="minorHAnsi" w:cstheme="minorBidi"/>
+          <w:b w:val="0"/>
+          <w:bCs w:val="0"/>
+          <w:smallCaps w:val="0"/>
+          <w:noProof/>
+          <w:spacing w:val="0"/>
+          <w:sz w:val="24"/>
+          <w:szCs w:val="24"/>
+          <w:lang w:val="de-DE"/>
+        </w:rPr>
+        <w:tab/>
+      </w:r>
+      <w:r>
+        <w:rPr>
+          <w:noProof/>
+        </w:rPr>
+        <w:t>Running/Debugging simulation</w:t>
+      </w:r>
+      <w:r>
+        <w:rPr>
+          <w:noProof/>
+        </w:rPr>
+        <w:tab/>
+      </w:r>
+      <w:r>
+        <w:rPr>
+          <w:noProof/>
+        </w:rPr>
+        <w:fldChar w:fldCharType="begin"/>
+      </w:r>
+      <w:r>
+        <w:rPr>
+          <w:noProof/>
+        </w:rPr>
+        <w:instrText xml:space="preserve"> PAGEREF _Toc193341464 \h </w:instrText>
+      </w:r>
+      <w:r>
+        <w:rPr>
+          <w:noProof/>
+        </w:rPr>
+      </w:r>
+      <w:r>
+        <w:rPr>
+          <w:noProof/>
+        </w:rPr>
+        <w:fldChar w:fldCharType="separate"/>
+      </w:r>
+      <w:r>
+        <w:rPr>
+          <w:noProof/>
+        </w:rPr>
+        <w:t>4</w:t>
+      </w:r>
+      <w:r>
+        <w:rPr>
+          <w:noProof/>
+        </w:rPr>
+        <w:fldChar w:fldCharType="end"/>
+      </w:r>
+    </w:p>
+    <w:p>
+      <w:pPr>
+        <w:pStyle w:val="Verzeichnis2"/>
+        <w:tabs>
+          <w:tab w:val="left" w:pos="816"/>
+        </w:tabs>
+        <w:rPr>
+          <w:rFonts w:asciiTheme="minorHAnsi" w:eastAsiaTheme="minorEastAsia" w:hAnsiTheme="minorHAnsi" w:cstheme="minorBidi"/>
+          <w:b w:val="0"/>
+          <w:bCs w:val="0"/>
+          <w:smallCaps w:val="0"/>
+          <w:noProof/>
+          <w:spacing w:val="0"/>
+          <w:sz w:val="24"/>
+          <w:szCs w:val="24"/>
+          <w:lang w:val="de-DE"/>
+        </w:rPr>
+      </w:pPr>
+      <w:r>
+        <w:rPr>
+          <w:noProof/>
+        </w:rPr>
+        <w:t>2.6</w:t>
+      </w:r>
+      <w:r>
+        <w:rPr>
+          <w:rFonts w:asciiTheme="minorHAnsi" w:eastAsiaTheme="minorEastAsia" w:hAnsiTheme="minorHAnsi" w:cstheme="minorBidi"/>
+          <w:b w:val="0"/>
+          <w:bCs w:val="0"/>
+          <w:smallCaps w:val="0"/>
+          <w:noProof/>
+          <w:spacing w:val="0"/>
+          <w:sz w:val="24"/>
+          <w:szCs w:val="24"/>
+          <w:lang w:val="de-DE"/>
+        </w:rPr>
+        <w:tab/>
+      </w:r>
+      <w:r>
+        <w:rPr>
+          <w:noProof/>
+        </w:rPr>
+        <w:t>Analysis of simulation results</w:t>
+      </w:r>
+      <w:r>
+        <w:rPr>
+          <w:noProof/>
+        </w:rPr>
+        <w:tab/>
+      </w:r>
+      <w:r>
+        <w:rPr>
+          <w:noProof/>
+        </w:rPr>
+        <w:fldChar w:fldCharType="begin"/>
+      </w:r>
+      <w:r>
+        <w:rPr>
+          <w:noProof/>
+        </w:rPr>
+        <w:instrText xml:space="preserve"> PAGEREF _Toc193341465 \h </w:instrText>
+      </w:r>
+      <w:r>
+        <w:rPr>
+          <w:noProof/>
+        </w:rPr>
+      </w:r>
+      <w:r>
+        <w:rPr>
+          <w:noProof/>
+        </w:rPr>
+        <w:fldChar w:fldCharType="separate"/>
+      </w:r>
+      <w:r>
+        <w:rPr>
+          <w:noProof/>
+        </w:rPr>
+        <w:t>4</w:t>
+      </w:r>
+      <w:r>
+        <w:rPr>
+          <w:noProof/>
+        </w:rPr>
+        <w:fldChar w:fldCharType="end"/>
+      </w:r>
+    </w:p>
+    <w:p>
+      <w:r>
+        <w:fldChar w:fldCharType="end"/>
+      </w:r>
+    </w:p>
+    <w:p/>
+    <w:p>
+      <w:pPr>
         <w:rPr>
           <w:b/>
-          <w:bCs/>
-          <w:caps/>
-          <w:sz w:val="22"/>
-          <w:szCs w:val="22"/>
-          <w:u w:val="single"/>
-        </w:rPr>
+          <w:sz w:val="28"/>
+        </w:rPr>
+      </w:pPr>
+      <w:r>
+        <w:rPr>
+          <w:b/>
+          <w:sz w:val="28"/>
+        </w:rPr>
+        <w:t>Table of Figures</w:t>
+      </w:r>
+    </w:p>
+    <w:p/>
+    <w:p>
+      <w:pPr>
+        <w:pStyle w:val="Abbildungsverzeichnis"/>
+        <w:tabs>
+          <w:tab w:val="right" w:leader="dot" w:pos="9629"/>
+        </w:tabs>
+        <w:rPr>
+          <w:rFonts w:asciiTheme="minorHAnsi" w:eastAsiaTheme="minorEastAsia" w:hAnsiTheme="minorHAnsi" w:cstheme="minorBidi"/>
+          <w:noProof/>
+          <w:spacing w:val="0"/>
+          <w:lang w:val="de-DE"/>
+        </w:rPr>
+      </w:pPr>
+      <w:r>
         <w:fldChar w:fldCharType="begin"/>
       </w:r>
       <w:r>
-        <w:instrText xml:space="preserve"> </w:instrText>
-      </w:r>
-      <w:r>
-        <w:instrText>TOC</w:instrText>
-      </w:r>
-      <w:r>
-        <w:instrText xml:space="preserve"> \o "1-3" </w:instrText>
-      </w:r>
-      <w:r>
+        <w:instrText xml:space="preserve"> TOC \c "Figure" </w:instrText>
+      </w:r>
+      <w:r>
+        <w:fldChar w:fldCharType="separate"/>
+      </w:r>
+      <w:r>
+        <w:rPr>
+          <w:noProof/>
+        </w:rPr>
+        <w:t>Figure 1 - SoCRocket Design Flow</w:t>
+      </w:r>
+      <w:r>
+        <w:rPr>
+          <w:noProof/>
+        </w:rPr>
+        <w:tab/>
+      </w:r>
+      <w:r>
+        <w:rPr>
+          <w:noProof/>
+        </w:rPr>
+        <w:fldChar w:fldCharType="begin"/>
+      </w:r>
+      <w:r>
+        <w:rPr>
+          <w:noProof/>
+        </w:rPr>
+        <w:instrText xml:space="preserve"> PAGEREF _Toc193361677 \h </w:instrText>
+      </w:r>
+      <w:r>
+        <w:rPr>
+          <w:noProof/>
+        </w:rPr>
+      </w:r>
+      <w:r>
+        <w:rPr>
+          <w:noProof/>
+        </w:rPr>
+        <w:fldChar w:fldCharType="separate"/>
+      </w:r>
+      <w:r>
+        <w:rPr>
+          <w:noProof/>
+        </w:rPr>
+        <w:t>3</w:t>
+      </w:r>
+      <w:r>
+        <w:rPr>
+          <w:noProof/>
+        </w:rPr>
+        <w:fldChar w:fldCharType="end"/>
+      </w:r>
+    </w:p>
+    <w:p>
+      <w:r>
+        <w:fldChar w:fldCharType="end"/>
+      </w:r>
+    </w:p>
+    <w:p/>
+    <w:p>
+      <w:pPr>
         <w:rPr>
           <w:b/>
-          <w:bCs/>
-          <w:caps/>
-          <w:sz w:val="22"/>
-          <w:szCs w:val="22"/>
-          <w:u w:val="single"/>
-        </w:rPr>
+          <w:sz w:val="28"/>
+        </w:rPr>
+      </w:pPr>
+      <w:r>
+        <w:rPr>
+          <w:b/>
+          <w:sz w:val="28"/>
+        </w:rPr>
+        <w:t>Table of Tables</w:t>
+      </w:r>
+    </w:p>
+    <w:p/>
+    <w:p>
+      <w:r>
+        <w:fldChar w:fldCharType="begin"/>
+      </w:r>
+      <w:r>
+        <w:instrText xml:space="preserve"> TOC \c "Table" </w:instrText>
+      </w:r>
+      <w:r>
         <w:fldChar w:fldCharType="separate"/>
       </w:r>
       <w:r>
         <w:rPr>
-          <w:bCs/>
-          <w:caps/>
-          <w:noProof/>
-          <w:sz w:val="22"/>
-          <w:szCs w:val="22"/>
-          <w:u w:val="single"/>
-        </w:rPr>
-        <w:t>Es wurden keine Einträge für das Inhaltsverzeichnis gefunden.</w:t>
-      </w:r>
-      <w:r>
-        <w:rPr>
           <w:b/>
-          <w:bCs/>
-          <w:caps/>
-          <w:noProof/>
-          <w:sz w:val="22"/>
-          <w:szCs w:val="22"/>
-          <w:u w:val="single"/>
+          <w:noProof/>
+        </w:rPr>
+        <w:t>Es konnten keine Einträge für ein Abbildungsverzeichnis gefunden werden.</w:t>
+      </w:r>
+      <w:r>
+        <w:rPr>
+          <w:noProof/>
         </w:rPr>
         <w:br/>
         <w:t>Wählen Sie im Dokument die Wörter aus, die in das Inhaltsverzeichnis eingeschlossen werden sollen, und klicken Sie dann in der Formatierungspalette unter "Formatvorlagen" auf ein Überschriftenformat. Wiederholen Sie dies für alle einzuschließenden Überschriften, und fügen Sie das Inhaltsverzeichnis dann in das Dokument ein. Sie können ein Inhaltsverzeichnis auch erstellen, indem Sie auf die Option "Manuelle Formatierung" klicken und die Einträge dann manuell eingeben.</w:t>
@@ -393,96 +1356,6 @@
         <w:fldChar w:fldCharType="end"/>
       </w:r>
     </w:p>
-    <w:p/>
-    <w:p>
-      <w:pPr>
-        <w:rPr>
-          <w:b/>
-          <w:sz w:val="28"/>
-        </w:rPr>
-      </w:pPr>
-      <w:r>
-        <w:rPr>
-          <w:b/>
-          <w:sz w:val="28"/>
-        </w:rPr>
-        <w:t>Table of Figures</w:t>
-      </w:r>
-    </w:p>
-    <w:p/>
-    <w:p>
-      <w:r>
-        <w:fldChar w:fldCharType="begin"/>
-      </w:r>
-      <w:r>
-        <w:instrText xml:space="preserve"> TOC \c "Figure" </w:instrText>
-      </w:r>
-      <w:r>
-        <w:fldChar w:fldCharType="separate"/>
-      </w:r>
-      <w:r>
-        <w:rPr>
-          <w:b/>
-          <w:noProof/>
-        </w:rPr>
-        <w:t>Es konnten keine Einträge für ein Abbildungsverzeichnis gefunden werden.</w:t>
-      </w:r>
-      <w:r>
-        <w:rPr>
-          <w:noProof/>
-        </w:rPr>
-        <w:br/>
-        <w:t>Wählen Sie im Dokument die Wörter aus, die in das Inhaltsverzeichnis eingeschlossen werden sollen, und klicken Sie dann in der Formatierungspalette unter "Formatvorlagen" auf ein Überschriftenformat. Wiederholen Sie dies für alle einzuschließenden Überschriften, und fügen Sie das Inhaltsverzeichnis dann in das Dokument ein. Sie können ein Inhaltsverzeichnis auch erstellen, indem Sie auf die Option "Manuelle Formatierung" klicken und die Einträge dann manuell eingeben.</w:t>
-      </w:r>
-      <w:r>
-        <w:fldChar w:fldCharType="end"/>
-      </w:r>
-    </w:p>
-    <w:p/>
-    <w:p>
-      <w:pPr>
-        <w:rPr>
-          <w:b/>
-          <w:sz w:val="28"/>
-        </w:rPr>
-      </w:pPr>
-      <w:r>
-        <w:rPr>
-          <w:b/>
-          <w:sz w:val="28"/>
-        </w:rPr>
-        <w:t>Table of Tables</w:t>
-      </w:r>
-    </w:p>
-    <w:p/>
-    <w:p>
-      <w:r>
-        <w:fldChar w:fldCharType="begin"/>
-      </w:r>
-      <w:r>
-        <w:instrText xml:space="preserve"> TOC \c "Table" </w:instrText>
-      </w:r>
-      <w:r>
-        <w:fldChar w:fldCharType="separate"/>
-      </w:r>
-      <w:r>
-        <w:rPr>
-          <w:b/>
-          <w:noProof/>
-        </w:rPr>
-        <w:t>Es konnten keine Einträge für ein Abbildungsverzeichnis gefunden werden.</w:t>
-      </w:r>
-      <w:r>
-        <w:rPr>
-          <w:noProof/>
-        </w:rPr>
-        <w:br/>
-        <w:t>Wählen Sie im Dokument die Wörter aus, die in das Inhaltsverzeichnis eingeschlossen werden sollen, und klicken Sie dann in der Formatierungspalette unter "Formatvorlagen" auf ein Überschriftenformat. Wiederholen Sie dies für alle einzuschließenden Überschriften, und fügen Sie das Inhaltsverzeichnis dann in das Dokument ein. Sie können ein Inhaltsverzeichnis auch erstellen, indem Sie auf die Option "Manuelle Formatierung" klicken und die Einträge dann manuell eingeben.</w:t>
-      </w:r>
-      <w:r>
-        <w:fldChar w:fldCharType="end"/>
-      </w:r>
-    </w:p>
     <w:p>
       <w:pPr>
         <w:spacing w:before="0"/>
@@ -514,20 +1387,24 @@
           <w:lang w:val="en-GB"/>
         </w:rPr>
       </w:pPr>
+      <w:bookmarkStart w:id="1" w:name="_Toc193341456"/>
       <w:r>
         <w:rPr>
           <w:lang w:val="en-GB"/>
         </w:rPr>
         <w:t>Introduction</w:t>
       </w:r>
+      <w:bookmarkEnd w:id="1"/>
     </w:p>
     <w:p>
       <w:pPr>
         <w:pStyle w:val="berschrift2"/>
       </w:pPr>
+      <w:bookmarkStart w:id="2" w:name="_Toc193341457"/>
       <w:r>
         <w:t>Purpose &amp; Scope</w:t>
       </w:r>
+      <w:bookmarkEnd w:id="2"/>
     </w:p>
     <w:p>
       <w:r>
@@ -546,7 +1423,10 @@
         <w:t>It describes the natural way of assembling, building, executing and analyzing a platform simulation using the infrastructure of the library.</w:t>
       </w:r>
       <w:r>
-        <w:t xml:space="preserve"> The document walks the user through all these steps at the hand of an example design with multiple processors running RTEMS OS.</w:t>
+        <w:t xml:space="preserve"> The document walks the user through all these steps at the hand of an example design</w:t>
+      </w:r>
+      <w:r>
+        <w:t>.</w:t>
       </w:r>
     </w:p>
     <w:p>
@@ -585,9 +1465,11 @@
       <w:pPr>
         <w:pStyle w:val="berschrift2"/>
       </w:pPr>
+      <w:bookmarkStart w:id="3" w:name="_Toc193341458"/>
       <w:r>
         <w:t>Revisions</w:t>
       </w:r>
+      <w:bookmarkEnd w:id="3"/>
     </w:p>
     <w:p>
       <w:pPr>
@@ -918,17 +1800,21 @@
       <w:pPr>
         <w:pStyle w:val="berschrift1"/>
       </w:pPr>
+      <w:bookmarkStart w:id="4" w:name="_Toc193341459"/>
       <w:r>
         <w:t>Socrocket design Flow</w:t>
       </w:r>
+      <w:bookmarkEnd w:id="4"/>
     </w:p>
     <w:p>
       <w:pPr>
         <w:pStyle w:val="berschrift2"/>
       </w:pPr>
+      <w:bookmarkStart w:id="5" w:name="_Toc193341460"/>
       <w:r>
         <w:t>Overview</w:t>
       </w:r>
+      <w:bookmarkEnd w:id="5"/>
     </w:p>
     <w:p>
       <w:pPr>
@@ -938,11 +1824,66 @@
     <w:p>
       <w:pPr>
         <w:pStyle w:val="Default"/>
-      </w:pPr>
+        <w:jc w:val="both"/>
+      </w:pPr>
+      <w:r>
+        <w:t>The</w:t>
+      </w:r>
+      <w:r>
+        <w:t xml:space="preserve"> SoCRocket Design Flow </w:t>
+      </w:r>
+      <w:r>
+        <w:t xml:space="preserve">(DF) </w:t>
+      </w:r>
+      <w:r>
+        <w:t>(</w:t>
+      </w:r>
+      <w:fldSimple w:instr=" REF _Ref193348509 \h ">
+        <w:r>
+          <w:t xml:space="preserve">Figure </w:t>
+        </w:r>
+        <w:r>
+          <w:rPr>
+            <w:noProof/>
+          </w:rPr>
+          <w:t>1</w:t>
+        </w:r>
+      </w:fldSimple>
+      <w:r>
+        <w:t xml:space="preserve">) </w:t>
+      </w:r>
+      <w:r>
+        <w:t>provides a method</w:t>
+      </w:r>
+      <w:r>
+        <w:t xml:space="preserve"> </w:t>
+      </w:r>
+      <w:r>
+        <w:t>for designing TL system models of</w:t>
+      </w:r>
+      <w:r>
+        <w:t xml:space="preserve"> embedded hardware for various</w:t>
+      </w:r>
+      <w:r>
+        <w:t xml:space="preserve"> applications.</w:t>
+      </w:r>
+      <w:r>
+        <w:t xml:space="preserve"> Primary use cases are early software development and design space exploration. Flow and tools have been particularly developed for the aerospace domain, but are by no means restricted to it.</w:t>
+      </w:r>
+      <w:r>
+        <w:t xml:space="preserve"> </w:t>
+      </w:r>
     </w:p>
     <w:p>
       <w:pPr>
         <w:pStyle w:val="Default"/>
+        <w:jc w:val="both"/>
+      </w:pPr>
+    </w:p>
+    <w:p>
+      <w:pPr>
+        <w:pStyle w:val="Default"/>
+        <w:keepNext/>
         <w:jc w:val="center"/>
       </w:pPr>
       <w:r>
@@ -951,9 +1892,9 @@
         </w:rPr>
         <w:drawing>
           <wp:inline distT="0" distB="0" distL="0" distR="0">
-            <wp:extent cx="4297680" cy="5831840"/>
-            <wp:effectExtent l="0" t="0" r="0" b="0"/>
-            <wp:docPr id="4" name=""/>
+            <wp:extent cx="4002405" cy="5549228"/>
+            <wp:effectExtent l="25400" t="0" r="10795" b="0"/>
+            <wp:docPr id="3" name="Bild 1"/>
             <wp:cNvGraphicFramePr>
               <a:graphicFrameLocks xmlns:a="http://schemas.openxmlformats.org/drawingml/2006/main" noChangeAspect="1"/>
             </wp:cNvGraphicFramePr>
@@ -989,7 +1930,7 @@
                   <pic:spPr bwMode="auto">
                     <a:xfrm>
                       <a:off x="0" y="0"/>
-                      <a:ext cx="4297680" cy="5831840"/>
+                      <a:ext cx="4002405" cy="5549228"/>
                     </a:xfrm>
                     <a:prstGeom prst="rect">
                       <a:avLst/>
@@ -1008,14 +1949,488 @@
           </wp:inline>
         </w:drawing>
       </w:r>
+      <w:bookmarkStart w:id="6" w:name="_Toc193341461"/>
+    </w:p>
+    <w:p>
+      <w:pPr>
+        <w:pStyle w:val="Beschriftung"/>
+        <w:jc w:val="center"/>
+      </w:pPr>
+      <w:bookmarkStart w:id="7" w:name="_Ref193348509"/>
+      <w:bookmarkStart w:id="8" w:name="_Toc193361677"/>
+      <w:r>
+        <w:t xml:space="preserve">Figure </w:t>
+      </w:r>
+      <w:fldSimple w:instr=" SEQ Figure \* ARABIC ">
+        <w:r>
+          <w:rPr>
+            <w:noProof/>
+          </w:rPr>
+          <w:t>1</w:t>
+        </w:r>
+      </w:fldSimple>
+      <w:bookmarkEnd w:id="7"/>
+      <w:r>
+        <w:t xml:space="preserve"> - SoCRocket Design Flow</w:t>
+      </w:r>
+      <w:bookmarkEnd w:id="8"/>
+    </w:p>
+    <w:p>
+      <w:pPr>
+        <w:pStyle w:val="Default"/>
+        <w:jc w:val="both"/>
+      </w:pPr>
+    </w:p>
+    <w:p>
+      <w:pPr>
+        <w:pStyle w:val="Default"/>
+        <w:jc w:val="both"/>
+      </w:pPr>
+      <w:r>
+        <w:t xml:space="preserve">The flow typically starts from a piece of reference software implementing a design idea. In the domain of embedded computing the software is usually written in C/C++ language. Although, this is not a requirement, and any other language may be selected, it is recommended to use C/C++, because all simulation models of the SoCRocket library are written in SystemC, which is an extension to the C++ standard. </w:t>
+      </w:r>
+    </w:p>
+    <w:p>
+      <w:pPr>
+        <w:pStyle w:val="Default"/>
+        <w:jc w:val="both"/>
+      </w:pPr>
+      <w:r>
+        <w:t xml:space="preserve">In the first step of the flow the reference software is segmented to create an initial partitioning. The partitioning represents the decision, which parts of the reference software will become software running on one of the target processors and which will become dedicated hardware. Finding the right partitioning for a system is a complex task and usually requires multiple iterations. </w:t>
+      </w:r>
+    </w:p>
+    <w:p>
+      <w:pPr>
+        <w:pStyle w:val="Default"/>
+        <w:jc w:val="both"/>
+      </w:pPr>
+      <w:r>
+        <w:t xml:space="preserve">For assembling the </w:t>
+      </w:r>
+      <w:r>
+        <w:t xml:space="preserve">initial </w:t>
+      </w:r>
+      <w:r>
+        <w:t>system the SoCRocket library provides</w:t>
+      </w:r>
+      <w:r>
+        <w:t xml:space="preserve"> a set of simulation IPs representing core components from the Aeroflex Gaisler GRLIB hardware library. This includes a LEON instruction set simulator (ISS), AHB/APB interconnect and periph</w:t>
+      </w:r>
+      <w:r>
+        <w:t xml:space="preserve">erals. </w:t>
+      </w:r>
+      <w:r>
+        <w:t xml:space="preserve">The </w:t>
+      </w:r>
+      <w:r>
+        <w:t>library contains</w:t>
+      </w:r>
+      <w:r>
+        <w:t xml:space="preserve"> SpaceWire and SoCWire </w:t>
+      </w:r>
+      <w:r>
+        <w:t>models</w:t>
+      </w:r>
+      <w:r>
+        <w:t xml:space="preserve">, and is constantly extended. The designer may introduce own custom components, e.g. hardware accelerators for crucial parts of the code. Guidelines for creating and integrating own simulation models </w:t>
+      </w:r>
+      <w:r>
+        <w:t xml:space="preserve">can be found </w:t>
+      </w:r>
+      <w:r>
+        <w:t>in the SoCRocket User Manual.</w:t>
+      </w:r>
+      <w:r>
+        <w:t xml:space="preserve"> </w:t>
+      </w:r>
+    </w:p>
+    <w:p>
+      <w:pPr>
+        <w:pStyle w:val="Default"/>
+        <w:jc w:val="both"/>
+      </w:pPr>
+      <w:r>
+        <w:t>In the next step the structure of the system must be captured in a template. In</w:t>
+      </w:r>
+      <w:r>
+        <w:t xml:space="preserve"> the given context a template consists of</w:t>
+      </w:r>
+      <w:r>
+        <w:t xml:space="preserve"> a SystemC top-level </w:t>
+      </w:r>
+      <w:r>
+        <w:t>file containing a</w:t>
+      </w:r>
+      <w:r>
+        <w:t>n</w:t>
+      </w:r>
+      <w:r>
+        <w:t xml:space="preserve"> implementation of sc_main and a descriptor file (.tpa).</w:t>
+      </w:r>
+      <w:r>
+        <w:t xml:space="preserve"> To facilitate design space explora</w:t>
+      </w:r>
+      <w:r>
+        <w:t>tions the template may contain an arbitrary number of variables representing constructor parameters or design options (e.g. cache size or number of CPUs). To hook up with infrastructure and tools, the</w:t>
+      </w:r>
+      <w:r>
+        <w:t>se</w:t>
+      </w:r>
+      <w:r>
+        <w:t xml:space="preserve"> va</w:t>
+      </w:r>
+      <w:r>
+        <w:t>riables must be exported. This is done in the descriptor. The descriptor is an XML file specifying all parameter, their default value and range.</w:t>
+      </w:r>
+      <w:r>
+        <w:t xml:space="preserve"> The library provides two predefined platform templates (see ./templates dir). More information about the structure and syntax of templates is given in section </w:t>
+      </w:r>
+      <w:r>
+        <w:fldChar w:fldCharType="begin"/>
+      </w:r>
+      <w:r>
+        <w:instrText xml:space="preserve"> REF _Ref193351450 \r \h </w:instrText>
+      </w:r>
+      <w:r>
+        <w:fldChar w:fldCharType="separate"/>
+      </w:r>
+      <w:r>
+        <w:t>2.2</w:t>
+      </w:r>
+      <w:r>
+        <w:fldChar w:fldCharType="end"/>
+      </w:r>
+      <w:r>
+        <w:t>.</w:t>
+      </w:r>
+    </w:p>
+    <w:p>
+      <w:pPr>
+        <w:pStyle w:val="Default"/>
+        <w:jc w:val="both"/>
+      </w:pPr>
+      <w:r>
+        <w:t xml:space="preserve">To compile and run a platform simulation the parameters exposed by the template must be properly initialized. </w:t>
+      </w:r>
+      <w:r>
+        <w:t>For very simple systems this can be done manually. More com</w:t>
+      </w:r>
+      <w:r>
+        <w:t>fortable means are provided by</w:t>
+      </w:r>
+      <w:r>
+        <w:t xml:space="preserve"> the SoCRocket Platform Wizard. </w:t>
+      </w:r>
+      <w:r>
+        <w:t xml:space="preserve">The Wizard parses the template descriptor (tpa) and displays all available parameters in a graphical user interface. The parameters are shown along their descriptions and defaults. The user can adapt the settings, store the configuration and generate a system simulation at the touch of a button. </w:t>
+      </w:r>
+      <w:r>
+        <w:t xml:space="preserve">Configurations and Platform Wizard are explained in section </w:t>
+      </w:r>
+      <w:r>
+        <w:fldChar w:fldCharType="begin"/>
+      </w:r>
+      <w:r>
+        <w:instrText xml:space="preserve"> REF _Ref193352429 \r \h </w:instrText>
+      </w:r>
+      <w:r>
+        <w:fldChar w:fldCharType="separate"/>
+      </w:r>
+      <w:r>
+        <w:t>2.3</w:t>
+      </w:r>
+      <w:r>
+        <w:fldChar w:fldCharType="end"/>
+      </w:r>
+      <w:r>
+        <w:t>.</w:t>
+      </w:r>
+    </w:p>
+    <w:p>
+      <w:pPr>
+        <w:pStyle w:val="Default"/>
+        <w:jc w:val="both"/>
+      </w:pPr>
+      <w:r>
+        <w:t xml:space="preserve">Running platform simulation still requires mapping the software portions of the design. </w:t>
+      </w:r>
+      <w:r>
+        <w:t xml:space="preserve">Generating the </w:t>
+      </w:r>
+      <w:r>
+        <w:t xml:space="preserve">respective memory images depends on the system memory map. </w:t>
+      </w:r>
+      <w:r>
+        <w:t>The Platform Wizard interprets the memory map</w:t>
+      </w:r>
+      <w:r>
+        <w:t>,</w:t>
+      </w:r>
+      <w:r>
+        <w:t xml:space="preserve"> </w:t>
+      </w:r>
+      <w:r>
+        <w:t>g</w:t>
+      </w:r>
+      <w:r>
+        <w:t>enerates appropriate scripts for linking</w:t>
+      </w:r>
+      <w:r>
+        <w:t xml:space="preserve"> and integrates the newly generated platform in the build environment</w:t>
+      </w:r>
+      <w:r>
+        <w:t xml:space="preserve"> (section </w:t>
+      </w:r>
+      <w:r>
+        <w:fldChar w:fldCharType="begin"/>
+      </w:r>
+      <w:r>
+        <w:instrText xml:space="preserve"> REF _Ref193354880 \r \h </w:instrText>
+      </w:r>
+      <w:r>
+        <w:fldChar w:fldCharType="separate"/>
+      </w:r>
+      <w:r>
+        <w:t>2.4</w:t>
+      </w:r>
+      <w:r>
+        <w:fldChar w:fldCharType="end"/>
+      </w:r>
+      <w:r>
+        <w:t>). The</w:t>
+      </w:r>
+      <w:r>
+        <w:t xml:space="preserve"> build system</w:t>
+      </w:r>
+      <w:r>
+        <w:t xml:space="preserve"> compile</w:t>
+      </w:r>
+      <w:r>
+        <w:t>s the platform in</w:t>
+      </w:r>
+      <w:r>
+        <w:t xml:space="preserve">to an </w:t>
+      </w:r>
+      <w:r>
+        <w:t>e</w:t>
+      </w:r>
+      <w:r>
+        <w:t>xecutable</w:t>
+      </w:r>
+      <w:r>
+        <w:t xml:space="preserve"> simulator</w:t>
+      </w:r>
+      <w:r>
+        <w:t xml:space="preserve">. It is recommended to pass name and location of the memory images (ELF files) as command line parameters. How to run and debug simulation is explained in section </w:t>
+      </w:r>
+      <w:r>
+        <w:fldChar w:fldCharType="begin"/>
+      </w:r>
+      <w:r>
+        <w:instrText xml:space="preserve"> REF _Ref193355087 \r \h </w:instrText>
+      </w:r>
+      <w:r>
+        <w:fldChar w:fldCharType="separate"/>
+      </w:r>
+      <w:r>
+        <w:t>2.5</w:t>
+      </w:r>
+      <w:r>
+        <w:fldChar w:fldCharType="end"/>
+      </w:r>
+      <w:r>
+        <w:t>.</w:t>
+      </w:r>
+    </w:p>
+    <w:p>
+      <w:pPr>
+        <w:pStyle w:val="Default"/>
+        <w:jc w:val="both"/>
+      </w:pPr>
+      <w:r>
+        <w:t xml:space="preserve">During simulation the platform infrastructure records execution statistics. </w:t>
+      </w:r>
+      <w:r>
+        <w:t>For this purpose every simulation model of the library provides sets of performance counters. In the default configuration the performance counters are written to the terminal a</w:t>
+      </w:r>
+      <w:r>
+        <w:t>f</w:t>
+      </w:r>
+      <w:r>
+        <w:t>t</w:t>
+      </w:r>
+      <w:r>
+        <w:t>er</w:t>
+      </w:r>
+      <w:r>
+        <w:t xml:space="preserve"> the end of the simulation. It is also possible to trace c</w:t>
+      </w:r>
+      <w:r>
+        <w:t>ounters in log or waveform files, and to register handles for certain bounds and events. This document only provides an example for using the analysis features of the platform</w:t>
+      </w:r>
+      <w:r>
+        <w:t xml:space="preserve"> (section </w:t>
+      </w:r>
+      <w:r>
+        <w:fldChar w:fldCharType="begin"/>
+      </w:r>
+      <w:r>
+        <w:instrText xml:space="preserve"> REF _Ref193357197 \r \h </w:instrText>
+      </w:r>
+      <w:r>
+        <w:fldChar w:fldCharType="separate"/>
+      </w:r>
+      <w:r>
+        <w:t>2.6</w:t>
+      </w:r>
+      <w:r>
+        <w:fldChar w:fldCharType="end"/>
+      </w:r>
+      <w:r>
+        <w:t>)</w:t>
+      </w:r>
+      <w:r>
+        <w:t xml:space="preserve">. All available options are described in </w:t>
+      </w:r>
+      <w:r>
+        <w:t>the Analysis Capability Report.</w:t>
+      </w:r>
+    </w:p>
+    <w:p>
+      <w:pPr>
+        <w:pStyle w:val="Default"/>
+        <w:jc w:val="both"/>
+      </w:pPr>
+      <w:r>
+        <w:t xml:space="preserve">The results of the analysis step are supposed to support the verification of the design goals. The designer usually aims for requirements such as throughput and latency at the lowest possible cost. </w:t>
+      </w:r>
+      <w:r>
+        <w:t>Thereby costs typically are silicon area or power consumption.</w:t>
+      </w:r>
+      <w:r>
+        <w:t xml:space="preserve"> </w:t>
+      </w:r>
+      <w:r>
+        <w:t xml:space="preserve">Correct prediction of implementation costs is not completely possible at transaction level, because target technology and synthesis strategy have a big impact on the final </w:t>
+      </w:r>
+      <w:r>
+        <w:t>result</w:t>
+      </w:r>
+      <w:r>
+        <w:t>. Nevertheless, the TL model is capable of delivering a strong indicator</w:t>
+      </w:r>
+      <w:r>
+        <w:t xml:space="preserve"> (see SoCRocket Power Modeling Report)</w:t>
+      </w:r>
+      <w:r>
+        <w:t xml:space="preserve">. </w:t>
+      </w:r>
+      <w:r>
+        <w:t>In terms of timing accuracy the AT</w:t>
+      </w:r>
+      <w:r>
+        <w:t>-</w:t>
+      </w:r>
+      <w:r>
+        <w:t>mode of the provided models has proven to be very close to</w:t>
+      </w:r>
+      <w:r>
+        <w:t xml:space="preserve"> results from</w:t>
+      </w:r>
+      <w:r>
+        <w:t xml:space="preserve"> RTL simulation (see IP Verification and Performance Report). If the benchmarks are positive and further optimization</w:t>
+      </w:r>
+      <w:r>
+        <w:t>s</w:t>
+      </w:r>
+      <w:r>
+        <w:t xml:space="preserve"> do</w:t>
+      </w:r>
+      <w:r>
+        <w:t xml:space="preserve"> </w:t>
+      </w:r>
+      <w:r>
+        <w:t>not appear promizing the actual hardware implementation may s</w:t>
+      </w:r>
+      <w:r>
+        <w:t>tart. Otherwise the designer can</w:t>
+      </w:r>
+      <w:r>
+        <w:t xml:space="preserve"> decide to modify parameters (optimize configuration)</w:t>
+      </w:r>
+      <w:r>
+        <w:t>,</w:t>
+      </w:r>
+      <w:r>
+        <w:t xml:space="preserve"> or alter the partitioning</w:t>
+      </w:r>
+      <w:r>
+        <w:t>, and try again.</w:t>
+      </w:r>
+    </w:p>
+    <w:p>
+      <w:pPr>
+        <w:pStyle w:val="Default"/>
+        <w:jc w:val="both"/>
+      </w:pPr>
+      <w:r>
+        <w:t>Next to the Approximately Timed AT-mode all models of the SoCRocket library provide a Loosely-Timed LT-mode for fast register/address accurate simulation. This mode is intended to speed</w:t>
+      </w:r>
+      <w:r>
+        <w:t>-up the software mapping. It can</w:t>
+      </w:r>
+      <w:r>
+        <w:t xml:space="preserve"> also be used to optimize the software while hardware implementation is in progre</w:t>
+      </w:r>
+      <w:r>
+        <w:t>s</w:t>
+      </w:r>
+      <w:r>
+        <w:t>s, or to develop additional software after hardware is completed.</w:t>
+      </w:r>
+    </w:p>
+    <w:p>
+      <w:pPr>
+        <w:pStyle w:val="Default"/>
+        <w:jc w:val="both"/>
+      </w:pPr>
+      <w:r>
+        <w:t xml:space="preserve">The remainder of this documents guides the user through all phases of the design flow at the example of a </w:t>
+      </w:r>
+      <w:r>
+        <w:t xml:space="preserve">standard single-core LEON </w:t>
+      </w:r>
+      <w:r>
+        <w:t xml:space="preserve">design. </w:t>
+      </w:r>
+      <w:r>
+        <w:t>All discussed code can be found in the ./templates and the ./software directories of the library.</w:t>
+      </w:r>
     </w:p>
     <w:p>
       <w:pPr>
         <w:pStyle w:val="berschrift2"/>
-      </w:pPr>
+        <w:jc w:val="both"/>
+      </w:pPr>
+      <w:r>
+        <w:t>LEON FFT processor</w:t>
+      </w:r>
+    </w:p>
+    <w:p>
+      <w:pPr>
+        <w:pStyle w:val="Default"/>
+      </w:pPr>
+    </w:p>
+    <w:p>
+      <w:pPr>
+        <w:pStyle w:val="berschrift3"/>
+      </w:pPr>
+      <w:bookmarkStart w:id="9" w:name="_Ref193351450"/>
       <w:r>
         <w:t>Setting up a platform template</w:t>
       </w:r>
+      <w:bookmarkEnd w:id="6"/>
+      <w:bookmarkEnd w:id="9"/>
     </w:p>
     <w:p>
       <w:r>
@@ -1042,11 +2457,15 @@
     </w:p>
     <w:p>
       <w:pPr>
-        <w:pStyle w:val="berschrift2"/>
-      </w:pPr>
+        <w:pStyle w:val="berschrift3"/>
+      </w:pPr>
+      <w:bookmarkStart w:id="10" w:name="_Toc193341462"/>
+      <w:bookmarkStart w:id="11" w:name="_Ref193352429"/>
       <w:r>
         <w:t>Configuring the template</w:t>
       </w:r>
+      <w:bookmarkEnd w:id="10"/>
+      <w:bookmarkEnd w:id="11"/>
     </w:p>
     <w:p>
       <w:pPr>
@@ -1056,11 +2475,15 @@
     </w:p>
     <w:p>
       <w:pPr>
-        <w:pStyle w:val="berschrift2"/>
-      </w:pPr>
+        <w:pStyle w:val="berschrift3"/>
+      </w:pPr>
+      <w:bookmarkStart w:id="12" w:name="_Toc193341463"/>
+      <w:bookmarkStart w:id="13" w:name="_Ref193354880"/>
       <w:r>
         <w:t>Generating platform simulation and software</w:t>
       </w:r>
+      <w:bookmarkEnd w:id="12"/>
+      <w:bookmarkEnd w:id="13"/>
     </w:p>
     <w:p>
       <w:pPr>
@@ -1070,11 +2493,15 @@
     </w:p>
     <w:p>
       <w:pPr>
-        <w:pStyle w:val="berschrift2"/>
-      </w:pPr>
+        <w:pStyle w:val="berschrift3"/>
+      </w:pPr>
+      <w:bookmarkStart w:id="14" w:name="_Toc193341464"/>
+      <w:bookmarkStart w:id="15" w:name="_Ref193355087"/>
       <w:r>
         <w:t>Running/Debugging simulation</w:t>
       </w:r>
+      <w:bookmarkEnd w:id="14"/>
+      <w:bookmarkEnd w:id="15"/>
     </w:p>
     <w:p>
       <w:pPr>
@@ -1084,11 +2511,15 @@
     </w:p>
     <w:p>
       <w:pPr>
-        <w:pStyle w:val="berschrift2"/>
-      </w:pPr>
+        <w:pStyle w:val="berschrift3"/>
+      </w:pPr>
+      <w:bookmarkStart w:id="16" w:name="_Toc193341465"/>
+      <w:bookmarkStart w:id="17" w:name="_Ref193357197"/>
       <w:r>
         <w:t>Analysis of simulation results</w:t>
       </w:r>
+      <w:bookmarkEnd w:id="16"/>
+      <w:bookmarkEnd w:id="17"/>
     </w:p>
     <w:p>
       <w:pPr>
@@ -1544,7 +2975,7 @@
               <w:sz w:val="20"/>
               <w:szCs w:val="20"/>
             </w:rPr>
-            <w:t>3</w:t>
+            <w:t>5</w:t>
           </w:r>
           <w:r>
             <w:rPr>
@@ -3531,6 +4962,7 @@
   </w:style>
   <w:style w:type="character" w:default="1" w:styleId="Absatzstandardschriftart">
     <w:name w:val="Default Paragraph Font"/>
+    <w:semiHidden/>
     <w:unhideWhenUsed/>
   </w:style>
   <w:style w:type="table" w:default="1" w:styleId="NormaleTabelle">

</xml_diff>

<commit_message>
Design Flow Report - running, debugging simulation
git-svn-id: https://ntserv1.ida.ing.tu-bs.de/svn/hwswcosim/trunk@820 d83f2ebd-4275-1f45-b601-53736ebb63cd
</commit_message>
<xml_diff>
--- a/doc/Design_Flow_Report.docx
+++ b/doc/Design_Flow_Report.docx
@@ -243,7 +243,7 @@
         <w:rPr>
           <w:noProof/>
         </w:rPr>
-        <w:t>March 19, 2012</w:t>
+        <w:t>March 21, 2012</w:t>
       </w:r>
       <w:r>
         <w:rPr>
@@ -412,7 +412,7 @@
         <w:rPr>
           <w:noProof/>
         </w:rPr>
-        <w:instrText xml:space="preserve"> PAGEREF _Toc193771657 \h </w:instrText>
+        <w:instrText xml:space="preserve"> PAGEREF _Toc193865116 \h </w:instrText>
       </w:r>
       <w:r>
         <w:rPr>
@@ -498,7 +498,7 @@
         <w:rPr>
           <w:noProof/>
         </w:rPr>
-        <w:instrText xml:space="preserve"> PAGEREF _Toc193771658 \h </w:instrText>
+        <w:instrText xml:space="preserve"> PAGEREF _Toc193865117 \h </w:instrText>
       </w:r>
       <w:r>
         <w:rPr>
@@ -584,7 +584,7 @@
         <w:rPr>
           <w:noProof/>
         </w:rPr>
-        <w:instrText xml:space="preserve"> PAGEREF _Toc193771659 \h </w:instrText>
+        <w:instrText xml:space="preserve"> PAGEREF _Toc193865118 \h </w:instrText>
       </w:r>
       <w:r>
         <w:rPr>
@@ -672,7 +672,7 @@
         <w:rPr>
           <w:noProof/>
         </w:rPr>
-        <w:instrText xml:space="preserve"> PAGEREF _Toc193771660 \h </w:instrText>
+        <w:instrText xml:space="preserve"> PAGEREF _Toc193865119 \h </w:instrText>
       </w:r>
       <w:r>
         <w:rPr>
@@ -758,7 +758,7 @@
         <w:rPr>
           <w:noProof/>
         </w:rPr>
-        <w:instrText xml:space="preserve"> PAGEREF _Toc193771661 \h </w:instrText>
+        <w:instrText xml:space="preserve"> PAGEREF _Toc193865120 \h </w:instrText>
       </w:r>
       <w:r>
         <w:rPr>
@@ -844,7 +844,7 @@
         <w:rPr>
           <w:noProof/>
         </w:rPr>
-        <w:instrText xml:space="preserve"> PAGEREF _Toc193771662 \h </w:instrText>
+        <w:instrText xml:space="preserve"> PAGEREF _Toc193865121 \h </w:instrText>
       </w:r>
       <w:r>
         <w:rPr>
@@ -926,7 +926,7 @@
         <w:rPr>
           <w:noProof/>
         </w:rPr>
-        <w:instrText xml:space="preserve"> PAGEREF _Toc193771663 \h </w:instrText>
+        <w:instrText xml:space="preserve"> PAGEREF _Toc193865122 \h </w:instrText>
       </w:r>
       <w:r>
         <w:rPr>
@@ -1008,7 +1008,7 @@
         <w:rPr>
           <w:noProof/>
         </w:rPr>
-        <w:instrText xml:space="preserve"> PAGEREF _Toc193771664 \h </w:instrText>
+        <w:instrText xml:space="preserve"> PAGEREF _Toc193865123 \h </w:instrText>
       </w:r>
       <w:r>
         <w:rPr>
@@ -1090,7 +1090,7 @@
         <w:rPr>
           <w:noProof/>
         </w:rPr>
-        <w:instrText xml:space="preserve"> PAGEREF _Toc193771665 \h </w:instrText>
+        <w:instrText xml:space="preserve"> PAGEREF _Toc193865124 \h </w:instrText>
       </w:r>
       <w:r>
         <w:rPr>
@@ -1172,7 +1172,7 @@
         <w:rPr>
           <w:noProof/>
         </w:rPr>
-        <w:instrText xml:space="preserve"> PAGEREF _Toc193771666 \h </w:instrText>
+        <w:instrText xml:space="preserve"> PAGEREF _Toc193865125 \h </w:instrText>
       </w:r>
       <w:r>
         <w:rPr>
@@ -1189,7 +1189,7 @@
         <w:rPr>
           <w:noProof/>
         </w:rPr>
-        <w:t>10</w:t>
+        <w:t>14</w:t>
       </w:r>
       <w:r>
         <w:rPr>
@@ -1254,7 +1254,7 @@
         <w:rPr>
           <w:noProof/>
         </w:rPr>
-        <w:instrText xml:space="preserve"> PAGEREF _Toc193771667 \h </w:instrText>
+        <w:instrText xml:space="preserve"> PAGEREF _Toc193865126 \h </w:instrText>
       </w:r>
       <w:r>
         <w:rPr>
@@ -1271,7 +1271,7 @@
         <w:rPr>
           <w:noProof/>
         </w:rPr>
-        <w:t>11</w:t>
+        <w:t>16</w:t>
       </w:r>
       <w:r>
         <w:rPr>
@@ -1336,7 +1336,7 @@
         <w:rPr>
           <w:noProof/>
         </w:rPr>
-        <w:instrText xml:space="preserve"> PAGEREF _Toc193771668 \h </w:instrText>
+        <w:instrText xml:space="preserve"> PAGEREF _Toc193865127 \h </w:instrText>
       </w:r>
       <w:r>
         <w:rPr>
@@ -1353,7 +1353,7 @@
         <w:rPr>
           <w:noProof/>
         </w:rPr>
-        <w:t>11</w:t>
+        <w:t>16</w:t>
       </w:r>
       <w:r>
         <w:rPr>
@@ -1657,7 +1657,7 @@
           <w:lang w:val="en-GB"/>
         </w:rPr>
       </w:pPr>
-      <w:bookmarkStart w:id="1" w:name="_Toc193771657"/>
+      <w:bookmarkStart w:id="1" w:name="_Toc193865116"/>
       <w:r>
         <w:rPr>
           <w:lang w:val="en-GB"/>
@@ -1670,7 +1670,7 @@
       <w:pPr>
         <w:pStyle w:val="berschrift2"/>
       </w:pPr>
-      <w:bookmarkStart w:id="2" w:name="_Toc193771658"/>
+      <w:bookmarkStart w:id="2" w:name="_Toc193865117"/>
       <w:r>
         <w:t>Purpose &amp; Scope</w:t>
       </w:r>
@@ -1747,7 +1747,7 @@
       <w:pPr>
         <w:pStyle w:val="berschrift2"/>
       </w:pPr>
-      <w:bookmarkStart w:id="3" w:name="_Toc193771659"/>
+      <w:bookmarkStart w:id="3" w:name="_Toc193865118"/>
       <w:r>
         <w:t>Revisions</w:t>
       </w:r>
@@ -2082,7 +2082,7 @@
       <w:pPr>
         <w:pStyle w:val="berschrift1"/>
       </w:pPr>
-      <w:bookmarkStart w:id="4" w:name="_Toc193771660"/>
+      <w:bookmarkStart w:id="4" w:name="_Toc193865119"/>
       <w:r>
         <w:t>Socrocket design Flow</w:t>
       </w:r>
@@ -2092,7 +2092,7 @@
       <w:pPr>
         <w:pStyle w:val="berschrift2"/>
       </w:pPr>
-      <w:bookmarkStart w:id="5" w:name="_Toc193771661"/>
+      <w:bookmarkStart w:id="5" w:name="_Toc193865120"/>
       <w:r>
         <w:t>Overview</w:t>
       </w:r>
@@ -2407,7 +2407,7 @@
         <w:fldChar w:fldCharType="separate"/>
       </w:r>
       <w:r>
-        <w:t>2.2</w:t>
+        <w:t>2.2.1</w:t>
       </w:r>
       <w:r>
         <w:fldChar w:fldCharType="end"/>
@@ -2467,7 +2467,7 @@
         <w:fldChar w:fldCharType="separate"/>
       </w:r>
       <w:r>
-        <w:t>2.3</w:t>
+        <w:t>0</w:t>
       </w:r>
       <w:r>
         <w:fldChar w:fldCharType="end"/>
@@ -2521,7 +2521,7 @@
         <w:fldChar w:fldCharType="separate"/>
       </w:r>
       <w:r>
-        <w:t>2.4</w:t>
+        <w:t>2.2.4</w:t>
       </w:r>
       <w:r>
         <w:fldChar w:fldCharType="end"/>
@@ -2563,7 +2563,7 @@
         <w:fldChar w:fldCharType="separate"/>
       </w:r>
       <w:r>
-        <w:t>2.5</w:t>
+        <w:t>2.2.5</w:t>
       </w:r>
       <w:r>
         <w:fldChar w:fldCharType="end"/>
@@ -2611,7 +2611,7 @@
         <w:fldChar w:fldCharType="separate"/>
       </w:r>
       <w:r>
-        <w:t>2.6</w:t>
+        <w:t>2.2.6</w:t>
       </w:r>
       <w:r>
         <w:fldChar w:fldCharType="end"/>
@@ -2782,7 +2782,7 @@
         <w:pStyle w:val="berschrift2"/>
         <w:jc w:val="both"/>
       </w:pPr>
-      <w:bookmarkStart w:id="8" w:name="_Toc193771662"/>
+      <w:bookmarkStart w:id="8" w:name="_Toc193865121"/>
       <w:r>
         <w:t>LEON FFT processor</w:t>
       </w:r>
@@ -2984,12 +2984,12 @@
       <w:pPr>
         <w:pStyle w:val="berschrift3"/>
       </w:pPr>
-      <w:bookmarkStart w:id="10" w:name="_Ref193351450"/>
-      <w:bookmarkStart w:id="11" w:name="_Toc193771663"/>
+      <w:bookmarkStart w:id="10" w:name="_Toc193865122"/>
+      <w:bookmarkStart w:id="11" w:name="_Ref193351450"/>
       <w:r>
         <w:t>Partitioning the system</w:t>
       </w:r>
-      <w:bookmarkEnd w:id="11"/>
+      <w:bookmarkEnd w:id="10"/>
     </w:p>
     <w:p>
       <w:r>
@@ -3298,12 +3298,12 @@
       <w:pPr>
         <w:pStyle w:val="berschrift3"/>
       </w:pPr>
-      <w:bookmarkStart w:id="14" w:name="_Toc193771664"/>
-      <w:bookmarkStart w:id="15" w:name="_Ref193774836"/>
+      <w:bookmarkStart w:id="14" w:name="_Ref193774836"/>
+      <w:bookmarkStart w:id="15" w:name="_Toc193865123"/>
       <w:r>
         <w:t>Setting up a platform template</w:t>
       </w:r>
-      <w:bookmarkEnd w:id="10"/>
+      <w:bookmarkEnd w:id="11"/>
       <w:bookmarkEnd w:id="14"/>
       <w:bookmarkEnd w:id="15"/>
     </w:p>
@@ -12534,7 +12534,7 @@
         <w:pStyle w:val="berschrift3"/>
       </w:pPr>
       <w:bookmarkStart w:id="17" w:name="_Ref193517501"/>
-      <w:bookmarkStart w:id="18" w:name="_Toc193771665"/>
+      <w:bookmarkStart w:id="18" w:name="_Toc193865124"/>
       <w:r>
         <w:t>Configuring the template</w:t>
       </w:r>
@@ -12609,48 +12609,78 @@
       <w:r>
         <w:t>This brings up the wizard welcome window (</w:t>
       </w:r>
-      <w:fldSimple w:instr=" REF _Ref193771969 \h ">
-        <w:r>
-          <w:t xml:space="preserve">Figure </w:t>
-        </w:r>
-        <w:r>
-          <w:rPr>
-            <w:noProof/>
-          </w:rPr>
-          <w:t>4</w:t>
-        </w:r>
-      </w:fldSimple>
+      <w:r>
+        <w:fldChar w:fldCharType="begin"/>
+      </w:r>
+      <w:r>
+        <w:instrText xml:space="preserve"> REF _Ref193771969 \h </w:instrText>
+      </w:r>
+      <w:r>
+        <w:fldChar w:fldCharType="separate"/>
+      </w:r>
+      <w:r>
+        <w:t xml:space="preserve">Figure </w:t>
+      </w:r>
+      <w:r>
+        <w:rPr>
+          <w:noProof/>
+        </w:rPr>
+        <w:t>4</w:t>
+      </w:r>
+      <w:r>
+        <w:fldChar w:fldCharType="end"/>
+      </w:r>
       <w:r>
         <w:t>). Click next to proceed to the license window (</w:t>
       </w:r>
-      <w:fldSimple w:instr=" REF _Ref193772121 \h ">
-        <w:r>
-          <w:t xml:space="preserve">Figure </w:t>
-        </w:r>
-        <w:r>
-          <w:rPr>
-            <w:noProof/>
-          </w:rPr>
-          <w:t>5</w:t>
-        </w:r>
-      </w:fldSimple>
+      <w:r>
+        <w:fldChar w:fldCharType="begin"/>
+      </w:r>
+      <w:r>
+        <w:instrText xml:space="preserve"> REF _Ref193772121 \h </w:instrText>
+      </w:r>
+      <w:r>
+        <w:fldChar w:fldCharType="separate"/>
+      </w:r>
+      <w:r>
+        <w:t xml:space="preserve">Figure </w:t>
+      </w:r>
+      <w:r>
+        <w:rPr>
+          <w:noProof/>
+        </w:rPr>
+        <w:t>5</w:t>
+      </w:r>
+      <w:r>
+        <w:fldChar w:fldCharType="end"/>
+      </w:r>
       <w:r>
         <w:t>). All code and utilities provided with the SoCRocket library are subject to the GNU General Public License (GPL).  Accepting the license opens the template window</w:t>
       </w:r>
       <w:r>
         <w:t xml:space="preserve"> (</w:t>
       </w:r>
-      <w:fldSimple w:instr=" REF _Ref193773651 \h ">
-        <w:r>
-          <w:t xml:space="preserve">Figure </w:t>
-        </w:r>
-        <w:r>
-          <w:rPr>
-            <w:noProof/>
-          </w:rPr>
-          <w:t>6</w:t>
-        </w:r>
-      </w:fldSimple>
+      <w:r>
+        <w:fldChar w:fldCharType="begin"/>
+      </w:r>
+      <w:r>
+        <w:instrText xml:space="preserve"> REF _Ref193773651 \h </w:instrText>
+      </w:r>
+      <w:r>
+        <w:fldChar w:fldCharType="separate"/>
+      </w:r>
+      <w:r>
+        <w:t xml:space="preserve">Figure </w:t>
+      </w:r>
+      <w:r>
+        <w:rPr>
+          <w:noProof/>
+        </w:rPr>
+        <w:t>6</w:t>
+      </w:r>
+      <w:r>
+        <w:fldChar w:fldCharType="end"/>
+      </w:r>
       <w:r>
         <w:t>)</w:t>
       </w:r>
@@ -12811,17 +12841,27 @@
       <w:r>
         <w:t>dow (</w:t>
       </w:r>
-      <w:fldSimple w:instr=" REF _Ref193774320 \h ">
-        <w:r>
-          <w:t xml:space="preserve">Figure </w:t>
-        </w:r>
-        <w:r>
-          <w:rPr>
-            <w:noProof/>
-          </w:rPr>
-          <w:t>7</w:t>
-        </w:r>
-      </w:fldSimple>
+      <w:r>
+        <w:fldChar w:fldCharType="begin"/>
+      </w:r>
+      <w:r>
+        <w:instrText xml:space="preserve"> REF _Ref193774320 \h </w:instrText>
+      </w:r>
+      <w:r>
+        <w:fldChar w:fldCharType="separate"/>
+      </w:r>
+      <w:r>
+        <w:t xml:space="preserve">Figure </w:t>
+      </w:r>
+      <w:r>
+        <w:rPr>
+          <w:noProof/>
+        </w:rPr>
+        <w:t>7</w:t>
+      </w:r>
+      <w:r>
+        <w:fldChar w:fldCharType="end"/>
+      </w:r>
       <w:r>
         <w:t>) shows t</w:t>
       </w:r>
@@ -13143,220 +13183,12 @@
     </w:p>
     <w:p>
       <w:r>
-        <w:t>In order to create the configuration for the initial FFT processor, apply following setting:</w:t>
-      </w:r>
-    </w:p>
-    <w:p/>
-    <w:tbl>
-      <w:tblPr>
-        <w:tblStyle w:val="Tabellenraster"/>
-        <w:tblW w:w="0" w:type="auto"/>
-        <w:tblLook w:val="00BF"/>
-      </w:tblPr>
-      <w:tblGrid>
-        <w:gridCol w:w="3575"/>
-        <w:gridCol w:w="1069"/>
-        <w:gridCol w:w="5211"/>
-      </w:tblGrid>
-      <w:tr>
-        <w:tc>
-          <w:tcPr>
-            <w:tcW w:w="3575" w:type="dxa"/>
-          </w:tcPr>
-          <w:p>
-            <w:pPr>
-              <w:rPr>
-                <w:b/>
-              </w:rPr>
-            </w:pPr>
-            <w:r>
-              <w:rPr>
-                <w:b/>
-              </w:rPr>
-              <w:t>System Options</w:t>
-            </w:r>
-          </w:p>
-        </w:tc>
-        <w:tc>
-          <w:tcPr>
-            <w:tcW w:w="1069" w:type="dxa"/>
-          </w:tcPr>
-          <w:p>
-            <w:pPr>
-              <w:rPr>
-                <w:b/>
-              </w:rPr>
-            </w:pPr>
-            <w:r>
-              <w:rPr>
-                <w:b/>
-              </w:rPr>
-              <w:t>Value</w:t>
-            </w:r>
-          </w:p>
-        </w:tc>
-        <w:tc>
-          <w:tcPr>
-            <w:tcW w:w="5211" w:type="dxa"/>
-          </w:tcPr>
-          <w:p>
-            <w:pPr>
-              <w:rPr>
-                <w:b/>
-              </w:rPr>
-            </w:pPr>
-            <w:r>
-              <w:rPr>
-                <w:b/>
-              </w:rPr>
-              <w:t>Description</w:t>
-            </w:r>
-          </w:p>
-        </w:tc>
-      </w:tr>
-      <w:tr>
-        <w:tc>
-          <w:tcPr>
-            <w:tcW w:w="3575" w:type="dxa"/>
-          </w:tcPr>
-          <w:p>
-            <w:r>
-              <w:t>LT or AT simulation</w:t>
-            </w:r>
-          </w:p>
-        </w:tc>
-        <w:tc>
-          <w:tcPr>
-            <w:tcW w:w="1069" w:type="dxa"/>
-          </w:tcPr>
-          <w:p>
-            <w:r>
-              <w:t>false</w:t>
-            </w:r>
-          </w:p>
-        </w:tc>
-        <w:tc>
-          <w:tcPr>
-            <w:tcW w:w="5211" w:type="dxa"/>
-          </w:tcPr>
-          <w:p>
-            <w:r>
-              <w:t>Select AT mode for architecture explor.</w:t>
-            </w:r>
-          </w:p>
-        </w:tc>
-      </w:tr>
-      <w:tr>
-        <w:tc>
-          <w:tcPr>
-            <w:tcW w:w="3575" w:type="dxa"/>
-          </w:tcPr>
-          <w:p/>
-        </w:tc>
-        <w:tc>
-          <w:tcPr>
-            <w:tcW w:w="1069" w:type="dxa"/>
-          </w:tcPr>
-          <w:p/>
-        </w:tc>
-        <w:tc>
-          <w:tcPr>
-            <w:tcW w:w="5211" w:type="dxa"/>
-          </w:tcPr>
-          <w:p>
-            <w:r>
-              <w:t>Disable MCTRL IO region</w:t>
-            </w:r>
-          </w:p>
-        </w:tc>
-      </w:tr>
-      <w:tr>
-        <w:tc>
-          <w:tcPr>
-            <w:tcW w:w="3575" w:type="dxa"/>
-          </w:tcPr>
-          <w:p/>
-        </w:tc>
-        <w:tc>
-          <w:tcPr>
-            <w:tcW w:w="1069" w:type="dxa"/>
-          </w:tcPr>
-          <w:p/>
-        </w:tc>
-        <w:tc>
-          <w:tcPr>
-            <w:tcW w:w="5211" w:type="dxa"/>
-          </w:tcPr>
-          <w:p>
-            <w:r>
-              <w:t>Disable SRAM, Enable SDRAM</w:t>
-            </w:r>
-          </w:p>
-        </w:tc>
-      </w:tr>
-      <w:tr>
-        <w:tc>
-          <w:tcPr>
-            <w:tcW w:w="3575" w:type="dxa"/>
-          </w:tcPr>
-          <w:p/>
-        </w:tc>
-        <w:tc>
-          <w:tcPr>
-            <w:tcW w:w="1069" w:type="dxa"/>
-          </w:tcPr>
-          <w:p/>
-        </w:tc>
-        <w:tc>
-          <w:tcPr>
-            <w:tcW w:w="5211" w:type="dxa"/>
-          </w:tcPr>
-          <w:p>
-            <w:r>
-              <w:t>RAM base address 0x800</w:t>
-            </w:r>
-          </w:p>
-        </w:tc>
-      </w:tr>
-      <w:tr>
-        <w:tc>
-          <w:tcPr>
-            <w:tcW w:w="3575" w:type="dxa"/>
-          </w:tcPr>
-          <w:p/>
-        </w:tc>
-        <w:tc>
-          <w:tcPr>
-            <w:tcW w:w="1069" w:type="dxa"/>
-          </w:tcPr>
-          <w:p/>
-        </w:tc>
-        <w:tc>
-          <w:tcPr>
-            <w:tcW w:w="5211" w:type="dxa"/>
-          </w:tcPr>
-          <w:p>
-            <w:r>
-              <w:t>RAM address mask 0xc00</w:t>
-            </w:r>
-          </w:p>
-        </w:tc>
-      </w:tr>
-    </w:tbl>
-    <w:p>
-      <w:pPr>
-        <w:keepNext/>
-        <w:jc w:val="center"/>
-      </w:pPr>
-    </w:p>
-    <w:p>
-      <w:pPr>
-        <w:keepNext/>
-      </w:pPr>
-      <w:r>
-        <w:t>Store the configuration under the name “leon_fft_initial” (</w:t>
-      </w:r>
-      <w:fldSimple w:instr=" REF _Ref193775816 \h ">
+        <w:t>In order to create the configuration for the initial FFT processor</w:t>
+      </w:r>
+      <w:r>
+        <w:t xml:space="preserve"> (</w:t>
+      </w:r>
+      <w:fldSimple w:instr=" REF _Ref193436620 \h ">
         <w:r>
           <w:t xml:space="preserve">Figure </w:t>
         </w:r>
@@ -13364,10 +13196,253 @@
           <w:rPr>
             <w:noProof/>
           </w:rPr>
-          <w:t>9</w:t>
+          <w:t>3</w:t>
         </w:r>
       </w:fldSimple>
       <w:r>
+        <w:t xml:space="preserve">) and implement the memory map shown in </w:t>
+      </w:r>
+      <w:fldSimple w:instr=" REF _Ref193939557 \h ">
+        <w:r>
+          <w:t xml:space="preserve">Figure </w:t>
+        </w:r>
+        <w:r>
+          <w:rPr>
+            <w:noProof/>
+          </w:rPr>
+          <w:t>10</w:t>
+        </w:r>
+      </w:fldSimple>
+      <w:r>
+        <w:t xml:space="preserve"> perform following steps:</w:t>
+      </w:r>
+    </w:p>
+    <w:p>
+      <w:pPr>
+        <w:pStyle w:val="Listenabsatz"/>
+        <w:numPr>
+          <w:ilvl w:val="0"/>
+          <w:numId w:val="20"/>
+        </w:numPr>
+        <w:rPr>
+          <w:i/>
+        </w:rPr>
+      </w:pPr>
+      <w:r>
+        <w:rPr>
+          <w:i/>
+        </w:rPr>
+        <w:t>Select AT mode for architecture exploration: LT or AT simulation = false</w:t>
+      </w:r>
+    </w:p>
+    <w:p>
+      <w:pPr>
+        <w:pStyle w:val="Listenabsatz"/>
+        <w:numPr>
+          <w:ilvl w:val="0"/>
+          <w:numId w:val="20"/>
+        </w:numPr>
+        <w:rPr>
+          <w:i/>
+        </w:rPr>
+      </w:pPr>
+      <w:r>
+        <w:rPr>
+          <w:i/>
+        </w:rPr>
+        <w:t>Configure APB controller: base address = 0x800, address mask = 0xfff, bus index = 1</w:t>
+      </w:r>
+    </w:p>
+    <w:p>
+      <w:pPr>
+        <w:pStyle w:val="Listenabsatz"/>
+        <w:numPr>
+          <w:ilvl w:val="0"/>
+          <w:numId w:val="20"/>
+        </w:numPr>
+        <w:rPr>
+          <w:i/>
+        </w:rPr>
+      </w:pPr>
+      <w:r>
+        <w:rPr>
+          <w:i/>
+        </w:rPr>
+        <w:t>For initial system switch of caches and mmu: Enable instruction cache = false, Enable data cache = false, Enable MMU = false</w:t>
+      </w:r>
+    </w:p>
+    <w:p>
+      <w:pPr>
+        <w:pStyle w:val="Listenabsatz"/>
+        <w:numPr>
+          <w:ilvl w:val="0"/>
+          <w:numId w:val="20"/>
+        </w:numPr>
+        <w:rPr>
+          <w:i/>
+        </w:rPr>
+      </w:pPr>
+      <w:r>
+        <w:rPr>
+          <w:i/>
+        </w:rPr>
+        <w:t>Switch off AHB Memory: AHB Memory = false</w:t>
+      </w:r>
+    </w:p>
+    <w:p>
+      <w:pPr>
+        <w:pStyle w:val="Listenabsatz"/>
+        <w:numPr>
+          <w:ilvl w:val="0"/>
+          <w:numId w:val="20"/>
+        </w:numPr>
+        <w:rPr>
+          <w:i/>
+        </w:rPr>
+      </w:pPr>
+      <w:r>
+        <w:rPr>
+          <w:i/>
+        </w:rPr>
+        <w:t>Configure Memory Controller: PROM configuration = true, Addres</w:t>
+      </w:r>
+      <w:r>
+        <w:rPr>
+          <w:i/>
+        </w:rPr>
+        <w:t>s</w:t>
+      </w:r>
+      <w:r>
+        <w:rPr>
+          <w:i/>
+        </w:rPr>
+        <w:t xml:space="preserve"> Space Base = 0x000, Address Space Mask = 0xE00</w:t>
+      </w:r>
+    </w:p>
+    <w:p>
+      <w:pPr>
+        <w:pStyle w:val="Listenabsatz"/>
+        <w:numPr>
+          <w:ilvl w:val="0"/>
+          <w:numId w:val="20"/>
+        </w:numPr>
+        <w:rPr>
+          <w:i/>
+        </w:rPr>
+      </w:pPr>
+      <w:r>
+        <w:rPr>
+          <w:i/>
+        </w:rPr>
+        <w:t>Disable IO memory: IO memory configuration = false</w:t>
+      </w:r>
+    </w:p>
+    <w:p>
+      <w:pPr>
+        <w:pStyle w:val="Listenabsatz"/>
+        <w:numPr>
+          <w:ilvl w:val="0"/>
+          <w:numId w:val="20"/>
+        </w:numPr>
+        <w:rPr>
+          <w:i/>
+        </w:rPr>
+      </w:pPr>
+      <w:r>
+        <w:rPr>
+          <w:i/>
+        </w:rPr>
+        <w:t>Configure RAM: Address Space Base = 0x400, Address Space Mask = 0xff0</w:t>
+      </w:r>
+    </w:p>
+    <w:p>
+      <w:pPr>
+        <w:pStyle w:val="Listenabsatz"/>
+        <w:numPr>
+          <w:ilvl w:val="0"/>
+          <w:numId w:val="20"/>
+        </w:numPr>
+        <w:rPr>
+          <w:i/>
+        </w:rPr>
+      </w:pPr>
+      <w:r>
+        <w:rPr>
+          <w:i/>
+        </w:rPr>
+        <w:t>Make sure SRAM is disabled and SDRAM is enabled: SRAM configuration = false, SDRAM configuration = true</w:t>
+      </w:r>
+    </w:p>
+    <w:p>
+      <w:pPr>
+        <w:pStyle w:val="Listenabsatz"/>
+        <w:numPr>
+          <w:ilvl w:val="0"/>
+          <w:numId w:val="20"/>
+        </w:numPr>
+        <w:rPr>
+          <w:i/>
+        </w:rPr>
+      </w:pPr>
+      <w:r>
+        <w:rPr>
+          <w:i/>
+        </w:rPr>
+        <w:t>Enable SoCWire: SoCWire = true</w:t>
+      </w:r>
+    </w:p>
+    <w:p>
+      <w:pPr>
+        <w:pStyle w:val="Listenabsatz"/>
+        <w:numPr>
+          <w:ilvl w:val="0"/>
+          <w:numId w:val="20"/>
+        </w:numPr>
+        <w:rPr>
+          <w:i/>
+        </w:rPr>
+      </w:pPr>
+      <w:r>
+        <w:rPr>
+          <w:i/>
+        </w:rPr>
+        <w:t>Enable input sensor: Sensor = true</w:t>
+      </w:r>
+    </w:p>
+    <w:p>
+      <w:r>
+        <w:t>All other settings keep their default values.</w:t>
+      </w:r>
+    </w:p>
+    <w:p>
+      <w:pPr>
+        <w:keepNext/>
+      </w:pPr>
+      <w:r>
+        <w:t>Store the configuration under the name “leon_fft_initial” (</w:t>
+      </w:r>
+      <w:r>
+        <w:fldChar w:fldCharType="begin"/>
+      </w:r>
+      <w:r>
+        <w:instrText xml:space="preserve"> REF _Ref193775816 \h </w:instrText>
+      </w:r>
+      <w:r>
+        <w:fldChar w:fldCharType="separate"/>
+      </w:r>
+      <w:r>
+        <w:t xml:space="preserve">Figure </w:t>
+      </w:r>
+      <w:r>
+        <w:rPr>
+          <w:noProof/>
+        </w:rPr>
+        <w:t>9</w:t>
+      </w:r>
+      <w:r>
+        <w:fldChar w:fldCharType="end"/>
+      </w:r>
+      <w:r>
         <w:t xml:space="preserve">). </w:t>
       </w:r>
       <w:r>
@@ -13385,6 +13460,10 @@
         <w:jc w:val="center"/>
       </w:pPr>
       <w:r>
+        <w:rPr>
+          <w:noProof/>
+          <w:lang w:val="de-DE"/>
+        </w:rPr>
         <w:drawing>
           <wp:inline distT="0" distB="0" distL="0" distR="0">
             <wp:extent cx="3305175" cy="1468967"/>
@@ -13427,8 +13506,8 @@
         <w:pStyle w:val="Beschriftung"/>
         <w:jc w:val="center"/>
       </w:pPr>
-      <w:bookmarkStart w:id="24" w:name="_Ref193775788"/>
-      <w:bookmarkStart w:id="25" w:name="_Ref193775816"/>
+      <w:bookmarkStart w:id="24" w:name="_Ref193775816"/>
+      <w:bookmarkStart w:id="25" w:name="_Ref193775788"/>
       <w:r>
         <w:t xml:space="preserve">Figure </w:t>
       </w:r>
@@ -13440,11 +13519,11 @@
           <w:t>9</w:t>
         </w:r>
       </w:fldSimple>
+      <w:bookmarkEnd w:id="24"/>
+      <w:r>
+        <w:t xml:space="preserve"> - Configuration Wizard / Store configuration</w:t>
+      </w:r>
       <w:bookmarkEnd w:id="25"/>
-      <w:r>
-        <w:t xml:space="preserve"> - Configuration Wizard / Store configuration</w:t>
-      </w:r>
-      <w:bookmarkEnd w:id="24"/>
     </w:p>
     <w:p>
       <w:pPr>
@@ -15249,8 +15328,11 @@
       <w:pPr>
         <w:pStyle w:val="berschrift3"/>
       </w:pPr>
+      <w:r>
+        <w:br w:type="page"/>
+      </w:r>
       <w:bookmarkStart w:id="26" w:name="_Ref193354880"/>
-      <w:bookmarkStart w:id="27" w:name="_Toc193771666"/>
+      <w:bookmarkStart w:id="27" w:name="_Toc193865125"/>
       <w:r>
         <w:t>Generating platform simulation and software</w:t>
       </w:r>
@@ -15349,22 +15431,29 @@
     <w:p>
       <w:pPr>
         <w:keepNext/>
-        <w:jc w:val="left"/>
-      </w:pPr>
-      <w:r>
-        <w:rPr>
-          <w:b/>
-        </w:rPr>
-        <w:t>prom.S</w:t>
-      </w:r>
-      <w:r>
-        <w:t xml:space="preserve"> – </w:t>
-      </w:r>
-      <w:r>
-        <w:t>Default s</w:t>
-      </w:r>
-      <w:r>
-        <w:t>ystem boot code (depends on memory map)</w:t>
+      </w:pPr>
+      <w:r>
+        <w:rPr>
+          <w:i/>
+        </w:rPr>
+        <w:t xml:space="preserve">The linker script is bound to bare-metal systems. The application entrance point is assumed to be at the beginning of the RAM area (SRAM or SDRAM). The bootcode itself can be located at any memory location. The processor simulator will start from the address specified in label </w:t>
+      </w:r>
+      <w:r>
+        <w:rPr>
+          <w:rFonts w:ascii="Lucida Console" w:hAnsi="Lucida Console" w:cs="Courier New"/>
+          <w:b/>
+          <w:sz w:val="20"/>
+        </w:rPr>
+        <w:t>_start</w:t>
+      </w:r>
+      <w:r>
+        <w:rPr>
+          <w:i/>
+        </w:rPr>
+        <w:t>.</w:t>
+      </w:r>
+      <w:r>
+        <w:t xml:space="preserve"> </w:t>
       </w:r>
     </w:p>
     <w:p>
@@ -15376,10 +15465,36 @@
         <w:rPr>
           <w:b/>
         </w:rPr>
-        <w:t>sc_main.cpp</w:t>
-      </w:r>
-      <w:r>
-        <w:t xml:space="preserve"> – Top-level of SystemC simulation</w:t>
+        <w:t>prom.S</w:t>
+      </w:r>
+      <w:r>
+        <w:t xml:space="preserve"> – </w:t>
+      </w:r>
+      <w:r>
+        <w:t>Default s</w:t>
+      </w:r>
+      <w:r>
+        <w:t>ystem boot code (depends on memory map)</w:t>
+      </w:r>
+    </w:p>
+    <w:p>
+      <w:pPr>
+        <w:keepNext/>
+        <w:rPr>
+          <w:i/>
+        </w:rPr>
+      </w:pPr>
+      <w:r>
+        <w:rPr>
+          <w:i/>
+        </w:rPr>
+        <w:t>The bootcod</w:t>
+      </w:r>
+      <w:r>
+        <w:rPr>
+          <w:i/>
+        </w:rPr>
+        <w:t xml:space="preserve">e delivered with the example is intended for bare-metal systems. It is supposed to be compiled using the Aeroflex Gaisler BCC compiler and bare-metal runtime library. </w:t>
       </w:r>
     </w:p>
     <w:p>
@@ -15391,6 +15506,21 @@
         <w:rPr>
           <w:b/>
         </w:rPr>
+        <w:t>sc_main.cpp</w:t>
+      </w:r>
+      <w:r>
+        <w:t xml:space="preserve"> – Top-level of SystemC simulation</w:t>
+      </w:r>
+    </w:p>
+    <w:p>
+      <w:pPr>
+        <w:keepNext/>
+        <w:jc w:val="left"/>
+      </w:pPr>
+      <w:r>
+        <w:rPr>
+          <w:b/>
+        </w:rPr>
         <w:t>wscript</w:t>
       </w:r>
       <w:r>
@@ -15408,7 +15538,16 @@
         <w:spacing w:before="0"/>
       </w:pPr>
       <w:r>
-        <w:t>For generating the system simulation from an existing simulation the Configuration Wizard can be used in terminal mode. The following command generate</w:t>
+        <w:t>For generating a</w:t>
+      </w:r>
+      <w:r>
+        <w:t xml:space="preserve"> syst</w:t>
+      </w:r>
+      <w:r>
+        <w:t>em simulation from an existing configuration,</w:t>
+      </w:r>
+      <w:r>
+        <w:t xml:space="preserve"> the Configuration Wizard can be used in terminal mode. The following command generate</w:t>
       </w:r>
       <w:r>
         <w:t>s all files for</w:t>
@@ -15488,7 +15627,18 @@
         <w:spacing w:before="0"/>
       </w:pPr>
       <w:r>
-        <w:t>To compile the boot code (prom.S) use following command:</w:t>
+        <w:t>To compile the boot code (</w:t>
+      </w:r>
+      <w:r>
+        <w:rPr>
+          <w:rFonts w:ascii="Lucida Console" w:hAnsi="Lucida Console" w:cs="Courier New"/>
+          <w:b/>
+          <w:sz w:val="20"/>
+        </w:rPr>
+        <w:t>prom.S</w:t>
+      </w:r>
+      <w:r>
+        <w:t>) use following command:</w:t>
       </w:r>
     </w:p>
     <w:p>
@@ -15519,11 +15669,6 @@
       <w:pPr>
         <w:spacing w:before="0"/>
         <w:jc w:val="left"/>
-        <w:rPr>
-          <w:rFonts w:ascii="Lucida Console" w:hAnsi="Lucida Console" w:cs="Courier New"/>
-          <w:b/>
-          <w:sz w:val="20"/>
-        </w:rPr>
       </w:pPr>
     </w:p>
     <w:p>
@@ -15532,7 +15677,7 @@
         <w:jc w:val="left"/>
       </w:pPr>
       <w:r>
-        <w:t xml:space="preserve">The ELF file the initialization of the memory </w:t>
+        <w:t>For compiling the system simulation enter:</w:t>
       </w:r>
     </w:p>
     <w:p>
@@ -15545,35 +15690,62 @@
       <w:pPr>
         <w:spacing w:before="0"/>
         <w:jc w:val="left"/>
-      </w:pPr>
-      <w:r>
-        <w:t>For compiling the system simulation enter:</w:t>
+        <w:rPr>
+          <w:rFonts w:ascii="Lucida Console" w:hAnsi="Lucida Console" w:cs="Courier New"/>
+          <w:b/>
+          <w:sz w:val="20"/>
+        </w:rPr>
+      </w:pPr>
+      <w:r>
+        <w:rPr>
+          <w:rFonts w:ascii="Lucida Console" w:hAnsi="Lucida Console" w:cs="Courier New"/>
+          <w:b/>
+          <w:sz w:val="20"/>
+        </w:rPr>
+        <w:t>./waf –target=singlecore.leon_fft_initial.platform</w:t>
       </w:r>
     </w:p>
     <w:p>
       <w:pPr>
         <w:spacing w:before="0"/>
         <w:jc w:val="left"/>
-      </w:pPr>
+        <w:rPr>
+          <w:rFonts w:ascii="Lucida Console" w:hAnsi="Lucida Console" w:cs="Courier New"/>
+          <w:b/>
+          <w:sz w:val="20"/>
+        </w:rPr>
+      </w:pPr>
+    </w:p>
+    <w:p>
+      <w:pPr>
+        <w:spacing w:before="0"/>
+      </w:pPr>
+      <w:r>
+        <w:t xml:space="preserve">Application code and build script can be found in the </w:t>
+      </w:r>
+      <w:r>
+        <w:rPr>
+          <w:rFonts w:ascii="Lucida Console" w:hAnsi="Lucida Console" w:cs="Courier New"/>
+          <w:b/>
+          <w:sz w:val="20"/>
+        </w:rPr>
+        <w:t>./software/fft64</w:t>
+      </w:r>
+      <w:r>
+        <w:t xml:space="preserve"> directory. In order to </w:t>
+      </w:r>
+      <w:r>
+        <w:t>compile the code using the SPARC</w:t>
+      </w:r>
+      <w:r>
+        <w:t xml:space="preserve"> bare-metal compiler type:</w:t>
+      </w:r>
     </w:p>
     <w:p>
       <w:pPr>
         <w:spacing w:before="0"/>
         <w:jc w:val="left"/>
-        <w:rPr>
-          <w:rFonts w:ascii="Lucida Console" w:hAnsi="Lucida Console" w:cs="Courier New"/>
-          <w:b/>
-          <w:sz w:val="20"/>
-        </w:rPr>
-      </w:pPr>
-      <w:r>
-        <w:rPr>
-          <w:rFonts w:ascii="Lucida Console" w:hAnsi="Lucida Console" w:cs="Courier New"/>
-          <w:b/>
-          <w:sz w:val="20"/>
-        </w:rPr>
-        <w:t>./waf –target=singlecore.leon_fft_initial.platform</w:t>
-      </w:r>
+      </w:pPr>
     </w:p>
     <w:p>
       <w:pPr>
@@ -15585,15 +15757,111 @@
           <w:sz w:val="20"/>
         </w:rPr>
       </w:pPr>
+      <w:r>
+        <w:rPr>
+          <w:rFonts w:ascii="Lucida Console" w:hAnsi="Lucida Console" w:cs="Courier New"/>
+          <w:b/>
+          <w:sz w:val="20"/>
+        </w:rPr>
+        <w:t>./waf –target=fft64.sparc</w:t>
+      </w:r>
     </w:p>
     <w:p>
       <w:pPr>
         <w:spacing w:before="0"/>
         <w:jc w:val="left"/>
-      </w:pPr>
-    </w:p>
-    <w:p>
-      <w:pPr>
+        <w:rPr>
+          <w:rFonts w:ascii="Lucida Console" w:hAnsi="Lucida Console" w:cs="Courier New"/>
+          <w:b/>
+          <w:sz w:val="20"/>
+        </w:rPr>
+      </w:pPr>
+    </w:p>
+    <w:p>
+      <w:pPr>
+        <w:spacing w:before="0"/>
+      </w:pPr>
+      <w:r>
+        <w:fldChar w:fldCharType="begin"/>
+      </w:r>
+      <w:r>
+        <w:instrText xml:space="preserve"> REF _Ref193939557 \h </w:instrText>
+      </w:r>
+      <w:r>
+        <w:fldChar w:fldCharType="separate"/>
+      </w:r>
+      <w:r>
+        <w:t xml:space="preserve">Figure </w:t>
+      </w:r>
+      <w:r>
+        <w:rPr>
+          <w:noProof/>
+        </w:rPr>
+        <w:t>10</w:t>
+      </w:r>
+      <w:r>
+        <w:fldChar w:fldCharType="end"/>
+      </w:r>
+      <w:r>
+        <w:t xml:space="preserve"> shows the memory map</w:t>
+      </w:r>
+      <w:r>
+        <w:t xml:space="preserve"> of the design. The ROM is located at address </w:t>
+      </w:r>
+      <w:r>
+        <w:rPr>
+          <w:rFonts w:ascii="Lucida Console" w:hAnsi="Lucida Console" w:cs="Courier New"/>
+          <w:b/>
+          <w:sz w:val="20"/>
+        </w:rPr>
+        <w:t>0</w:t>
+      </w:r>
+      <w:r>
+        <w:rPr>
+          <w:rFonts w:ascii="Lucida Console" w:hAnsi="Lucida Console" w:cs="Courier New"/>
+          <w:b/>
+          <w:sz w:val="20"/>
+        </w:rPr>
+        <w:t>x0</w:t>
+      </w:r>
+      <w:r>
+        <w:t xml:space="preserve">, the SDRAM starts from address </w:t>
+      </w:r>
+      <w:r>
+        <w:rPr>
+          <w:rFonts w:ascii="Lucida Console" w:hAnsi="Lucida Console" w:cs="Courier New"/>
+          <w:b/>
+          <w:sz w:val="20"/>
+        </w:rPr>
+        <w:t>0x40000000</w:t>
+      </w:r>
+      <w:r>
+        <w:t xml:space="preserve">. Both memories must be initialized at begin of simulation. </w:t>
+      </w:r>
+      <w:r>
+        <w:t xml:space="preserve">Therefore, platforms based on the </w:t>
+      </w:r>
+      <w:r>
+        <w:rPr>
+          <w:rFonts w:ascii="Lucida Console" w:hAnsi="Lucida Console" w:cs="Courier New"/>
+          <w:b/>
+          <w:sz w:val="20"/>
+        </w:rPr>
+        <w:t>singlecore</w:t>
+      </w:r>
+      <w:r>
+        <w:t xml:space="preserve"> template expect two ELF files as command line parameters.</w:t>
+      </w:r>
+    </w:p>
+    <w:p>
+      <w:pPr>
+        <w:spacing w:before="0"/>
+        <w:jc w:val="left"/>
+      </w:pPr>
+    </w:p>
+    <w:p>
+      <w:pPr>
+        <w:keepNext/>
         <w:spacing w:before="0"/>
         <w:jc w:val="center"/>
       </w:pPr>
@@ -15604,7 +15872,7 @@
         </w:rPr>
         <w:drawing>
           <wp:inline distT="0" distB="0" distL="0" distR="0">
-            <wp:extent cx="4307840" cy="5577840"/>
+            <wp:extent cx="3531016" cy="4572000"/>
             <wp:effectExtent l="0" t="0" r="0" b="0"/>
             <wp:docPr id="14" name="Bild 1"/>
             <wp:cNvGraphicFramePr>
@@ -15642,7 +15910,7 @@
                   <pic:spPr bwMode="auto">
                     <a:xfrm>
                       <a:off x="0" y="0"/>
-                      <a:ext cx="4307840" cy="5577840"/>
+                      <a:ext cx="3531016" cy="4572000"/>
                     </a:xfrm>
                     <a:prstGeom prst="rect">
                       <a:avLst/>
@@ -15664,38 +15932,1483 @@
     </w:p>
     <w:p>
       <w:pPr>
+        <w:pStyle w:val="Beschriftung"/>
+        <w:jc w:val="center"/>
+      </w:pPr>
+      <w:bookmarkStart w:id="28" w:name="_Ref193939557"/>
+      <w:r>
+        <w:t xml:space="preserve">Figure </w:t>
+      </w:r>
+      <w:fldSimple w:instr=" SEQ Figure \* ARABIC ">
+        <w:r>
+          <w:rPr>
+            <w:noProof/>
+          </w:rPr>
+          <w:t>10</w:t>
+        </w:r>
+      </w:fldSimple>
+      <w:bookmarkEnd w:id="28"/>
+      <w:r>
+        <w:t xml:space="preserve"> - Memory map FFT processor</w:t>
+      </w:r>
+      <w:bookmarkStart w:id="29" w:name="_Ref193355087"/>
+      <w:bookmarkStart w:id="30" w:name="_Toc193865126"/>
+    </w:p>
+    <w:p>
+      <w:pPr>
         <w:pStyle w:val="berschrift3"/>
       </w:pPr>
-      <w:bookmarkStart w:id="28" w:name="_Ref193355087"/>
-      <w:bookmarkStart w:id="29" w:name="_Toc193771667"/>
       <w:r>
         <w:t>Running/Debugging simulation</w:t>
       </w:r>
-      <w:bookmarkEnd w:id="28"/>
       <w:bookmarkEnd w:id="29"/>
-    </w:p>
-    <w:p>
-      <w:pPr>
-        <w:pStyle w:val="Standardeinzug"/>
-      </w:pPr>
-    </w:p>
-    <w:p>
-      <w:pPr>
-        <w:spacing w:before="0"/>
+      <w:bookmarkEnd w:id="30"/>
+    </w:p>
+    <w:p>
+      <w:r>
+        <w:t xml:space="preserve">As previously mentined all simulations based on the </w:t>
+      </w:r>
+      <w:r>
+        <w:rPr>
+          <w:rFonts w:ascii="Lucida Console" w:hAnsi="Lucida Console" w:cs="Courier New"/>
+          <w:b/>
+          <w:sz w:val="20"/>
+        </w:rPr>
+        <w:t>singlecore</w:t>
+      </w:r>
+      <w:r>
+        <w:t xml:space="preserve"> template expect two SPARC executables as command line parameters. The first executable is loaded in the ROM, the second in the SDRAM. Optionally, a third parameter can be provided</w:t>
+      </w:r>
+      <w:r>
+        <w:t xml:space="preserve"> for starting the GDB server:</w:t>
+      </w:r>
+    </w:p>
+    <w:p>
+      <w:r>
+        <w:rPr>
+          <w:b/>
+        </w:rPr>
+        <w:t>singlecore.leon_fft_initial.platform</w:t>
+      </w:r>
+      <w:r>
+        <w:t xml:space="preserve"> prom_image ram_image [gdb]</w:t>
+      </w:r>
+    </w:p>
+    <w:p>
+      <w:r>
+        <w:t>Example with full paths:</w:t>
+      </w:r>
+    </w:p>
+    <w:p>
+      <w:pPr>
         <w:jc w:val="left"/>
-      </w:pPr>
+        <w:rPr>
+          <w:i/>
+        </w:rPr>
+      </w:pPr>
+      <w:r>
+        <w:rPr>
+          <w:b/>
+        </w:rPr>
+        <w:t>./build/platforms/singlecore-</w:t>
+      </w:r>
+      <w:r>
+        <w:rPr>
+          <w:b/>
+        </w:rPr>
+        <w:t>leon_fft_initial</w:t>
+      </w:r>
+      <w:r>
+        <w:rPr>
+          <w:i/>
+        </w:rPr>
+        <w:t xml:space="preserve"> \ /systemc/singlecore.leon_fft_initial</w:t>
+      </w:r>
+      <w:r>
+        <w:rPr>
+          <w:i/>
+        </w:rPr>
+        <w:t xml:space="preserve">.platform </w:t>
+      </w:r>
+      <w:r>
+        <w:rPr>
+          <w:i/>
+        </w:rPr>
+        <w:br/>
+      </w:r>
+      <w:r>
+        <w:rPr>
+          <w:i/>
+        </w:rPr>
+        <w:t>./build/platforms/singleco</w:t>
+      </w:r>
+      <w:r>
+        <w:rPr>
+          <w:i/>
+        </w:rPr>
+        <w:t>re-leon_fft_initial</w:t>
+      </w:r>
+      <w:r>
+        <w:rPr>
+          <w:i/>
+        </w:rPr>
+        <w:t>/</w:t>
+      </w:r>
+      <w:r>
+        <w:rPr>
+          <w:i/>
+        </w:rPr>
+        <w:t xml:space="preserve"> \</w:t>
+      </w:r>
+      <w:r>
+        <w:rPr>
+          <w:i/>
+        </w:rPr>
+        <w:br/>
+      </w:r>
+      <w:r>
+        <w:rPr>
+          <w:i/>
+        </w:rPr>
+        <w:t>systemc/singlecore.test.prom ./build/software/fft64/fft64.sparc</w:t>
+      </w:r>
+      <w:r>
+        <w:rPr>
+          <w:i/>
+        </w:rPr>
+        <w:t xml:space="preserve"> </w:t>
+      </w:r>
+      <w:r>
+        <w:rPr>
+          <w:i/>
+        </w:rPr>
+        <w:t>gdb</w:t>
+      </w:r>
+    </w:p>
+    <w:p>
+      <w:r>
+        <w:t xml:space="preserve">After starting the simulation all models print configuration reports. The configuration reports contain all relevant constructor parameters and can be used to verify the settings </w:t>
+      </w:r>
+      <w:r>
+        <w:t>applied in the configuration step. The example below shows the configuration report of the MCTRL:</w:t>
+      </w:r>
+    </w:p>
+    <w:p/>
+    <w:p>
+      <w:pPr>
+        <w:jc w:val="left"/>
+        <w:rPr>
+          <w:rFonts w:ascii="Lucida Console" w:hAnsi="Lucida Console" w:cs="Courier New"/>
+          <w:b/>
+          <w:sz w:val="16"/>
+        </w:rPr>
+      </w:pPr>
+      <w:r>
+        <w:rPr>
+          <w:rFonts w:ascii="Lucida Console" w:hAnsi="Lucida Console" w:cs="Courier New"/>
+          <w:b/>
+          <w:sz w:val="16"/>
+        </w:rPr>
+        <w:t xml:space="preserve">@0 s /0 (mctrl): Info:  ***************************************** </w:t>
+      </w:r>
+    </w:p>
+    <w:p>
+      <w:pPr>
+        <w:jc w:val="left"/>
+        <w:rPr>
+          <w:rFonts w:ascii="Lucida Console" w:hAnsi="Lucida Console" w:cs="Courier New"/>
+          <w:b/>
+          <w:sz w:val="16"/>
+        </w:rPr>
+      </w:pPr>
+      <w:r>
+        <w:rPr>
+          <w:rFonts w:ascii="Lucida Console" w:hAnsi="Lucida Console" w:cs="Courier New"/>
+          <w:b/>
+          <w:sz w:val="16"/>
+        </w:rPr>
+        <w:t xml:space="preserve">@0 s /0 (mctrl): Info:  * Created MCTRL with following params: </w:t>
+      </w:r>
+    </w:p>
+    <w:p>
+      <w:pPr>
+        <w:jc w:val="left"/>
+        <w:rPr>
+          <w:rFonts w:ascii="Lucida Console" w:hAnsi="Lucida Console" w:cs="Courier New"/>
+          <w:b/>
+          <w:sz w:val="16"/>
+        </w:rPr>
+      </w:pPr>
+      <w:r>
+        <w:rPr>
+          <w:rFonts w:ascii="Lucida Console" w:hAnsi="Lucida Console" w:cs="Courier New"/>
+          <w:b/>
+          <w:sz w:val="16"/>
+        </w:rPr>
+        <w:t xml:space="preserve">@0 s /0 (mctrl): Info:  * --------------------------------------- </w:t>
+      </w:r>
+    </w:p>
+    <w:p>
+      <w:pPr>
+        <w:jc w:val="left"/>
+        <w:rPr>
+          <w:rFonts w:ascii="Lucida Console" w:hAnsi="Lucida Console" w:cs="Courier New"/>
+          <w:b/>
+          <w:sz w:val="16"/>
+        </w:rPr>
+      </w:pPr>
+      <w:r>
+        <w:rPr>
+          <w:rFonts w:ascii="Lucida Console" w:hAnsi="Lucida Console" w:cs="Courier New"/>
+          <w:b/>
+          <w:sz w:val="16"/>
+        </w:rPr>
+        <w:t>@0 s /0 (mctrl): Info:  * romasel: 28</w:t>
+      </w:r>
+    </w:p>
+    <w:p>
+      <w:pPr>
+        <w:jc w:val="left"/>
+        <w:rPr>
+          <w:rFonts w:ascii="Lucida Console" w:hAnsi="Lucida Console" w:cs="Courier New"/>
+          <w:b/>
+          <w:sz w:val="16"/>
+        </w:rPr>
+      </w:pPr>
+      <w:r>
+        <w:rPr>
+          <w:rFonts w:ascii="Lucida Console" w:hAnsi="Lucida Console" w:cs="Courier New"/>
+          <w:b/>
+          <w:sz w:val="16"/>
+        </w:rPr>
+        <w:t>@0 s /0 (mctrl): Info:  * sdrasel: 29</w:t>
+      </w:r>
+    </w:p>
+    <w:p>
+      <w:pPr>
+        <w:jc w:val="left"/>
+        <w:rPr>
+          <w:rFonts w:ascii="Lucida Console" w:hAnsi="Lucida Console" w:cs="Courier New"/>
+          <w:b/>
+          <w:sz w:val="16"/>
+          <w:u w:val="single"/>
+        </w:rPr>
+      </w:pPr>
+      <w:r>
+        <w:rPr>
+          <w:rFonts w:ascii="Lucida Console" w:hAnsi="Lucida Console" w:cs="Courier New"/>
+          <w:b/>
+          <w:sz w:val="16"/>
+        </w:rPr>
+        <w:t xml:space="preserve">@0 s /0 (mctrl): Info:  * </w:t>
+      </w:r>
+      <w:r>
+        <w:rPr>
+          <w:rFonts w:ascii="Lucida Console" w:hAnsi="Lucida Console" w:cs="Courier New"/>
+          <w:b/>
+          <w:sz w:val="16"/>
+          <w:u w:val="single"/>
+        </w:rPr>
+        <w:t>romaddr/rommask: 0/e00</w:t>
+      </w:r>
+    </w:p>
+    <w:p>
+      <w:pPr>
+        <w:jc w:val="left"/>
+        <w:rPr>
+          <w:rFonts w:ascii="Lucida Console" w:hAnsi="Lucida Console" w:cs="Courier New"/>
+          <w:b/>
+          <w:sz w:val="16"/>
+        </w:rPr>
+      </w:pPr>
+      <w:r>
+        <w:rPr>
+          <w:rFonts w:ascii="Lucida Console" w:hAnsi="Lucida Console" w:cs="Courier New"/>
+          <w:b/>
+          <w:sz w:val="16"/>
+        </w:rPr>
+        <w:t>@0 s /0 (mctrl): Info:  * ioaddr/iomask: 200/e00</w:t>
+      </w:r>
+    </w:p>
+    <w:p>
+      <w:pPr>
+        <w:jc w:val="left"/>
+        <w:rPr>
+          <w:rFonts w:ascii="Lucida Console" w:hAnsi="Lucida Console" w:cs="Courier New"/>
+          <w:b/>
+          <w:sz w:val="16"/>
+        </w:rPr>
+      </w:pPr>
+      <w:r>
+        <w:rPr>
+          <w:rFonts w:ascii="Lucida Console" w:hAnsi="Lucida Console" w:cs="Courier New"/>
+          <w:b/>
+          <w:sz w:val="16"/>
+        </w:rPr>
+        <w:t xml:space="preserve">@0 s /0 (mctrl): Info:  * </w:t>
+      </w:r>
+      <w:r>
+        <w:rPr>
+          <w:rFonts w:ascii="Lucida Console" w:hAnsi="Lucida Console" w:cs="Courier New"/>
+          <w:b/>
+          <w:sz w:val="16"/>
+          <w:u w:val="single"/>
+        </w:rPr>
+        <w:t>ramaddr/rammask: 400/c00</w:t>
+      </w:r>
+    </w:p>
+    <w:p>
+      <w:pPr>
+        <w:jc w:val="left"/>
+        <w:rPr>
+          <w:rFonts w:ascii="Lucida Console" w:hAnsi="Lucida Console" w:cs="Courier New"/>
+          <w:b/>
+          <w:sz w:val="16"/>
+        </w:rPr>
+      </w:pPr>
+      <w:r>
+        <w:rPr>
+          <w:rFonts w:ascii="Lucida Console" w:hAnsi="Lucida Console" w:cs="Courier New"/>
+          <w:b/>
+          <w:sz w:val="16"/>
+        </w:rPr>
+        <w:t xml:space="preserve">@0 s /0 (mctrl): Info:  * </w:t>
+      </w:r>
+      <w:r>
+        <w:rPr>
+          <w:rFonts w:ascii="Lucida Console" w:hAnsi="Lucida Console" w:cs="Courier New"/>
+          <w:b/>
+          <w:sz w:val="16"/>
+          <w:u w:val="single"/>
+        </w:rPr>
+        <w:t>paddr/pmask: 0/fff</w:t>
+      </w:r>
+    </w:p>
+    <w:p>
+      <w:pPr>
+        <w:jc w:val="left"/>
+        <w:rPr>
+          <w:rFonts w:ascii="Lucida Console" w:hAnsi="Lucida Console" w:cs="Courier New"/>
+          <w:b/>
+          <w:sz w:val="16"/>
+        </w:rPr>
+      </w:pPr>
+      <w:r>
+        <w:rPr>
+          <w:rFonts w:ascii="Lucida Console" w:hAnsi="Lucida Console" w:cs="Courier New"/>
+          <w:b/>
+          <w:sz w:val="16"/>
+        </w:rPr>
+        <w:t>@0 s /0 (mctrl): Info:  * wprot: 0</w:t>
+      </w:r>
+    </w:p>
+    <w:p>
+      <w:pPr>
+        <w:jc w:val="left"/>
+        <w:rPr>
+          <w:rFonts w:ascii="Lucida Console" w:hAnsi="Lucida Console" w:cs="Courier New"/>
+          <w:b/>
+          <w:sz w:val="16"/>
+        </w:rPr>
+      </w:pPr>
+      <w:r>
+        <w:rPr>
+          <w:rFonts w:ascii="Lucida Console" w:hAnsi="Lucida Console" w:cs="Courier New"/>
+          <w:b/>
+          <w:sz w:val="16"/>
+        </w:rPr>
+        <w:t>@0 s /0 (mctrl): Info:  * srbanks: 0</w:t>
+      </w:r>
+    </w:p>
+    <w:p>
+      <w:pPr>
+        <w:jc w:val="left"/>
+        <w:rPr>
+          <w:rFonts w:ascii="Lucida Console" w:hAnsi="Lucida Console" w:cs="Courier New"/>
+          <w:b/>
+          <w:sz w:val="16"/>
+        </w:rPr>
+      </w:pPr>
+      <w:r>
+        <w:rPr>
+          <w:rFonts w:ascii="Lucida Console" w:hAnsi="Lucida Console" w:cs="Courier New"/>
+          <w:b/>
+          <w:sz w:val="16"/>
+        </w:rPr>
+        <w:t>@0 s /0 (mctrl): Info:  * ram8: 1</w:t>
+      </w:r>
+    </w:p>
+    <w:p>
+      <w:pPr>
+        <w:jc w:val="left"/>
+        <w:rPr>
+          <w:rFonts w:ascii="Lucida Console" w:hAnsi="Lucida Console" w:cs="Courier New"/>
+          <w:b/>
+          <w:sz w:val="16"/>
+        </w:rPr>
+      </w:pPr>
+      <w:r>
+        <w:rPr>
+          <w:rFonts w:ascii="Lucida Console" w:hAnsi="Lucida Console" w:cs="Courier New"/>
+          <w:b/>
+          <w:sz w:val="16"/>
+        </w:rPr>
+        <w:t>@0 s /0 (mctrl): Info:  * ram16: 1</w:t>
+      </w:r>
+    </w:p>
+    <w:p>
+      <w:pPr>
+        <w:jc w:val="left"/>
+        <w:rPr>
+          <w:rFonts w:ascii="Lucida Console" w:hAnsi="Lucida Console" w:cs="Courier New"/>
+          <w:b/>
+          <w:sz w:val="16"/>
+        </w:rPr>
+      </w:pPr>
+      <w:r>
+        <w:rPr>
+          <w:rFonts w:ascii="Lucida Console" w:hAnsi="Lucida Console" w:cs="Courier New"/>
+          <w:b/>
+          <w:sz w:val="16"/>
+        </w:rPr>
+        <w:t>@0 s /0 (mctrl): Info:  * sepbus: 0</w:t>
+      </w:r>
+    </w:p>
+    <w:p>
+      <w:pPr>
+        <w:jc w:val="left"/>
+        <w:rPr>
+          <w:rFonts w:ascii="Lucida Console" w:hAnsi="Lucida Console" w:cs="Courier New"/>
+          <w:b/>
+          <w:sz w:val="16"/>
+        </w:rPr>
+      </w:pPr>
+      <w:r>
+        <w:rPr>
+          <w:rFonts w:ascii="Lucida Console" w:hAnsi="Lucida Console" w:cs="Courier New"/>
+          <w:b/>
+          <w:sz w:val="16"/>
+        </w:rPr>
+        <w:t>@0 s /0 (mctrl): Info:  * sdbits: 32</w:t>
+      </w:r>
+    </w:p>
+    <w:p>
+      <w:pPr>
+        <w:jc w:val="left"/>
+        <w:rPr>
+          <w:rFonts w:ascii="Lucida Console" w:hAnsi="Lucida Console" w:cs="Courier New"/>
+          <w:b/>
+          <w:sz w:val="16"/>
+        </w:rPr>
+      </w:pPr>
+      <w:r>
+        <w:rPr>
+          <w:rFonts w:ascii="Lucida Console" w:hAnsi="Lucida Console" w:cs="Courier New"/>
+          <w:b/>
+          <w:sz w:val="16"/>
+        </w:rPr>
+        <w:t>@0 s /0 (mctrl): Info:  * mobile: 0</w:t>
+      </w:r>
+    </w:p>
+    <w:p>
+      <w:pPr>
+        <w:jc w:val="left"/>
+        <w:rPr>
+          <w:rFonts w:ascii="Lucida Console" w:hAnsi="Lucida Console" w:cs="Courier New"/>
+          <w:b/>
+          <w:sz w:val="16"/>
+        </w:rPr>
+      </w:pPr>
+      <w:r>
+        <w:rPr>
+          <w:rFonts w:ascii="Lucida Console" w:hAnsi="Lucida Console" w:cs="Courier New"/>
+          <w:b/>
+          <w:sz w:val="16"/>
+        </w:rPr>
+        <w:t>@0 s /0 (mctrl): Info:  * sden: 1</w:t>
+      </w:r>
+    </w:p>
+    <w:p>
+      <w:pPr>
+        <w:jc w:val="left"/>
+        <w:rPr>
+          <w:rFonts w:ascii="Lucida Console" w:hAnsi="Lucida Console" w:cs="Courier New"/>
+          <w:b/>
+          <w:sz w:val="16"/>
+        </w:rPr>
+      </w:pPr>
+      <w:r>
+        <w:rPr>
+          <w:rFonts w:ascii="Lucida Console" w:hAnsi="Lucida Console" w:cs="Courier New"/>
+          <w:b/>
+          <w:sz w:val="16"/>
+        </w:rPr>
+        <w:t>@0 s /0 (mctrl): Info:  * hindex: 0</w:t>
+      </w:r>
+    </w:p>
+    <w:p>
+      <w:pPr>
+        <w:jc w:val="left"/>
+        <w:rPr>
+          <w:rFonts w:ascii="Lucida Console" w:hAnsi="Lucida Console" w:cs="Courier New"/>
+          <w:b/>
+          <w:sz w:val="16"/>
+        </w:rPr>
+      </w:pPr>
+      <w:r>
+        <w:rPr>
+          <w:rFonts w:ascii="Lucida Console" w:hAnsi="Lucida Console" w:cs="Courier New"/>
+          <w:b/>
+          <w:sz w:val="16"/>
+        </w:rPr>
+        <w:t>@0 s /0 (mctrl): Info:  * pindex: 0</w:t>
+      </w:r>
+    </w:p>
+    <w:p>
+      <w:pPr>
+        <w:jc w:val="left"/>
+        <w:rPr>
+          <w:rFonts w:ascii="Lucida Console" w:hAnsi="Lucida Console" w:cs="Courier New"/>
+          <w:b/>
+          <w:sz w:val="16"/>
+        </w:rPr>
+      </w:pPr>
+      <w:r>
+        <w:rPr>
+          <w:rFonts w:ascii="Lucida Console" w:hAnsi="Lucida Console" w:cs="Courier New"/>
+          <w:b/>
+          <w:sz w:val="16"/>
+        </w:rPr>
+        <w:t>@0 s /0 (mctrl): Info:  * pow_mon: 0</w:t>
+      </w:r>
+    </w:p>
+    <w:p>
+      <w:pPr>
+        <w:jc w:val="left"/>
+        <w:rPr>
+          <w:rFonts w:ascii="Lucida Console" w:hAnsi="Lucida Console" w:cs="Courier New"/>
+          <w:b/>
+          <w:sz w:val="16"/>
+        </w:rPr>
+      </w:pPr>
+      <w:r>
+        <w:rPr>
+          <w:rFonts w:ascii="Lucida Console" w:hAnsi="Lucida Console" w:cs="Courier New"/>
+          <w:b/>
+          <w:sz w:val="16"/>
+        </w:rPr>
+        <w:t xml:space="preserve">@0 s /0 (mctrl): Info:  * abstractionLayer (LT = 8 / AT = 4): </w:t>
+      </w:r>
+      <w:r>
+        <w:rPr>
+          <w:rFonts w:ascii="Lucida Console" w:hAnsi="Lucida Console" w:cs="Courier New"/>
+          <w:b/>
+          <w:sz w:val="16"/>
+        </w:rPr>
+        <w:t>4</w:t>
+      </w:r>
+    </w:p>
+    <w:p>
+      <w:pPr>
+        <w:jc w:val="left"/>
+      </w:pPr>
+      <w:r>
+        <w:t>It can be seen that the AHB address/mask pairs for ROM (</w:t>
+      </w:r>
+      <w:r>
+        <w:rPr>
+          <w:rFonts w:ascii="Lucida Console" w:hAnsi="Lucida Console" w:cs="Courier New"/>
+          <w:b/>
+          <w:sz w:val="20"/>
+        </w:rPr>
+        <w:t>romaddr/rommask</w:t>
+      </w:r>
+      <w:r>
+        <w:t>) and RAM (</w:t>
+      </w:r>
+      <w:r>
+        <w:rPr>
+          <w:rFonts w:ascii="Lucida Console" w:hAnsi="Lucida Console" w:cs="Courier New"/>
+          <w:b/>
+          <w:sz w:val="20"/>
+        </w:rPr>
+        <w:t>ramaddr/rammask</w:t>
+      </w:r>
+      <w:r>
+        <w:t>) have been properly set. Also the APB interface populates the correct memory region (</w:t>
+      </w:r>
+      <w:r>
+        <w:rPr>
+          <w:rFonts w:ascii="Lucida Console" w:hAnsi="Lucida Console" w:cs="Courier New"/>
+          <w:b/>
+          <w:sz w:val="20"/>
+        </w:rPr>
+        <w:t>paddr/pmask</w:t>
+      </w:r>
+      <w:r>
+        <w:t>).</w:t>
+      </w:r>
+    </w:p>
+    <w:p>
+      <w:pPr>
+        <w:jc w:val="left"/>
+      </w:pPr>
+      <w:r>
+        <w:t xml:space="preserve">If the </w:t>
+      </w:r>
+      <w:r>
+        <w:rPr>
+          <w:rFonts w:ascii="Lucida Console" w:hAnsi="Lucida Console" w:cs="Courier New"/>
+          <w:b/>
+          <w:sz w:val="20"/>
+        </w:rPr>
+        <w:t>gdb</w:t>
+      </w:r>
+      <w:r>
+        <w:t xml:space="preserve"> switch was set, the simulation will block after printing the configuration reports:</w:t>
+      </w:r>
+    </w:p>
+    <w:p>
+      <w:pPr>
+        <w:rPr>
+          <w:rFonts w:ascii="Lucida Console" w:hAnsi="Lucida Console" w:cs="Courier New"/>
+          <w:b/>
+          <w:sz w:val="20"/>
+        </w:rPr>
+      </w:pPr>
+      <w:r>
+        <w:rPr>
+          <w:rFonts w:ascii="Lucida Console" w:hAnsi="Lucida Console" w:cs="Courier New"/>
+          <w:b/>
+          <w:sz w:val="20"/>
+        </w:rPr>
+        <w:t>GDB: waiting for connections on port 1500</w:t>
+      </w:r>
+    </w:p>
+    <w:p>
+      <w:pPr>
+        <w:jc w:val="left"/>
+      </w:pPr>
+      <w:r>
+        <w:t xml:space="preserve">The user can now connect the debugger of its choice and control the simulation by stepping through the code running on the LEON processor. </w:t>
+      </w:r>
+    </w:p>
+    <w:p>
+      <w:pPr>
+        <w:jc w:val="left"/>
+      </w:pPr>
+      <w:r>
+        <w:t xml:space="preserve">In the next step the simulation will produce reports for all decoders in the design. Decoders as implemented in the AMBA bus or the MCTRL are inititialized using the SystemC </w:t>
+      </w:r>
+      <w:r>
+        <w:rPr>
+          <w:rFonts w:ascii="Lucida Console" w:hAnsi="Lucida Console" w:cs="Courier New"/>
+          <w:b/>
+          <w:sz w:val="20"/>
+        </w:rPr>
+        <w:t>start_of_simulation</w:t>
+      </w:r>
+      <w:r>
+        <w:t xml:space="preserve"> callback. All internal decoding tables are build up at runtime depending on the information provided by the connected master/slave sockets:</w:t>
+      </w:r>
+    </w:p>
+    <w:p>
+      <w:pPr>
+        <w:jc w:val="left"/>
+        <w:rPr>
+          <w:rFonts w:ascii="Lucida Console" w:hAnsi="Lucida Console" w:cs="Courier New"/>
+          <w:b/>
+          <w:sz w:val="16"/>
+        </w:rPr>
+      </w:pPr>
+      <w:r>
+        <w:rPr>
+          <w:rFonts w:ascii="Lucida Console" w:hAnsi="Lucida Console" w:cs="Courier New"/>
+          <w:b/>
+          <w:sz w:val="16"/>
+        </w:rPr>
+        <w:t>@0 s /0 (ahbctrl): Info: ****************************************</w:t>
+      </w:r>
+    </w:p>
+    <w:p>
+      <w:pPr>
+        <w:jc w:val="left"/>
+        <w:rPr>
+          <w:rFonts w:ascii="Lucida Console" w:hAnsi="Lucida Console" w:cs="Courier New"/>
+          <w:b/>
+          <w:sz w:val="16"/>
+        </w:rPr>
+      </w:pPr>
+      <w:r>
+        <w:rPr>
+          <w:rFonts w:ascii="Lucida Console" w:hAnsi="Lucida Console" w:cs="Courier New"/>
+          <w:b/>
+          <w:sz w:val="16"/>
+        </w:rPr>
+        <w:t xml:space="preserve">@0 s /0 (ahbctrl): Info: * AHB DECODER INITIALIZATION </w:t>
+      </w:r>
+    </w:p>
+    <w:p>
+      <w:pPr>
+        <w:jc w:val="left"/>
+        <w:rPr>
+          <w:rFonts w:ascii="Lucida Console" w:hAnsi="Lucida Console" w:cs="Courier New"/>
+          <w:b/>
+          <w:sz w:val="16"/>
+        </w:rPr>
+      </w:pPr>
+      <w:r>
+        <w:rPr>
+          <w:rFonts w:ascii="Lucida Console" w:hAnsi="Lucida Console" w:cs="Courier New"/>
+          <w:b/>
+          <w:sz w:val="16"/>
+        </w:rPr>
+        <w:t xml:space="preserve">@0 s /0 (ahbctrl): Info: * -------------------------- </w:t>
+      </w:r>
+    </w:p>
+    <w:p>
+      <w:pPr>
+        <w:jc w:val="left"/>
+        <w:rPr>
+          <w:rFonts w:ascii="Lucida Console" w:hAnsi="Lucida Console" w:cs="Courier New"/>
+          <w:b/>
+          <w:sz w:val="16"/>
+        </w:rPr>
+      </w:pPr>
+      <w:r>
+        <w:rPr>
+          <w:rFonts w:ascii="Lucida Console" w:hAnsi="Lucida Console" w:cs="Courier New"/>
+          <w:b/>
+          <w:sz w:val="16"/>
+        </w:rPr>
+        <w:t>@0 s /0 (ahbctrl): Info: * SLAVE name: apbctrl</w:t>
+      </w:r>
+    </w:p>
+    <w:p>
+      <w:pPr>
+        <w:jc w:val="left"/>
+        <w:rPr>
+          <w:rFonts w:ascii="Lucida Console" w:hAnsi="Lucida Console" w:cs="Courier New"/>
+          <w:b/>
+          <w:sz w:val="16"/>
+        </w:rPr>
+      </w:pPr>
+      <w:r>
+        <w:rPr>
+          <w:rFonts w:ascii="Lucida Console" w:hAnsi="Lucida Console" w:cs="Courier New"/>
+          <w:b/>
+          <w:sz w:val="16"/>
+        </w:rPr>
+        <w:t>@0 s /0 (ahbctrl): Info: * BAR0 with MSB addr: 0x800 and mask: 0xfff</w:t>
+      </w:r>
+    </w:p>
+    <w:p>
+      <w:pPr>
+        <w:jc w:val="left"/>
+        <w:rPr>
+          <w:rFonts w:ascii="Lucida Console" w:hAnsi="Lucida Console" w:cs="Courier New"/>
+          <w:b/>
+          <w:sz w:val="16"/>
+        </w:rPr>
+      </w:pPr>
+      <w:r>
+        <w:rPr>
+          <w:rFonts w:ascii="Lucida Console" w:hAnsi="Lucida Console" w:cs="Courier New"/>
+          <w:b/>
+          <w:sz w:val="16"/>
+        </w:rPr>
+        <w:t>@0 s /0 (ahbctrl): Info: * BAR1 not used.</w:t>
+      </w:r>
+    </w:p>
+    <w:p>
+      <w:pPr>
+        <w:jc w:val="left"/>
+        <w:rPr>
+          <w:rFonts w:ascii="Lucida Console" w:hAnsi="Lucida Console" w:cs="Courier New"/>
+          <w:b/>
+          <w:sz w:val="16"/>
+        </w:rPr>
+      </w:pPr>
+      <w:r>
+        <w:rPr>
+          <w:rFonts w:ascii="Lucida Console" w:hAnsi="Lucida Console" w:cs="Courier New"/>
+          <w:b/>
+          <w:sz w:val="16"/>
+        </w:rPr>
+        <w:t>@0 s /0 (ahbctrl): Info: * BAR2 not used.</w:t>
+      </w:r>
+    </w:p>
+    <w:p>
+      <w:pPr>
+        <w:jc w:val="left"/>
+        <w:rPr>
+          <w:rFonts w:ascii="Lucida Console" w:hAnsi="Lucida Console" w:cs="Courier New"/>
+          <w:b/>
+          <w:sz w:val="16"/>
+        </w:rPr>
+      </w:pPr>
+      <w:r>
+        <w:rPr>
+          <w:rFonts w:ascii="Lucida Console" w:hAnsi="Lucida Console" w:cs="Courier New"/>
+          <w:b/>
+          <w:sz w:val="16"/>
+        </w:rPr>
+        <w:t>@0 s /0 (ahbctrl): Info: * BAR3 not used.</w:t>
+      </w:r>
+    </w:p>
+    <w:p>
+      <w:pPr>
+        <w:jc w:val="left"/>
+        <w:rPr>
+          <w:rFonts w:ascii="Lucida Console" w:hAnsi="Lucida Console" w:cs="Courier New"/>
+          <w:b/>
+          <w:sz w:val="16"/>
+        </w:rPr>
+      </w:pPr>
+      <w:r>
+        <w:rPr>
+          <w:rFonts w:ascii="Lucida Console" w:hAnsi="Lucida Console" w:cs="Courier New"/>
+          <w:b/>
+          <w:sz w:val="16"/>
+        </w:rPr>
+        <w:t xml:space="preserve">@0 s /0 (ahbctrl): Info: **************************************** </w:t>
+      </w:r>
+    </w:p>
+    <w:p>
+      <w:pPr>
+        <w:jc w:val="left"/>
+        <w:rPr>
+          <w:rFonts w:ascii="Lucida Console" w:hAnsi="Lucida Console" w:cs="Courier New"/>
+          <w:b/>
+          <w:sz w:val="16"/>
+        </w:rPr>
+      </w:pPr>
+      <w:r>
+        <w:rPr>
+          <w:rFonts w:ascii="Lucida Console" w:hAnsi="Lucida Console" w:cs="Courier New"/>
+          <w:b/>
+          <w:sz w:val="16"/>
+        </w:rPr>
+        <w:t>@0 s /0 (ahbctrl): Info: * SLAVE name: mctrl</w:t>
+      </w:r>
+    </w:p>
+    <w:p>
+      <w:pPr>
+        <w:jc w:val="left"/>
+        <w:rPr>
+          <w:rFonts w:ascii="Lucida Console" w:hAnsi="Lucida Console" w:cs="Courier New"/>
+          <w:b/>
+          <w:sz w:val="16"/>
+        </w:rPr>
+      </w:pPr>
+      <w:r>
+        <w:rPr>
+          <w:rFonts w:ascii="Lucida Console" w:hAnsi="Lucida Console" w:cs="Courier New"/>
+          <w:b/>
+          <w:sz w:val="16"/>
+        </w:rPr>
+        <w:t>@0 s /0 (ahbctrl): Info: * BAR0 with MSB addr: 0x0 and mask: 0xe00</w:t>
+      </w:r>
+    </w:p>
+    <w:p>
+      <w:pPr>
+        <w:jc w:val="left"/>
+        <w:rPr>
+          <w:rFonts w:ascii="Lucida Console" w:hAnsi="Lucida Console" w:cs="Courier New"/>
+          <w:b/>
+          <w:sz w:val="16"/>
+        </w:rPr>
+      </w:pPr>
+      <w:r>
+        <w:rPr>
+          <w:rFonts w:ascii="Lucida Console" w:hAnsi="Lucida Console" w:cs="Courier New"/>
+          <w:b/>
+          <w:sz w:val="16"/>
+        </w:rPr>
+        <w:t>@0 s /0 (ahbctrl): Info: * BAR1 with MSB addr: 0x200 and mask: 0xe00</w:t>
+      </w:r>
+    </w:p>
+    <w:p>
+      <w:pPr>
+        <w:jc w:val="left"/>
+        <w:rPr>
+          <w:rFonts w:ascii="Lucida Console" w:hAnsi="Lucida Console" w:cs="Courier New"/>
+          <w:b/>
+          <w:sz w:val="16"/>
+        </w:rPr>
+      </w:pPr>
+      <w:r>
+        <w:rPr>
+          <w:rFonts w:ascii="Lucida Console" w:hAnsi="Lucida Console" w:cs="Courier New"/>
+          <w:b/>
+          <w:sz w:val="16"/>
+        </w:rPr>
+        <w:t>@0 s /0 (ahbctrl): Info: * BAR2 with MSB addr: 0x400 and mask: 0xc00</w:t>
+      </w:r>
+    </w:p>
+    <w:p>
+      <w:pPr>
+        <w:jc w:val="left"/>
+        <w:rPr>
+          <w:rFonts w:ascii="Lucida Console" w:hAnsi="Lucida Console" w:cs="Courier New"/>
+          <w:b/>
+          <w:sz w:val="16"/>
+        </w:rPr>
+      </w:pPr>
+      <w:r>
+        <w:rPr>
+          <w:rFonts w:ascii="Lucida Console" w:hAnsi="Lucida Console" w:cs="Courier New"/>
+          <w:b/>
+          <w:sz w:val="16"/>
+        </w:rPr>
+        <w:t>@0 s /0 (ahbctrl): Info: * BAR3 not used.</w:t>
+      </w:r>
+    </w:p>
+    <w:p>
+      <w:pPr>
+        <w:jc w:val="left"/>
+        <w:rPr>
+          <w:rFonts w:ascii="Lucida Console" w:hAnsi="Lucida Console" w:cs="Courier New"/>
+          <w:b/>
+          <w:sz w:val="16"/>
+        </w:rPr>
+      </w:pPr>
+      <w:r>
+        <w:rPr>
+          <w:rFonts w:ascii="Lucida Console" w:hAnsi="Lucida Console" w:cs="Courier New"/>
+          <w:b/>
+          <w:sz w:val="16"/>
+        </w:rPr>
+        <w:t xml:space="preserve">@0 s /0 (ahbctrl): Info: **************************************** </w:t>
+      </w:r>
+    </w:p>
+    <w:p>
+      <w:pPr>
+        <w:jc w:val="left"/>
+        <w:rPr>
+          <w:rFonts w:ascii="Lucida Console" w:hAnsi="Lucida Console" w:cs="Courier New"/>
+          <w:b/>
+          <w:sz w:val="16"/>
+        </w:rPr>
+      </w:pPr>
+      <w:r>
+        <w:rPr>
+          <w:rFonts w:ascii="Lucida Console" w:hAnsi="Lucida Console" w:cs="Courier New"/>
+          <w:b/>
+          <w:sz w:val="16"/>
+        </w:rPr>
+        <w:t>@0 s /0 (ahbctrl): Info: * Master name: mmu_cache</w:t>
+      </w:r>
+    </w:p>
+    <w:p>
+      <w:pPr>
+        <w:jc w:val="left"/>
+        <w:rPr>
+          <w:rFonts w:ascii="Lucida Console" w:hAnsi="Lucida Console" w:cs="Courier New"/>
+          <w:b/>
+          <w:sz w:val="16"/>
+        </w:rPr>
+      </w:pPr>
+      <w:r>
+        <w:rPr>
+          <w:rFonts w:ascii="Lucida Console" w:hAnsi="Lucida Console" w:cs="Courier New"/>
+          <w:b/>
+          <w:sz w:val="16"/>
+        </w:rPr>
+        <w:t>@0 s /0 (ahbctrl): Info: * BAR0 not used.</w:t>
+      </w:r>
+    </w:p>
+    <w:p>
+      <w:pPr>
+        <w:jc w:val="left"/>
+        <w:rPr>
+          <w:rFonts w:ascii="Lucida Console" w:hAnsi="Lucida Console" w:cs="Courier New"/>
+          <w:b/>
+          <w:sz w:val="16"/>
+        </w:rPr>
+      </w:pPr>
+      <w:r>
+        <w:rPr>
+          <w:rFonts w:ascii="Lucida Console" w:hAnsi="Lucida Console" w:cs="Courier New"/>
+          <w:b/>
+          <w:sz w:val="16"/>
+        </w:rPr>
+        <w:t>@0 s /0 (ahbctrl): Info: * BAR1 not used.</w:t>
+      </w:r>
+    </w:p>
+    <w:p>
+      <w:pPr>
+        <w:jc w:val="left"/>
+        <w:rPr>
+          <w:rFonts w:ascii="Lucida Console" w:hAnsi="Lucida Console" w:cs="Courier New"/>
+          <w:b/>
+          <w:sz w:val="16"/>
+        </w:rPr>
+      </w:pPr>
+      <w:r>
+        <w:rPr>
+          <w:rFonts w:ascii="Lucida Console" w:hAnsi="Lucida Console" w:cs="Courier New"/>
+          <w:b/>
+          <w:sz w:val="16"/>
+        </w:rPr>
+        <w:t>@0 s /0 (ahbctrl): Info: * BAR2 not used.</w:t>
+      </w:r>
+    </w:p>
+    <w:p>
+      <w:pPr>
+        <w:jc w:val="left"/>
+        <w:rPr>
+          <w:rFonts w:ascii="Lucida Console" w:hAnsi="Lucida Console" w:cs="Courier New"/>
+          <w:b/>
+          <w:sz w:val="16"/>
+        </w:rPr>
+      </w:pPr>
+      <w:r>
+        <w:rPr>
+          <w:rFonts w:ascii="Lucida Console" w:hAnsi="Lucida Console" w:cs="Courier New"/>
+          <w:b/>
+          <w:sz w:val="16"/>
+        </w:rPr>
+        <w:t>@0 s /0 (ahbctrl): Info: * BAR3 not used.</w:t>
+      </w:r>
+    </w:p>
+    <w:p>
+      <w:pPr>
+        <w:jc w:val="left"/>
+        <w:rPr>
+          <w:rFonts w:ascii="Lucida Console" w:hAnsi="Lucida Console" w:cs="Courier New"/>
+          <w:b/>
+          <w:sz w:val="16"/>
+        </w:rPr>
+      </w:pPr>
+      <w:r>
+        <w:rPr>
+          <w:rFonts w:ascii="Lucida Console" w:hAnsi="Lucida Console" w:cs="Courier New"/>
+          <w:b/>
+          <w:sz w:val="16"/>
+        </w:rPr>
+        <w:t>@0 s /0 (ahbctrl): Info: ***************</w:t>
+      </w:r>
+      <w:r>
+        <w:rPr>
+          <w:rFonts w:ascii="Lucida Console" w:hAnsi="Lucida Console" w:cs="Courier New"/>
+          <w:b/>
+          <w:sz w:val="16"/>
+        </w:rPr>
+        <w:t>***************************</w:t>
+      </w:r>
+      <w:r>
+        <w:rPr>
+          <w:rFonts w:ascii="Lucida Console" w:hAnsi="Lucida Console" w:cs="Courier New"/>
+          <w:b/>
+          <w:sz w:val="16"/>
+        </w:rPr>
+        <w:t xml:space="preserve"> </w:t>
+      </w:r>
+    </w:p>
+    <w:p>
+      <w:pPr>
+        <w:jc w:val="left"/>
+        <w:rPr>
+          <w:rFonts w:ascii="Lucida Console" w:hAnsi="Lucida Console" w:cs="Courier New"/>
+          <w:b/>
+          <w:sz w:val="16"/>
+        </w:rPr>
+      </w:pPr>
+      <w:r>
+        <w:rPr>
+          <w:rFonts w:ascii="Lucida Console" w:hAnsi="Lucida Console" w:cs="Courier New"/>
+          <w:b/>
+          <w:sz w:val="16"/>
+        </w:rPr>
+        <w:t>@0 s /0 (apbctrl): Info: ***********************************</w:t>
+      </w:r>
+      <w:r>
+        <w:rPr>
+          <w:rFonts w:ascii="Lucida Console" w:hAnsi="Lucida Console" w:cs="Courier New"/>
+          <w:b/>
+          <w:sz w:val="16"/>
+        </w:rPr>
+        <w:t>*******</w:t>
+      </w:r>
+      <w:r>
+        <w:rPr>
+          <w:rFonts w:ascii="Lucida Console" w:hAnsi="Lucida Console" w:cs="Courier New"/>
+          <w:b/>
+          <w:sz w:val="16"/>
+        </w:rPr>
+        <w:t xml:space="preserve"> </w:t>
+      </w:r>
+    </w:p>
+    <w:p>
+      <w:pPr>
+        <w:jc w:val="left"/>
+        <w:rPr>
+          <w:rFonts w:ascii="Lucida Console" w:hAnsi="Lucida Console" w:cs="Courier New"/>
+          <w:b/>
+          <w:sz w:val="16"/>
+        </w:rPr>
+      </w:pPr>
+      <w:r>
+        <w:rPr>
+          <w:rFonts w:ascii="Lucida Console" w:hAnsi="Lucida Console" w:cs="Courier New"/>
+          <w:b/>
+          <w:sz w:val="16"/>
+        </w:rPr>
+        <w:t xml:space="preserve">@0 s /0 (apbctrl): Info: * APB DECODER INITIALIZATION </w:t>
+      </w:r>
+    </w:p>
+    <w:p>
+      <w:pPr>
+        <w:jc w:val="left"/>
+        <w:rPr>
+          <w:rFonts w:ascii="Lucida Console" w:hAnsi="Lucida Console" w:cs="Courier New"/>
+          <w:b/>
+          <w:sz w:val="16"/>
+        </w:rPr>
+      </w:pPr>
+      <w:r>
+        <w:rPr>
+          <w:rFonts w:ascii="Lucida Console" w:hAnsi="Lucida Console" w:cs="Courier New"/>
+          <w:b/>
+          <w:sz w:val="16"/>
+        </w:rPr>
+        <w:t xml:space="preserve">@0 s /0 (apbctrl): Info: * -------------------------- </w:t>
+      </w:r>
+    </w:p>
+    <w:p>
+      <w:pPr>
+        <w:jc w:val="left"/>
+        <w:rPr>
+          <w:rFonts w:ascii="Lucida Console" w:hAnsi="Lucida Console" w:cs="Courier New"/>
+          <w:b/>
+          <w:sz w:val="16"/>
+        </w:rPr>
+      </w:pPr>
+      <w:r>
+        <w:rPr>
+          <w:rFonts w:ascii="Lucida Console" w:hAnsi="Lucida Console" w:cs="Courier New"/>
+          <w:b/>
+          <w:sz w:val="16"/>
+        </w:rPr>
+        <w:t>@0 s /0 (apbctrl): Info: * Slave name: mctrl</w:t>
+      </w:r>
+    </w:p>
+    <w:p>
+      <w:pPr>
+        <w:jc w:val="left"/>
+        <w:rPr>
+          <w:rFonts w:ascii="Lucida Console" w:hAnsi="Lucida Console" w:cs="Courier New"/>
+          <w:b/>
+          <w:sz w:val="16"/>
+        </w:rPr>
+      </w:pPr>
+      <w:r>
+        <w:rPr>
+          <w:rFonts w:ascii="Lucida Console" w:hAnsi="Lucida Console" w:cs="Courier New"/>
+          <w:b/>
+          <w:sz w:val="16"/>
+        </w:rPr>
+        <w:t>@0 s /0 (apbctrl): Info: * BAR with MSB addr: 0 and mask: fff</w:t>
+      </w:r>
+    </w:p>
+    <w:p>
+      <w:pPr>
+        <w:jc w:val="left"/>
+        <w:rPr>
+          <w:rFonts w:ascii="Lucida Console" w:hAnsi="Lucida Console" w:cs="Courier New"/>
+          <w:b/>
+          <w:sz w:val="16"/>
+        </w:rPr>
+      </w:pPr>
+      <w:r>
+        <w:rPr>
+          <w:rFonts w:ascii="Lucida Console" w:hAnsi="Lucida Console" w:cs="Courier New"/>
+          <w:b/>
+          <w:sz w:val="16"/>
+        </w:rPr>
+        <w:t>@0 s /0 (apbctrl): Info: * Slave name: irqmp</w:t>
+      </w:r>
+    </w:p>
+    <w:p>
+      <w:pPr>
+        <w:jc w:val="left"/>
+        <w:rPr>
+          <w:rFonts w:ascii="Lucida Console" w:hAnsi="Lucida Console" w:cs="Courier New"/>
+          <w:b/>
+          <w:sz w:val="16"/>
+        </w:rPr>
+      </w:pPr>
+      <w:r>
+        <w:rPr>
+          <w:rFonts w:ascii="Lucida Console" w:hAnsi="Lucida Console" w:cs="Courier New"/>
+          <w:b/>
+          <w:sz w:val="16"/>
+        </w:rPr>
+        <w:t>@0 s /0 (apbctrl): Info: * BAR with MSB addr: 1f0 and mask: fff</w:t>
+      </w:r>
+    </w:p>
+    <w:p>
+      <w:pPr>
+        <w:jc w:val="left"/>
+        <w:rPr>
+          <w:rFonts w:ascii="Lucida Console" w:hAnsi="Lucida Console" w:cs="Courier New"/>
+          <w:b/>
+          <w:sz w:val="16"/>
+        </w:rPr>
+      </w:pPr>
+      <w:r>
+        <w:rPr>
+          <w:rFonts w:ascii="Lucida Console" w:hAnsi="Lucida Console" w:cs="Courier New"/>
+          <w:b/>
+          <w:sz w:val="16"/>
+        </w:rPr>
+        <w:t>@0 s /0 (apbctrl): Info: * Slave name: gptimer</w:t>
+      </w:r>
+    </w:p>
+    <w:p>
+      <w:pPr>
+        <w:jc w:val="left"/>
+        <w:rPr>
+          <w:rFonts w:ascii="Lucida Console" w:hAnsi="Lucida Console" w:cs="Courier New"/>
+          <w:b/>
+          <w:sz w:val="16"/>
+        </w:rPr>
+      </w:pPr>
+      <w:r>
+        <w:rPr>
+          <w:rFonts w:ascii="Lucida Console" w:hAnsi="Lucida Console" w:cs="Courier New"/>
+          <w:b/>
+          <w:sz w:val="16"/>
+        </w:rPr>
+        <w:t>@0 s /0 (apbctrl): Info: * BAR with MSB addr: f0 and mask: fff</w:t>
+      </w:r>
+    </w:p>
+    <w:p>
+      <w:pPr>
+        <w:jc w:val="left"/>
+        <w:rPr>
+          <w:rFonts w:ascii="Lucida Console" w:hAnsi="Lucida Console" w:cs="Courier New"/>
+          <w:b/>
+          <w:sz w:val="16"/>
+        </w:rPr>
+      </w:pPr>
+      <w:r>
+        <w:rPr>
+          <w:rFonts w:ascii="Lucida Console" w:hAnsi="Lucida Console" w:cs="Courier New"/>
+          <w:b/>
+          <w:sz w:val="16"/>
+        </w:rPr>
+        <w:t>@0 s /0 (apbctrl): Info: *****************</w:t>
+      </w:r>
+      <w:r>
+        <w:rPr>
+          <w:rFonts w:ascii="Lucida Console" w:hAnsi="Lucida Console" w:cs="Courier New"/>
+          <w:b/>
+          <w:sz w:val="16"/>
+        </w:rPr>
+        <w:t>*************************</w:t>
+      </w:r>
+    </w:p>
+    <w:p>
+      <w:r>
+        <w:t xml:space="preserve">The report confirms structure and address map of the design. It can be seen that there is only one Master in the system: </w:t>
+      </w:r>
+      <w:r>
+        <w:rPr>
+          <w:rFonts w:ascii="Lucida Console" w:hAnsi="Lucida Console" w:cs="Courier New"/>
+          <w:b/>
+          <w:sz w:val="20"/>
+        </w:rPr>
+        <w:t>mmu_cache</w:t>
+      </w:r>
+      <w:r>
+        <w:t xml:space="preserve">. In the presented example the </w:t>
+      </w:r>
+      <w:r>
+        <w:rPr>
+          <w:rFonts w:ascii="Lucida Console" w:hAnsi="Lucida Console" w:cs="Courier New"/>
+          <w:b/>
+          <w:sz w:val="20"/>
+        </w:rPr>
+        <w:t>mmu_cache</w:t>
+      </w:r>
+      <w:r>
+        <w:t xml:space="preserve"> IP contains neither caches nor mmu. It solely provides the AHB interface for the LEON processor (comparable to HW </w:t>
+      </w:r>
+      <w:r>
+        <w:rPr>
+          <w:rFonts w:ascii="Lucida Console" w:hAnsi="Lucida Console" w:cs="Courier New"/>
+          <w:b/>
+          <w:sz w:val="20"/>
+        </w:rPr>
+        <w:t>acache</w:t>
+      </w:r>
+      <w:r>
+        <w:t xml:space="preserve"> component).</w:t>
+      </w:r>
+      <w:r>
+        <w:t xml:space="preserve"> </w:t>
+      </w:r>
+    </w:p>
+    <w:p>
+      <w:r>
+        <w:t xml:space="preserve">There are two slaves connected to the AHBCTRL: </w:t>
+      </w:r>
+      <w:r>
+        <w:rPr>
+          <w:rFonts w:ascii="Lucida Console" w:hAnsi="Lucida Console" w:cs="Courier New"/>
+          <w:b/>
+          <w:sz w:val="20"/>
+        </w:rPr>
+        <w:t>apbctrl</w:t>
+      </w:r>
+      <w:r>
+        <w:t xml:space="preserve"> and </w:t>
+      </w:r>
+      <w:r>
+        <w:rPr>
+          <w:rFonts w:ascii="Lucida Console" w:hAnsi="Lucida Console" w:cs="Courier New"/>
+          <w:b/>
+          <w:sz w:val="20"/>
+        </w:rPr>
+        <w:t>mctrl</w:t>
+      </w:r>
+      <w:r>
+        <w:t xml:space="preserve">. The </w:t>
+      </w:r>
+      <w:r>
+        <w:rPr>
+          <w:rFonts w:ascii="Lucida Console" w:hAnsi="Lucida Console" w:cs="Courier New"/>
+          <w:b/>
+          <w:sz w:val="20"/>
+        </w:rPr>
+        <w:t>mctrl</w:t>
+      </w:r>
+      <w:r>
+        <w:t xml:space="preserve"> has three sub-components relating to </w:t>
+      </w:r>
+      <w:r>
+        <w:rPr>
+          <w:rFonts w:ascii="Lucida Console" w:hAnsi="Lucida Console" w:cs="Courier New"/>
+          <w:b/>
+          <w:sz w:val="20"/>
+        </w:rPr>
+        <w:t>prom</w:t>
+      </w:r>
+      <w:r>
+        <w:t xml:space="preserve">, </w:t>
+      </w:r>
+      <w:r>
+        <w:rPr>
+          <w:rFonts w:ascii="Lucida Console" w:hAnsi="Lucida Console" w:cs="Courier New"/>
+          <w:b/>
+          <w:sz w:val="20"/>
+        </w:rPr>
+        <w:t>io</w:t>
+      </w:r>
+      <w:r>
+        <w:t xml:space="preserve"> and </w:t>
+      </w:r>
+      <w:r>
+        <w:rPr>
+          <w:rFonts w:ascii="Lucida Console" w:hAnsi="Lucida Console" w:cs="Courier New"/>
+          <w:b/>
+          <w:sz w:val="20"/>
+        </w:rPr>
+        <w:t>sdram</w:t>
+      </w:r>
+      <w:r>
+        <w:t>.</w:t>
+      </w:r>
+      <w:r>
+        <w:t xml:space="preserve"> The APB decoder connects the register interfaces of mctrl, inte</w:t>
+      </w:r>
+      <w:r>
+        <w:t>r</w:t>
+      </w:r>
+      <w:r>
+        <w:t>rupt controller (</w:t>
+      </w:r>
+      <w:r>
+        <w:rPr>
+          <w:rFonts w:ascii="Lucida Console" w:hAnsi="Lucida Console" w:cs="Courier New"/>
+          <w:b/>
+          <w:sz w:val="20"/>
+        </w:rPr>
+        <w:t>irqmp</w:t>
+      </w:r>
+      <w:r>
+        <w:t>) and timer (</w:t>
+      </w:r>
+      <w:r>
+        <w:rPr>
+          <w:rFonts w:ascii="Lucida Console" w:hAnsi="Lucida Console" w:cs="Courier New"/>
+          <w:b/>
+          <w:sz w:val="20"/>
+        </w:rPr>
+        <w:t>gptimer</w:t>
+      </w:r>
+      <w:r>
+        <w:t>).</w:t>
+      </w:r>
+    </w:p>
+    <w:p>
+      <w:r>
+        <w:t xml:space="preserve">Without user interventions </w:t>
+      </w:r>
+      <w:r>
+        <w:t>the simulator will now process</w:t>
+      </w:r>
+      <w:r>
+        <w:t xml:space="preserve"> the bootcode, jump to the application program</w:t>
+      </w:r>
+      <w:r>
+        <w:t>, which is</w:t>
+      </w:r>
+      <w:r>
+        <w:t xml:space="preserve"> located at the beginning of the RAM area</w:t>
+      </w:r>
+      <w:r>
+        <w:t>, and</w:t>
+      </w:r>
+      <w:r>
+        <w:t xml:space="preserve"> </w:t>
+      </w:r>
+      <w:r>
+        <w:t xml:space="preserve">run the application until the </w:t>
+      </w:r>
+      <w:r>
+        <w:rPr>
+          <w:rFonts w:ascii="Lucida Console" w:hAnsi="Lucida Console" w:cs="Courier New"/>
+          <w:b/>
+          <w:sz w:val="20"/>
+        </w:rPr>
+        <w:t>_exit</w:t>
+      </w:r>
+      <w:r>
+        <w:t xml:space="preserve"> label (from C-library) is hit.</w:t>
+      </w:r>
+    </w:p>
+    <w:p>
+      <w:r>
+        <w:t xml:space="preserve">Depending on the verbosity level of the simulation more or less output will be </w:t>
+      </w:r>
+      <w:r>
+        <w:t>generated. For information on setting verbosity levels and configuring the library, please see the SoCRocket User Manual.</w:t>
+      </w:r>
     </w:p>
     <w:p>
       <w:pPr>
         <w:pStyle w:val="berschrift3"/>
       </w:pPr>
-      <w:bookmarkStart w:id="30" w:name="_Ref193357197"/>
-      <w:bookmarkStart w:id="31" w:name="_Toc193771668"/>
+      <w:bookmarkStart w:id="31" w:name="_Ref193357197"/>
+      <w:bookmarkStart w:id="32" w:name="_Toc193865127"/>
       <w:r>
         <w:t>Analysis of simulation results</w:t>
       </w:r>
-      <w:bookmarkEnd w:id="30"/>
       <w:bookmarkEnd w:id="31"/>
+      <w:bookmarkEnd w:id="32"/>
     </w:p>
     <w:p>
       <w:pPr>
@@ -16151,7 +17864,7 @@
               <w:sz w:val="20"/>
               <w:szCs w:val="20"/>
             </w:rPr>
-            <w:t>16</w:t>
+            <w:t>18</w:t>
           </w:r>
           <w:r>
             <w:rPr>
@@ -16935,7 +18648,7 @@
         <w:ind w:left="340" w:hanging="340"/>
       </w:pPr>
       <w:rPr>
-        <w:rFonts w:ascii="Monotype Sorts" w:hAnsi="Monotype Sorts" w:cs="Monotype Sorts" w:hint="default"/>
+        <w:rFonts w:ascii="Monotype Sorts" w:hAnsi="Monotype Sorts" w:cs="Lucida Grande" w:hint="default"/>
         <w:b w:val="0"/>
         <w:bCs w:val="0"/>
         <w:i w:val="0"/>
@@ -17414,7 +19127,7 @@
         <w:ind w:left="567" w:hanging="567"/>
       </w:pPr>
       <w:rPr>
-        <w:rFonts w:ascii="Wingdings" w:hAnsi="Wingdings" w:cs="Monotype Sorts" w:hint="default"/>
+        <w:rFonts w:ascii="Wingdings" w:hAnsi="Wingdings" w:cs="Lucida Grande" w:hint="default"/>
       </w:rPr>
     </w:lvl>
   </w:abstractNum>
@@ -17528,7 +19241,7 @@
         <w:ind w:left="1080" w:hanging="360"/>
       </w:pPr>
       <w:rPr>
-        <w:rFonts w:ascii="Arial" w:eastAsia="Times New Roman" w:hAnsi="Arial" w:cs="Symbol" w:hint="default"/>
+        <w:rFonts w:ascii="Arial" w:eastAsia="Times New Roman" w:hAnsi="Arial" w:cs="Courier New" w:hint="default"/>
       </w:rPr>
     </w:lvl>
     <w:lvl w:ilvl="2" w:tplc="0407001B" w:tentative="1">
@@ -17814,11 +19527,100 @@
         <w:ind w:left="360" w:hanging="360"/>
       </w:pPr>
       <w:rPr>
-        <w:rFonts w:ascii="Monotype Sorts" w:hAnsi="Monotype Sorts" w:cs="Monotype Sorts" w:hint="default"/>
+        <w:rFonts w:ascii="Monotype Sorts" w:hAnsi="Monotype Sorts" w:cs="Lucida Grande" w:hint="default"/>
         <w:color w:val="0000FF"/>
         <w:sz w:val="20"/>
         <w:szCs w:val="20"/>
       </w:rPr>
+    </w:lvl>
+  </w:abstractNum>
+  <w:abstractNum w:abstractNumId="19">
+    <w:nsid w:val="7DB71784"/>
+    <w:multiLevelType w:val="hybridMultilevel"/>
+    <w:tmpl w:val="FFCE28D8"/>
+    <w:lvl w:ilvl="0" w:tplc="0407000F">
+      <w:start w:val="1"/>
+      <w:numFmt w:val="decimal"/>
+      <w:lvlText w:val="%1."/>
+      <w:lvlJc w:val="left"/>
+      <w:pPr>
+        <w:ind w:left="720" w:hanging="360"/>
+      </w:pPr>
+      <w:rPr>
+        <w:rFonts w:hint="default"/>
+      </w:rPr>
+    </w:lvl>
+    <w:lvl w:ilvl="1" w:tplc="04070019" w:tentative="1">
+      <w:start w:val="1"/>
+      <w:numFmt w:val="lowerLetter"/>
+      <w:lvlText w:val="%2."/>
+      <w:lvlJc w:val="left"/>
+      <w:pPr>
+        <w:ind w:left="1440" w:hanging="360"/>
+      </w:pPr>
+    </w:lvl>
+    <w:lvl w:ilvl="2" w:tplc="0407001B" w:tentative="1">
+      <w:start w:val="1"/>
+      <w:numFmt w:val="lowerRoman"/>
+      <w:lvlText w:val="%3."/>
+      <w:lvlJc w:val="right"/>
+      <w:pPr>
+        <w:ind w:left="2160" w:hanging="180"/>
+      </w:pPr>
+    </w:lvl>
+    <w:lvl w:ilvl="3" w:tplc="0407000F" w:tentative="1">
+      <w:start w:val="1"/>
+      <w:numFmt w:val="decimal"/>
+      <w:lvlText w:val="%4."/>
+      <w:lvlJc w:val="left"/>
+      <w:pPr>
+        <w:ind w:left="2880" w:hanging="360"/>
+      </w:pPr>
+    </w:lvl>
+    <w:lvl w:ilvl="4" w:tplc="04070019" w:tentative="1">
+      <w:start w:val="1"/>
+      <w:numFmt w:val="lowerLetter"/>
+      <w:lvlText w:val="%5."/>
+      <w:lvlJc w:val="left"/>
+      <w:pPr>
+        <w:ind w:left="3600" w:hanging="360"/>
+      </w:pPr>
+    </w:lvl>
+    <w:lvl w:ilvl="5" w:tplc="0407001B" w:tentative="1">
+      <w:start w:val="1"/>
+      <w:numFmt w:val="lowerRoman"/>
+      <w:lvlText w:val="%6."/>
+      <w:lvlJc w:val="right"/>
+      <w:pPr>
+        <w:ind w:left="4320" w:hanging="180"/>
+      </w:pPr>
+    </w:lvl>
+    <w:lvl w:ilvl="6" w:tplc="0407000F" w:tentative="1">
+      <w:start w:val="1"/>
+      <w:numFmt w:val="decimal"/>
+      <w:lvlText w:val="%7."/>
+      <w:lvlJc w:val="left"/>
+      <w:pPr>
+        <w:ind w:left="5040" w:hanging="360"/>
+      </w:pPr>
+    </w:lvl>
+    <w:lvl w:ilvl="7" w:tplc="04070019" w:tentative="1">
+      <w:start w:val="1"/>
+      <w:numFmt w:val="lowerLetter"/>
+      <w:lvlText w:val="%8."/>
+      <w:lvlJc w:val="left"/>
+      <w:pPr>
+        <w:ind w:left="5760" w:hanging="360"/>
+      </w:pPr>
+    </w:lvl>
+    <w:lvl w:ilvl="8" w:tplc="0407001B" w:tentative="1">
+      <w:start w:val="1"/>
+      <w:numFmt w:val="lowerRoman"/>
+      <w:lvlText w:val="%9."/>
+      <w:lvlJc w:val="right"/>
+      <w:pPr>
+        <w:ind w:left="6480" w:hanging="180"/>
+      </w:pPr>
     </w:lvl>
   </w:abstractNum>
   <w:num w:numId="1">
@@ -17878,6 +19680,9 @@
   <w:num w:numId="19">
     <w:abstractNumId w:val="11"/>
   </w:num>
+  <w:num w:numId="20">
+    <w:abstractNumId w:val="19"/>
+  </w:num>
 </w:numbering>
 </file>
 
@@ -17894,18 +19699,7 @@
     </w:rPrDefault>
     <w:pPrDefault/>
   </w:docDefaults>
-  <w:latentStyles w:defLockedState="0" w:defUIPriority="0" w:defSemiHidden="0" w:defUnhideWhenUsed="0" w:defQFormat="0" w:count="276">
-    <w:lsdException w:name="toc 1" w:uiPriority="39"/>
-    <w:lsdException w:name="toc 2" w:uiPriority="39"/>
-    <w:lsdException w:name="toc 3" w:uiPriority="39"/>
-    <w:lsdException w:name="toc 4" w:uiPriority="39"/>
-    <w:lsdException w:name="toc 5" w:uiPriority="39"/>
-    <w:lsdException w:name="toc 6" w:uiPriority="39"/>
-    <w:lsdException w:name="toc 7" w:uiPriority="39"/>
-    <w:lsdException w:name="toc 8" w:uiPriority="39"/>
-    <w:lsdException w:name="toc 9" w:uiPriority="39"/>
-    <w:lsdException w:name="table of figures" w:uiPriority="99"/>
-  </w:latentStyles>
+  <w:latentStyles w:defLockedState="0" w:defUIPriority="0" w:defSemiHidden="0" w:defUnhideWhenUsed="0" w:defQFormat="0" w:count="276"/>
   <w:style w:type="paragraph" w:default="1" w:styleId="Standard">
     <w:name w:val="Normal"/>
     <w:qFormat/>

</xml_diff>

<commit_message>
User Manual - Transactor section added
git-svn-id: https://ntserv1.ida.ing.tu-bs.de/svn/hwswcosim/trunk@834 d83f2ebd-4275-1f45-b601-53736ebb63cd
</commit_message>
<xml_diff>
--- a/doc/Design_Flow_Report.docx
+++ b/doc/Design_Flow_Report.docx
@@ -243,7 +243,7 @@
         <w:rPr>
           <w:noProof/>
         </w:rPr>
-        <w:t>March 21, 2012</w:t>
+        <w:t>March 23, 2012</w:t>
       </w:r>
       <w:r>
         <w:rPr>
@@ -412,7 +412,7 @@
         <w:rPr>
           <w:noProof/>
         </w:rPr>
-        <w:instrText xml:space="preserve"> PAGEREF _Toc193865116 \h </w:instrText>
+        <w:instrText xml:space="preserve"> PAGEREF _Toc194132441 \h </w:instrText>
       </w:r>
       <w:r>
         <w:rPr>
@@ -498,7 +498,7 @@
         <w:rPr>
           <w:noProof/>
         </w:rPr>
-        <w:instrText xml:space="preserve"> PAGEREF _Toc193865117 \h </w:instrText>
+        <w:instrText xml:space="preserve"> PAGEREF _Toc194132442 \h </w:instrText>
       </w:r>
       <w:r>
         <w:rPr>
@@ -584,7 +584,7 @@
         <w:rPr>
           <w:noProof/>
         </w:rPr>
-        <w:instrText xml:space="preserve"> PAGEREF _Toc193865118 \h </w:instrText>
+        <w:instrText xml:space="preserve"> PAGEREF _Toc194132443 \h </w:instrText>
       </w:r>
       <w:r>
         <w:rPr>
@@ -672,7 +672,7 @@
         <w:rPr>
           <w:noProof/>
         </w:rPr>
-        <w:instrText xml:space="preserve"> PAGEREF _Toc193865119 \h </w:instrText>
+        <w:instrText xml:space="preserve"> PAGEREF _Toc194132444 \h </w:instrText>
       </w:r>
       <w:r>
         <w:rPr>
@@ -758,7 +758,7 @@
         <w:rPr>
           <w:noProof/>
         </w:rPr>
-        <w:instrText xml:space="preserve"> PAGEREF _Toc193865120 \h </w:instrText>
+        <w:instrText xml:space="preserve"> PAGEREF _Toc194132445 \h </w:instrText>
       </w:r>
       <w:r>
         <w:rPr>
@@ -844,7 +844,7 @@
         <w:rPr>
           <w:noProof/>
         </w:rPr>
-        <w:instrText xml:space="preserve"> PAGEREF _Toc193865121 \h </w:instrText>
+        <w:instrText xml:space="preserve"> PAGEREF _Toc194132446 \h </w:instrText>
       </w:r>
       <w:r>
         <w:rPr>
@@ -926,7 +926,7 @@
         <w:rPr>
           <w:noProof/>
         </w:rPr>
-        <w:instrText xml:space="preserve"> PAGEREF _Toc193865122 \h </w:instrText>
+        <w:instrText xml:space="preserve"> PAGEREF _Toc194132447 \h </w:instrText>
       </w:r>
       <w:r>
         <w:rPr>
@@ -1008,7 +1008,7 @@
         <w:rPr>
           <w:noProof/>
         </w:rPr>
-        <w:instrText xml:space="preserve"> PAGEREF _Toc193865123 \h </w:instrText>
+        <w:instrText xml:space="preserve"> PAGEREF _Toc194132448 \h </w:instrText>
       </w:r>
       <w:r>
         <w:rPr>
@@ -1090,7 +1090,7 @@
         <w:rPr>
           <w:noProof/>
         </w:rPr>
-        <w:instrText xml:space="preserve"> PAGEREF _Toc193865124 \h </w:instrText>
+        <w:instrText xml:space="preserve"> PAGEREF _Toc194132449 \h </w:instrText>
       </w:r>
       <w:r>
         <w:rPr>
@@ -1172,7 +1172,7 @@
         <w:rPr>
           <w:noProof/>
         </w:rPr>
-        <w:instrText xml:space="preserve"> PAGEREF _Toc193865125 \h </w:instrText>
+        <w:instrText xml:space="preserve"> PAGEREF _Toc194132450 \h </w:instrText>
       </w:r>
       <w:r>
         <w:rPr>
@@ -1189,7 +1189,7 @@
         <w:rPr>
           <w:noProof/>
         </w:rPr>
-        <w:t>14</w:t>
+        <w:t>15</w:t>
       </w:r>
       <w:r>
         <w:rPr>
@@ -1254,7 +1254,7 @@
         <w:rPr>
           <w:noProof/>
         </w:rPr>
-        <w:instrText xml:space="preserve"> PAGEREF _Toc193865126 \h </w:instrText>
+        <w:instrText xml:space="preserve"> PAGEREF _Toc194132451 \h </w:instrText>
       </w:r>
       <w:r>
         <w:rPr>
@@ -1336,7 +1336,7 @@
         <w:rPr>
           <w:noProof/>
         </w:rPr>
-        <w:instrText xml:space="preserve"> PAGEREF _Toc193865127 \h </w:instrText>
+        <w:instrText xml:space="preserve"> PAGEREF _Toc194132452 \h </w:instrText>
       </w:r>
       <w:r>
         <w:rPr>
@@ -1353,7 +1353,7 @@
         <w:rPr>
           <w:noProof/>
         </w:rPr>
-        <w:t>16</w:t>
+        <w:t>18</w:t>
       </w:r>
       <w:r>
         <w:rPr>
@@ -1428,7 +1428,7 @@
         <w:rPr>
           <w:noProof/>
         </w:rPr>
-        <w:instrText xml:space="preserve"> PAGEREF _Toc193768684 \h </w:instrText>
+        <w:instrText xml:space="preserve"> PAGEREF _Toc193970288 \h </w:instrText>
       </w:r>
       <w:r>
         <w:rPr>
@@ -1445,7 +1445,7 @@
         <w:rPr>
           <w:noProof/>
         </w:rPr>
-        <w:t>3</w:t>
+        <w:t>4</w:t>
       </w:r>
       <w:r>
         <w:rPr>
@@ -1489,7 +1489,7 @@
         <w:rPr>
           <w:noProof/>
         </w:rPr>
-        <w:instrText xml:space="preserve"> PAGEREF _Toc193768685 \h </w:instrText>
+        <w:instrText xml:space="preserve"> PAGEREF _Toc193970289 \h </w:instrText>
       </w:r>
       <w:r>
         <w:rPr>
@@ -1506,7 +1506,7 @@
         <w:rPr>
           <w:noProof/>
         </w:rPr>
-        <w:t>5</w:t>
+        <w:t>6</w:t>
       </w:r>
       <w:r>
         <w:rPr>
@@ -1550,7 +1550,7 @@
         <w:rPr>
           <w:noProof/>
         </w:rPr>
-        <w:instrText xml:space="preserve"> PAGEREF _Toc193768686 \h </w:instrText>
+        <w:instrText xml:space="preserve"> PAGEREF _Toc193970290 \h </w:instrText>
       </w:r>
       <w:r>
         <w:rPr>
@@ -1567,7 +1567,7 @@
         <w:rPr>
           <w:noProof/>
         </w:rPr>
-        <w:t>6</w:t>
+        <w:t>7</w:t>
       </w:r>
       <w:r>
         <w:rPr>
@@ -1577,55 +1577,438 @@
       </w:r>
     </w:p>
     <w:p>
-      <w:r>
+      <w:pPr>
+        <w:pStyle w:val="Abbildungsverzeichnis"/>
+        <w:tabs>
+          <w:tab w:val="right" w:leader="dot" w:pos="9629"/>
+        </w:tabs>
+        <w:rPr>
+          <w:rFonts w:asciiTheme="minorHAnsi" w:eastAsiaTheme="minorEastAsia" w:hAnsiTheme="minorHAnsi" w:cstheme="minorBidi"/>
+          <w:noProof/>
+          <w:spacing w:val="0"/>
+          <w:lang w:val="de-DE"/>
+        </w:rPr>
+      </w:pPr>
+      <w:r>
+        <w:rPr>
+          <w:noProof/>
+        </w:rPr>
+        <w:t>Figure 4 - Configuration Wizard / Welcome screen</w:t>
+      </w:r>
+      <w:r>
+        <w:rPr>
+          <w:noProof/>
+        </w:rPr>
+        <w:tab/>
+      </w:r>
+      <w:r>
+        <w:rPr>
+          <w:noProof/>
+        </w:rPr>
+        <w:fldChar w:fldCharType="begin"/>
+      </w:r>
+      <w:r>
+        <w:rPr>
+          <w:noProof/>
+        </w:rPr>
+        <w:instrText xml:space="preserve"> PAGEREF _Toc193970291 \h </w:instrText>
+      </w:r>
+      <w:r>
+        <w:rPr>
+          <w:noProof/>
+        </w:rPr>
+      </w:r>
+      <w:r>
+        <w:rPr>
+          <w:noProof/>
+        </w:rPr>
+        <w:fldChar w:fldCharType="separate"/>
+      </w:r>
+      <w:r>
+        <w:rPr>
+          <w:noProof/>
+        </w:rPr>
+        <w:t>12</w:t>
+      </w:r>
+      <w:r>
+        <w:rPr>
+          <w:noProof/>
+        </w:rPr>
         <w:fldChar w:fldCharType="end"/>
       </w:r>
     </w:p>
+    <w:p>
+      <w:pPr>
+        <w:pStyle w:val="Abbildungsverzeichnis"/>
+        <w:tabs>
+          <w:tab w:val="right" w:leader="dot" w:pos="9629"/>
+        </w:tabs>
+        <w:rPr>
+          <w:rFonts w:asciiTheme="minorHAnsi" w:eastAsiaTheme="minorEastAsia" w:hAnsiTheme="minorHAnsi" w:cstheme="minorBidi"/>
+          <w:noProof/>
+          <w:spacing w:val="0"/>
+          <w:lang w:val="de-DE"/>
+        </w:rPr>
+      </w:pPr>
+      <w:r>
+        <w:rPr>
+          <w:noProof/>
+        </w:rPr>
+        <w:t>Figure 5 - Configuration Wizard / License agreement</w:t>
+      </w:r>
+      <w:r>
+        <w:rPr>
+          <w:noProof/>
+        </w:rPr>
+        <w:tab/>
+      </w:r>
+      <w:r>
+        <w:rPr>
+          <w:noProof/>
+        </w:rPr>
+        <w:fldChar w:fldCharType="begin"/>
+      </w:r>
+      <w:r>
+        <w:rPr>
+          <w:noProof/>
+        </w:rPr>
+        <w:instrText xml:space="preserve"> PAGEREF _Toc193970292 \h </w:instrText>
+      </w:r>
+      <w:r>
+        <w:rPr>
+          <w:noProof/>
+        </w:rPr>
+      </w:r>
+      <w:r>
+        <w:rPr>
+          <w:noProof/>
+        </w:rPr>
+        <w:fldChar w:fldCharType="separate"/>
+      </w:r>
+      <w:r>
+        <w:rPr>
+          <w:noProof/>
+        </w:rPr>
+        <w:t>12</w:t>
+      </w:r>
+      <w:r>
+        <w:rPr>
+          <w:noProof/>
+        </w:rPr>
+        <w:fldChar w:fldCharType="end"/>
+      </w:r>
+    </w:p>
+    <w:p>
+      <w:pPr>
+        <w:pStyle w:val="Abbildungsverzeichnis"/>
+        <w:tabs>
+          <w:tab w:val="right" w:leader="dot" w:pos="9629"/>
+        </w:tabs>
+        <w:rPr>
+          <w:rFonts w:asciiTheme="minorHAnsi" w:eastAsiaTheme="minorEastAsia" w:hAnsiTheme="minorHAnsi" w:cstheme="minorBidi"/>
+          <w:noProof/>
+          <w:spacing w:val="0"/>
+          <w:lang w:val="de-DE"/>
+        </w:rPr>
+      </w:pPr>
+      <w:r>
+        <w:rPr>
+          <w:noProof/>
+        </w:rPr>
+        <w:t>Figure 6 - Configuration Wizard / Template window</w:t>
+      </w:r>
+      <w:r>
+        <w:rPr>
+          <w:noProof/>
+        </w:rPr>
+        <w:tab/>
+      </w:r>
+      <w:r>
+        <w:rPr>
+          <w:noProof/>
+        </w:rPr>
+        <w:fldChar w:fldCharType="begin"/>
+      </w:r>
+      <w:r>
+        <w:rPr>
+          <w:noProof/>
+        </w:rPr>
+        <w:instrText xml:space="preserve"> PAGEREF _Toc193970293 \h </w:instrText>
+      </w:r>
+      <w:r>
+        <w:rPr>
+          <w:noProof/>
+        </w:rPr>
+      </w:r>
+      <w:r>
+        <w:rPr>
+          <w:noProof/>
+        </w:rPr>
+        <w:fldChar w:fldCharType="separate"/>
+      </w:r>
+      <w:r>
+        <w:rPr>
+          <w:noProof/>
+        </w:rPr>
+        <w:t>13</w:t>
+      </w:r>
+      <w:r>
+        <w:rPr>
+          <w:noProof/>
+        </w:rPr>
+        <w:fldChar w:fldCharType="end"/>
+      </w:r>
+    </w:p>
+    <w:p>
+      <w:pPr>
+        <w:pStyle w:val="Abbildungsverzeichnis"/>
+        <w:tabs>
+          <w:tab w:val="right" w:leader="dot" w:pos="9629"/>
+        </w:tabs>
+        <w:rPr>
+          <w:rFonts w:asciiTheme="minorHAnsi" w:eastAsiaTheme="minorEastAsia" w:hAnsiTheme="minorHAnsi" w:cstheme="minorBidi"/>
+          <w:noProof/>
+          <w:spacing w:val="0"/>
+          <w:lang w:val="de-DE"/>
+        </w:rPr>
+      </w:pPr>
+      <w:r>
+        <w:rPr>
+          <w:noProof/>
+        </w:rPr>
+        <w:t>Figure 7 - Configuration Wizard / Configuration window</w:t>
+      </w:r>
+      <w:r>
+        <w:rPr>
+          <w:noProof/>
+        </w:rPr>
+        <w:tab/>
+      </w:r>
+      <w:r>
+        <w:rPr>
+          <w:noProof/>
+        </w:rPr>
+        <w:fldChar w:fldCharType="begin"/>
+      </w:r>
+      <w:r>
+        <w:rPr>
+          <w:noProof/>
+        </w:rPr>
+        <w:instrText xml:space="preserve"> PAGEREF _Toc193970294 \h </w:instrText>
+      </w:r>
+      <w:r>
+        <w:rPr>
+          <w:noProof/>
+        </w:rPr>
+      </w:r>
+      <w:r>
+        <w:rPr>
+          <w:noProof/>
+        </w:rPr>
+        <w:fldChar w:fldCharType="separate"/>
+      </w:r>
+      <w:r>
+        <w:rPr>
+          <w:noProof/>
+        </w:rPr>
+        <w:t>13</w:t>
+      </w:r>
+      <w:r>
+        <w:rPr>
+          <w:noProof/>
+        </w:rPr>
+        <w:fldChar w:fldCharType="end"/>
+      </w:r>
+    </w:p>
+    <w:p>
+      <w:pPr>
+        <w:pStyle w:val="Abbildungsverzeichnis"/>
+        <w:tabs>
+          <w:tab w:val="right" w:leader="dot" w:pos="9629"/>
+        </w:tabs>
+        <w:rPr>
+          <w:rFonts w:asciiTheme="minorHAnsi" w:eastAsiaTheme="minorEastAsia" w:hAnsiTheme="minorHAnsi" w:cstheme="minorBidi"/>
+          <w:noProof/>
+          <w:spacing w:val="0"/>
+          <w:lang w:val="de-DE"/>
+        </w:rPr>
+      </w:pPr>
+      <w:r>
+        <w:rPr>
+          <w:noProof/>
+        </w:rPr>
+        <w:t>Figure 8 – Configuration Wizard / Parameter window</w:t>
+      </w:r>
+      <w:r>
+        <w:rPr>
+          <w:noProof/>
+        </w:rPr>
+        <w:tab/>
+      </w:r>
+      <w:r>
+        <w:rPr>
+          <w:noProof/>
+        </w:rPr>
+        <w:fldChar w:fldCharType="begin"/>
+      </w:r>
+      <w:r>
+        <w:rPr>
+          <w:noProof/>
+        </w:rPr>
+        <w:instrText xml:space="preserve"> PAGEREF _Toc193970295 \h </w:instrText>
+      </w:r>
+      <w:r>
+        <w:rPr>
+          <w:noProof/>
+        </w:rPr>
+      </w:r>
+      <w:r>
+        <w:rPr>
+          <w:noProof/>
+        </w:rPr>
+        <w:fldChar w:fldCharType="separate"/>
+      </w:r>
+      <w:r>
+        <w:rPr>
+          <w:noProof/>
+        </w:rPr>
+        <w:t>14</w:t>
+      </w:r>
+      <w:r>
+        <w:rPr>
+          <w:noProof/>
+        </w:rPr>
+        <w:fldChar w:fldCharType="end"/>
+      </w:r>
+    </w:p>
+    <w:p>
+      <w:pPr>
+        <w:pStyle w:val="Abbildungsverzeichnis"/>
+        <w:tabs>
+          <w:tab w:val="right" w:leader="dot" w:pos="9629"/>
+        </w:tabs>
+        <w:rPr>
+          <w:rFonts w:asciiTheme="minorHAnsi" w:eastAsiaTheme="minorEastAsia" w:hAnsiTheme="minorHAnsi" w:cstheme="minorBidi"/>
+          <w:noProof/>
+          <w:spacing w:val="0"/>
+          <w:lang w:val="de-DE"/>
+        </w:rPr>
+      </w:pPr>
+      <w:r>
+        <w:rPr>
+          <w:noProof/>
+        </w:rPr>
+        <w:t>Figure 9 - Configuration Wizard / Store configuration</w:t>
+      </w:r>
+      <w:r>
+        <w:rPr>
+          <w:noProof/>
+        </w:rPr>
+        <w:tab/>
+      </w:r>
+      <w:r>
+        <w:rPr>
+          <w:noProof/>
+        </w:rPr>
+        <w:fldChar w:fldCharType="begin"/>
+      </w:r>
+      <w:r>
+        <w:rPr>
+          <w:noProof/>
+        </w:rPr>
+        <w:instrText xml:space="preserve"> PAGEREF _Toc193970296 \h </w:instrText>
+      </w:r>
+      <w:r>
+        <w:rPr>
+          <w:noProof/>
+        </w:rPr>
+      </w:r>
+      <w:r>
+        <w:rPr>
+          <w:noProof/>
+        </w:rPr>
+        <w:fldChar w:fldCharType="separate"/>
+      </w:r>
+      <w:r>
+        <w:rPr>
+          <w:noProof/>
+        </w:rPr>
+        <w:t>14</w:t>
+      </w:r>
+      <w:r>
+        <w:rPr>
+          <w:noProof/>
+        </w:rPr>
+        <w:fldChar w:fldCharType="end"/>
+      </w:r>
+    </w:p>
+    <w:p>
+      <w:pPr>
+        <w:pStyle w:val="Abbildungsverzeichnis"/>
+        <w:tabs>
+          <w:tab w:val="right" w:leader="dot" w:pos="9629"/>
+        </w:tabs>
+        <w:rPr>
+          <w:rFonts w:asciiTheme="minorHAnsi" w:eastAsiaTheme="minorEastAsia" w:hAnsiTheme="minorHAnsi" w:cstheme="minorBidi"/>
+          <w:noProof/>
+          <w:spacing w:val="0"/>
+          <w:lang w:val="de-DE"/>
+        </w:rPr>
+      </w:pPr>
+      <w:r>
+        <w:rPr>
+          <w:noProof/>
+        </w:rPr>
+        <w:t>Figure 10 - Memory map FFT processor</w:t>
+      </w:r>
+      <w:r>
+        <w:rPr>
+          <w:noProof/>
+        </w:rPr>
+        <w:tab/>
+      </w:r>
+      <w:r>
+        <w:rPr>
+          <w:noProof/>
+        </w:rPr>
+        <w:fldChar w:fldCharType="begin"/>
+      </w:r>
+      <w:r>
+        <w:rPr>
+          <w:noProof/>
+        </w:rPr>
+        <w:instrText xml:space="preserve"> PAGEREF _Toc193970297 \h </w:instrText>
+      </w:r>
+      <w:r>
+        <w:rPr>
+          <w:noProof/>
+        </w:rPr>
+      </w:r>
+      <w:r>
+        <w:rPr>
+          <w:noProof/>
+        </w:rPr>
+        <w:fldChar w:fldCharType="separate"/>
+      </w:r>
+      <w:r>
+        <w:rPr>
+          <w:noProof/>
+        </w:rPr>
+        <w:t>17</w:t>
+      </w:r>
+      <w:r>
+        <w:rPr>
+          <w:noProof/>
+        </w:rPr>
+        <w:fldChar w:fldCharType="end"/>
+      </w:r>
+    </w:p>
+    <w:p>
+      <w:r>
+        <w:fldChar w:fldCharType="end"/>
+      </w:r>
+    </w:p>
     <w:p/>
-    <w:p>
-      <w:pPr>
-        <w:rPr>
-          <w:b/>
-          <w:sz w:val="28"/>
-        </w:rPr>
-      </w:pPr>
-      <w:r>
-        <w:rPr>
-          <w:b/>
-          <w:sz w:val="28"/>
-        </w:rPr>
-        <w:t>Table of Tables</w:t>
-      </w:r>
-    </w:p>
-    <w:p/>
-    <w:p>
-      <w:r>
-        <w:fldChar w:fldCharType="begin"/>
-      </w:r>
-      <w:r>
-        <w:instrText xml:space="preserve"> TOC \c "Table" </w:instrText>
-      </w:r>
-      <w:r>
-        <w:fldChar w:fldCharType="separate"/>
-      </w:r>
-      <w:r>
-        <w:rPr>
-          <w:b/>
-          <w:noProof/>
-        </w:rPr>
-        <w:t>Es konnten keine Einträge für ein Abbildungsverzeichnis gefunden werden.</w:t>
-      </w:r>
-      <w:r>
-        <w:rPr>
-          <w:noProof/>
-        </w:rPr>
-        <w:br/>
-        <w:t>Wählen Sie im Dokument die Wörter aus, die in das Inhaltsverzeichnis eingeschlossen werden sollen, und klicken Sie dann in der Formatierungspalette unter "Formatvorlagen" auf ein Überschriftenformat. Wiederholen Sie dies für alle einzuschließenden Überschriften, und fügen Sie das Inhaltsverzeichnis dann in das Dokument ein. Sie können ein Inhaltsverzeichnis auch erstellen, indem Sie auf die Option "Manuelle Formatierung" klicken und die Einträge dann manuell eingeben.</w:t>
-      </w:r>
-      <w:r>
-        <w:fldChar w:fldCharType="end"/>
-      </w:r>
-    </w:p>
     <w:p>
       <w:pPr>
         <w:spacing w:before="0"/>
@@ -1657,7 +2040,7 @@
           <w:lang w:val="en-GB"/>
         </w:rPr>
       </w:pPr>
-      <w:bookmarkStart w:id="1" w:name="_Toc193865116"/>
+      <w:bookmarkStart w:id="1" w:name="_Toc194132441"/>
       <w:r>
         <w:rPr>
           <w:lang w:val="en-GB"/>
@@ -1670,7 +2053,7 @@
       <w:pPr>
         <w:pStyle w:val="berschrift2"/>
       </w:pPr>
-      <w:bookmarkStart w:id="2" w:name="_Toc193865117"/>
+      <w:bookmarkStart w:id="2" w:name="_Toc194132442"/>
       <w:r>
         <w:t>Purpose &amp; Scope</w:t>
       </w:r>
@@ -1747,7 +2130,7 @@
       <w:pPr>
         <w:pStyle w:val="berschrift2"/>
       </w:pPr>
-      <w:bookmarkStart w:id="3" w:name="_Toc193865118"/>
+      <w:bookmarkStart w:id="3" w:name="_Toc194132443"/>
       <w:r>
         <w:t>Revisions</w:t>
       </w:r>
@@ -2082,7 +2465,7 @@
       <w:pPr>
         <w:pStyle w:val="berschrift1"/>
       </w:pPr>
-      <w:bookmarkStart w:id="4" w:name="_Toc193865119"/>
+      <w:bookmarkStart w:id="4" w:name="_Toc194132444"/>
       <w:r>
         <w:t>Socrocket design Flow</w:t>
       </w:r>
@@ -2092,7 +2475,7 @@
       <w:pPr>
         <w:pStyle w:val="berschrift2"/>
       </w:pPr>
-      <w:bookmarkStart w:id="5" w:name="_Toc193865120"/>
+      <w:bookmarkStart w:id="5" w:name="_Toc194132445"/>
       <w:r>
         <w:t>Overview</w:t>
       </w:r>
@@ -2248,7 +2631,7 @@
         <w:jc w:val="center"/>
       </w:pPr>
       <w:bookmarkStart w:id="6" w:name="_Ref193348509"/>
-      <w:bookmarkStart w:id="7" w:name="_Toc193768684"/>
+      <w:bookmarkStart w:id="7" w:name="_Toc193970288"/>
       <w:r>
         <w:t xml:space="preserve">Figure </w:t>
       </w:r>
@@ -2782,7 +3165,7 @@
         <w:pStyle w:val="berschrift2"/>
         <w:jc w:val="both"/>
       </w:pPr>
-      <w:bookmarkStart w:id="8" w:name="_Toc193865121"/>
+      <w:bookmarkStart w:id="8" w:name="_Toc194132446"/>
       <w:r>
         <w:t>LEON FFT processor</w:t>
       </w:r>
@@ -2926,7 +3309,7 @@
         <w:pStyle w:val="Beschriftung"/>
         <w:jc w:val="center"/>
       </w:pPr>
-      <w:bookmarkStart w:id="9" w:name="_Toc193768685"/>
+      <w:bookmarkStart w:id="9" w:name="_Toc193970289"/>
       <w:r>
         <w:t xml:space="preserve">Figure </w:t>
       </w:r>
@@ -2984,12 +3367,12 @@
       <w:pPr>
         <w:pStyle w:val="berschrift3"/>
       </w:pPr>
-      <w:bookmarkStart w:id="10" w:name="_Toc193865122"/>
-      <w:bookmarkStart w:id="11" w:name="_Ref193351450"/>
+      <w:bookmarkStart w:id="10" w:name="_Ref193351450"/>
+      <w:bookmarkStart w:id="11" w:name="_Toc194132447"/>
       <w:r>
         <w:t>Partitioning the system</w:t>
       </w:r>
-      <w:bookmarkEnd w:id="10"/>
+      <w:bookmarkEnd w:id="11"/>
     </w:p>
     <w:p>
       <w:r>
@@ -3267,7 +3650,7 @@
         <w:jc w:val="center"/>
       </w:pPr>
       <w:bookmarkStart w:id="12" w:name="_Ref193436620"/>
-      <w:bookmarkStart w:id="13" w:name="_Toc193768686"/>
+      <w:bookmarkStart w:id="13" w:name="_Toc193970290"/>
       <w:r>
         <w:t xml:space="preserve">Figure </w:t>
       </w:r>
@@ -3299,11 +3682,11 @@
         <w:pStyle w:val="berschrift3"/>
       </w:pPr>
       <w:bookmarkStart w:id="14" w:name="_Ref193774836"/>
-      <w:bookmarkStart w:id="15" w:name="_Toc193865123"/>
+      <w:bookmarkStart w:id="15" w:name="_Toc194132448"/>
       <w:r>
         <w:t>Setting up a platform template</w:t>
       </w:r>
-      <w:bookmarkEnd w:id="11"/>
+      <w:bookmarkEnd w:id="10"/>
       <w:bookmarkEnd w:id="14"/>
       <w:bookmarkEnd w:id="15"/>
     </w:p>
@@ -12534,7 +12917,7 @@
         <w:pStyle w:val="berschrift3"/>
       </w:pPr>
       <w:bookmarkStart w:id="17" w:name="_Ref193517501"/>
-      <w:bookmarkStart w:id="18" w:name="_Toc193865124"/>
+      <w:bookmarkStart w:id="18" w:name="_Toc194132449"/>
       <w:r>
         <w:t>Configuring the template</w:t>
       </w:r>
@@ -12744,6 +13127,7 @@
         <w:jc w:val="center"/>
       </w:pPr>
       <w:bookmarkStart w:id="19" w:name="_Ref193771969"/>
+      <w:bookmarkStart w:id="20" w:name="_Toc193970291"/>
       <w:r>
         <w:t xml:space="preserve">Figure </w:t>
       </w:r>
@@ -12759,6 +13143,7 @@
       <w:r>
         <w:t xml:space="preserve"> - Configuration Wizard / Welcome screen</w:t>
       </w:r>
+      <w:bookmarkEnd w:id="20"/>
     </w:p>
     <w:p/>
     <w:p>
@@ -12813,7 +13198,8 @@
         <w:pStyle w:val="Beschriftung"/>
         <w:jc w:val="center"/>
       </w:pPr>
-      <w:bookmarkStart w:id="20" w:name="_Ref193772121"/>
+      <w:bookmarkStart w:id="21" w:name="_Ref193772121"/>
+      <w:bookmarkStart w:id="22" w:name="_Toc193970292"/>
       <w:r>
         <w:t xml:space="preserve">Figure </w:t>
       </w:r>
@@ -12825,10 +13211,11 @@
           <w:t>5</w:t>
         </w:r>
       </w:fldSimple>
-      <w:bookmarkEnd w:id="20"/>
+      <w:bookmarkEnd w:id="21"/>
       <w:r>
         <w:t xml:space="preserve"> - Configuration Wizard / License agreement</w:t>
       </w:r>
+      <w:bookmarkEnd w:id="22"/>
     </w:p>
     <w:p/>
     <w:p>
@@ -13020,7 +13407,8 @@
         <w:pStyle w:val="Beschriftung"/>
         <w:jc w:val="center"/>
       </w:pPr>
-      <w:bookmarkStart w:id="21" w:name="_Ref193773651"/>
+      <w:bookmarkStart w:id="23" w:name="_Ref193773651"/>
+      <w:bookmarkStart w:id="24" w:name="_Toc193970293"/>
       <w:r>
         <w:t xml:space="preserve">Figure </w:t>
       </w:r>
@@ -13032,10 +13420,11 @@
           <w:t>6</w:t>
         </w:r>
       </w:fldSimple>
-      <w:bookmarkEnd w:id="21"/>
+      <w:bookmarkEnd w:id="23"/>
       <w:r>
         <w:t xml:space="preserve"> - Configuration Wizard / Template window</w:t>
       </w:r>
+      <w:bookmarkEnd w:id="24"/>
     </w:p>
     <w:p/>
     <w:p>
@@ -13090,7 +13479,8 @@
         <w:pStyle w:val="Beschriftung"/>
         <w:jc w:val="center"/>
       </w:pPr>
-      <w:bookmarkStart w:id="22" w:name="_Ref193774320"/>
+      <w:bookmarkStart w:id="25" w:name="_Ref193774320"/>
+      <w:bookmarkStart w:id="26" w:name="_Toc193970294"/>
       <w:r>
         <w:t xml:space="preserve">Figure </w:t>
       </w:r>
@@ -13102,10 +13492,11 @@
           <w:t>7</w:t>
         </w:r>
       </w:fldSimple>
-      <w:bookmarkEnd w:id="22"/>
+      <w:bookmarkEnd w:id="25"/>
       <w:r>
         <w:t xml:space="preserve"> - Configuration Wizard / Configuration window</w:t>
       </w:r>
+      <w:bookmarkEnd w:id="26"/>
     </w:p>
     <w:p>
       <w:pPr>
@@ -13158,7 +13549,8 @@
         <w:pStyle w:val="Beschriftung"/>
         <w:jc w:val="center"/>
       </w:pPr>
-      <w:bookmarkStart w:id="23" w:name="_Ref193774729"/>
+      <w:bookmarkStart w:id="27" w:name="_Ref193774729"/>
+      <w:bookmarkStart w:id="28" w:name="_Toc193970295"/>
       <w:r>
         <w:t xml:space="preserve">Figure </w:t>
       </w:r>
@@ -13170,7 +13562,7 @@
           <w:t>8</w:t>
         </w:r>
       </w:fldSimple>
-      <w:bookmarkEnd w:id="23"/>
+      <w:bookmarkEnd w:id="27"/>
       <w:r>
         <w:t xml:space="preserve"> </w:t>
       </w:r>
@@ -13180,6 +13572,7 @@
       <w:r>
         <w:t xml:space="preserve"> Configuration Wizard / Parameter window</w:t>
       </w:r>
+      <w:bookmarkEnd w:id="28"/>
     </w:p>
     <w:p>
       <w:r>
@@ -13188,31 +13581,51 @@
       <w:r>
         <w:t xml:space="preserve"> (</w:t>
       </w:r>
-      <w:fldSimple w:instr=" REF _Ref193436620 \h ">
-        <w:r>
-          <w:t xml:space="preserve">Figure </w:t>
-        </w:r>
-        <w:r>
-          <w:rPr>
-            <w:noProof/>
-          </w:rPr>
-          <w:t>3</w:t>
-        </w:r>
-      </w:fldSimple>
+      <w:r>
+        <w:fldChar w:fldCharType="begin"/>
+      </w:r>
+      <w:r>
+        <w:instrText xml:space="preserve"> REF _Ref193436620 \h </w:instrText>
+      </w:r>
+      <w:r>
+        <w:fldChar w:fldCharType="separate"/>
+      </w:r>
+      <w:r>
+        <w:t xml:space="preserve">Figure </w:t>
+      </w:r>
+      <w:r>
+        <w:rPr>
+          <w:noProof/>
+        </w:rPr>
+        <w:t>3</w:t>
+      </w:r>
+      <w:r>
+        <w:fldChar w:fldCharType="end"/>
+      </w:r>
       <w:r>
         <w:t xml:space="preserve">) and implement the memory map shown in </w:t>
       </w:r>
-      <w:fldSimple w:instr=" REF _Ref193939557 \h ">
-        <w:r>
-          <w:t xml:space="preserve">Figure </w:t>
-        </w:r>
-        <w:r>
-          <w:rPr>
-            <w:noProof/>
-          </w:rPr>
-          <w:t>10</w:t>
-        </w:r>
-      </w:fldSimple>
+      <w:r>
+        <w:fldChar w:fldCharType="begin"/>
+      </w:r>
+      <w:r>
+        <w:instrText xml:space="preserve"> REF _Ref193939557 \h </w:instrText>
+      </w:r>
+      <w:r>
+        <w:fldChar w:fldCharType="separate"/>
+      </w:r>
+      <w:r>
+        <w:t xml:space="preserve">Figure </w:t>
+      </w:r>
+      <w:r>
+        <w:rPr>
+          <w:noProof/>
+        </w:rPr>
+        <w:t>10</w:t>
+      </w:r>
+      <w:r>
+        <w:fldChar w:fldCharType="end"/>
+      </w:r>
       <w:r>
         <w:t xml:space="preserve"> perform following steps:</w:t>
       </w:r>
@@ -13250,7 +13663,7 @@
         <w:rPr>
           <w:i/>
         </w:rPr>
-        <w:t>Configure APB controller: base address = 0x800, address mask = 0xfff, bus index = 1</w:t>
+        <w:t>Disable Power Monitoring: Enable Power Monitoring = false</w:t>
       </w:r>
     </w:p>
     <w:p>
@@ -13268,7 +13681,13 @@
         <w:rPr>
           <w:i/>
         </w:rPr>
-        <w:t>For initial system switch of caches and mmu: Enable instruction cache = false, Enable data cache = false, Enable MMU = false</w:t>
+        <w:t>Configure APB controller: base address = 0x800, add</w:t>
+      </w:r>
+      <w:r>
+        <w:rPr>
+          <w:i/>
+        </w:rPr>
+        <w:t>ress mask = 0xfff, bus index = 2</w:t>
       </w:r>
     </w:p>
     <w:p>
@@ -13286,7 +13705,37 @@
         <w:rPr>
           <w:i/>
         </w:rPr>
-        <w:t>Switch off AHB Memory: AHB Memory = false</w:t>
+        <w:t>For initial system switch o</w:t>
+      </w:r>
+      <w:r>
+        <w:rPr>
+          <w:i/>
+        </w:rPr>
+        <w:t>f</w:t>
+      </w:r>
+      <w:r>
+        <w:rPr>
+          <w:i/>
+        </w:rPr>
+        <w:t>f caches and mmu: Enable instruction cache = false, Enable data cache = false, Enable MMU = false</w:t>
+      </w:r>
+    </w:p>
+    <w:p>
+      <w:pPr>
+        <w:pStyle w:val="Listenabsatz"/>
+        <w:numPr>
+          <w:ilvl w:val="0"/>
+          <w:numId w:val="20"/>
+        </w:numPr>
+        <w:rPr>
+          <w:i/>
+        </w:rPr>
+      </w:pPr>
+      <w:r>
+        <w:rPr>
+          <w:i/>
+        </w:rPr>
+        <w:t>Switch on AHB Memory: AHB Memory = true</w:t>
       </w:r>
     </w:p>
     <w:p>
@@ -13506,8 +13955,9 @@
         <w:pStyle w:val="Beschriftung"/>
         <w:jc w:val="center"/>
       </w:pPr>
-      <w:bookmarkStart w:id="24" w:name="_Ref193775816"/>
-      <w:bookmarkStart w:id="25" w:name="_Ref193775788"/>
+      <w:bookmarkStart w:id="29" w:name="_Ref193775816"/>
+      <w:bookmarkStart w:id="30" w:name="_Ref193775788"/>
+      <w:bookmarkStart w:id="31" w:name="_Toc193970296"/>
       <w:r>
         <w:t xml:space="preserve">Figure </w:t>
       </w:r>
@@ -13519,11 +13969,12 @@
           <w:t>9</w:t>
         </w:r>
       </w:fldSimple>
-      <w:bookmarkEnd w:id="24"/>
+      <w:bookmarkEnd w:id="29"/>
       <w:r>
         <w:t xml:space="preserve"> - Configuration Wizard / Store configuration</w:t>
       </w:r>
-      <w:bookmarkEnd w:id="25"/>
+      <w:bookmarkEnd w:id="30"/>
+      <w:bookmarkEnd w:id="31"/>
     </w:p>
     <w:p>
       <w:pPr>
@@ -15331,13 +15782,13 @@
       <w:r>
         <w:br w:type="page"/>
       </w:r>
-      <w:bookmarkStart w:id="26" w:name="_Ref193354880"/>
-      <w:bookmarkStart w:id="27" w:name="_Toc193865125"/>
+      <w:bookmarkStart w:id="32" w:name="_Ref193354880"/>
+      <w:bookmarkStart w:id="33" w:name="_Toc194132450"/>
       <w:r>
         <w:t>Generating platform simulation and software</w:t>
       </w:r>
-      <w:bookmarkEnd w:id="26"/>
-      <w:bookmarkEnd w:id="27"/>
+      <w:bookmarkEnd w:id="32"/>
+      <w:bookmarkEnd w:id="33"/>
     </w:p>
     <w:p>
       <w:pPr>
@@ -15732,7 +16183,34 @@
         <w:t>./software/fft64</w:t>
       </w:r>
       <w:r>
-        <w:t xml:space="preserve"> directory. In order to </w:t>
+        <w:t xml:space="preserve"> directory. </w:t>
+      </w:r>
+      <w:r>
+        <w:t xml:space="preserve">In the previous section was explained how to execute the code on the stand-alone simulator. Mapping the code to the newly generated platform requires some modifications. As already mentioned, the input data is supposed to be delivered by a sensor device and shall be sent via a SoCWire link after computation. The modified/mapped version of the code is given in the </w:t>
+      </w:r>
+      <w:r>
+        <w:rPr>
+          <w:rFonts w:ascii="Lucida Console" w:hAnsi="Lucida Console" w:cs="Courier New"/>
+          <w:b/>
+          <w:sz w:val="20"/>
+        </w:rPr>
+        <w:t>radix4_input_gen.c</w:t>
+      </w:r>
+      <w:r>
+        <w:t xml:space="preserve"> file. Amongst others, the code demonstates how to catch an interupt from the sensor device and how to set-up/control the SoCWire IP. The sensor delivers a total of 10 data frames in intervals of 10 ms. The SoCWire model operates in loop-back mode. Both, RX and TX descriptors are provided.</w:t>
+      </w:r>
+    </w:p>
+    <w:p>
+      <w:pPr>
+        <w:spacing w:before="0"/>
+      </w:pPr>
+    </w:p>
+    <w:p>
+      <w:pPr>
+        <w:spacing w:before="0"/>
+      </w:pPr>
+      <w:r>
+        <w:t xml:space="preserve">In order to </w:t>
       </w:r>
       <w:r>
         <w:t>compile the code using the SPARC</w:t>
@@ -15763,7 +16241,23 @@
           <w:b/>
           <w:sz w:val="20"/>
         </w:rPr>
-        <w:t>./waf –target=fft64.sparc</w:t>
+        <w:t>./waf –target=fft64</w:t>
+      </w:r>
+      <w:r>
+        <w:rPr>
+          <w:rFonts w:ascii="Lucida Console" w:hAnsi="Lucida Console" w:cs="Courier New"/>
+          <w:b/>
+          <w:sz w:val="20"/>
+        </w:rPr>
+        <w:t>_input_gen</w:t>
+      </w:r>
+      <w:r>
+        <w:rPr>
+          <w:rFonts w:ascii="Lucida Console" w:hAnsi="Lucida Console" w:cs="Courier New"/>
+          <w:b/>
+          <w:sz w:val="20"/>
+        </w:rPr>
+        <w:t>.sparc</w:t>
       </w:r>
     </w:p>
     <w:p>
@@ -15887,8 +16381,8 @@
                       <a:picLocks noChangeAspect="1" noChangeArrowheads="1"/>
                     </pic:cNvPicPr>
                   </pic:nvPicPr>
-                  <ve:AlternateContent>
-                    <ve:Choice xmlns:ma="http://schemas.microsoft.com/office/mac/drawingml/2008/main" Requires="ma">
+                  <ve:AlternateContent xmlns:ma="http://schemas.microsoft.com/office/mac/drawingml/2008/main">
+                    <ve:Choice Requires="ma">
                       <pic:blipFill>
                         <a:blip r:embed="rId20"/>
                         <a:srcRect/>
@@ -15897,7 +16391,7 @@
                         </a:stretch>
                       </pic:blipFill>
                     </ve:Choice>
-                    <ve:Fallback>
+                    <ve:Fallback xmlns:ma="http://schemas.microsoft.com/office/mac/drawingml/2008/main" xmlns="" xmlns:mo="http://schemas.microsoft.com/office/mac/office/2008/main" xmlns:ve="http://schemas.openxmlformats.org/markup-compatibility/2006" xmlns:mv="urn:schemas-microsoft-com:mac:vml" xmlns:o="urn:schemas-microsoft-com:office:office" xmlns:r="http://schemas.openxmlformats.org/officeDocument/2006/relationships" xmlns:m="http://schemas.openxmlformats.org/officeDocument/2006/math" xmlns:v="urn:schemas-microsoft-com:vml" xmlns:wp="http://schemas.openxmlformats.org/drawingml/2006/wordprocessingDrawing" xmlns:w10="urn:schemas-microsoft-com:office:word" xmlns:w="http://schemas.openxmlformats.org/wordprocessingml/2006/main" xmlns:wne="http://schemas.microsoft.com/office/word/2006/wordml" xmlns:a="http://schemas.openxmlformats.org/drawingml/2006/main" xmlns:pic="http://schemas.openxmlformats.org/drawingml/2006/picture">
                       <pic:blipFill>
                         <a:blip r:embed="rId21"/>
                         <a:srcRect/>
@@ -15935,7 +16429,8 @@
         <w:pStyle w:val="Beschriftung"/>
         <w:jc w:val="center"/>
       </w:pPr>
-      <w:bookmarkStart w:id="28" w:name="_Ref193939557"/>
+      <w:bookmarkStart w:id="34" w:name="_Ref193939557"/>
+      <w:bookmarkStart w:id="35" w:name="_Toc193970297"/>
       <w:r>
         <w:t xml:space="preserve">Figure </w:t>
       </w:r>
@@ -15947,22 +16442,23 @@
           <w:t>10</w:t>
         </w:r>
       </w:fldSimple>
-      <w:bookmarkEnd w:id="28"/>
+      <w:bookmarkEnd w:id="34"/>
       <w:r>
         <w:t xml:space="preserve"> - Memory map FFT processor</w:t>
       </w:r>
-      <w:bookmarkStart w:id="29" w:name="_Ref193355087"/>
-      <w:bookmarkStart w:id="30" w:name="_Toc193865126"/>
+      <w:bookmarkStart w:id="36" w:name="_Ref193355087"/>
+      <w:bookmarkEnd w:id="35"/>
     </w:p>
     <w:p>
       <w:pPr>
         <w:pStyle w:val="berschrift3"/>
       </w:pPr>
+      <w:bookmarkStart w:id="37" w:name="_Toc194132451"/>
       <w:r>
         <w:t>Running/Debugging simulation</w:t>
       </w:r>
-      <w:bookmarkEnd w:id="29"/>
-      <w:bookmarkEnd w:id="30"/>
+      <w:bookmarkEnd w:id="36"/>
+      <w:bookmarkEnd w:id="37"/>
     </w:p>
     <w:p>
       <w:r>
@@ -16070,7 +16566,19 @@
         <w:rPr>
           <w:i/>
         </w:rPr>
-        <w:t>systemc/singlecore.test.prom ./build/software/fft64/fft64.sparc</w:t>
+        <w:t>systemc/singlecore.test.prom ./build/software/fft64/fft64</w:t>
+      </w:r>
+      <w:r>
+        <w:rPr>
+          <w:i/>
+        </w:rPr>
+        <w:t>_input_gen</w:t>
+      </w:r>
+      <w:r>
+        <w:rPr>
+          <w:i/>
+        </w:rPr>
+        <w:t>.sparc</w:t>
       </w:r>
       <w:r>
         <w:rPr>
@@ -17402,20 +17910,521 @@
       <w:pPr>
         <w:pStyle w:val="berschrift3"/>
       </w:pPr>
-      <w:bookmarkStart w:id="31" w:name="_Ref193357197"/>
-      <w:bookmarkStart w:id="32" w:name="_Toc193865127"/>
+      <w:bookmarkStart w:id="38" w:name="_Ref193357197"/>
+      <w:bookmarkStart w:id="39" w:name="_Toc194132452"/>
       <w:r>
         <w:t>Analysis of simulation results</w:t>
       </w:r>
-      <w:bookmarkEnd w:id="31"/>
-      <w:bookmarkEnd w:id="32"/>
-    </w:p>
-    <w:p>
-      <w:pPr>
-        <w:spacing w:before="0"/>
+      <w:bookmarkEnd w:id="38"/>
+      <w:bookmarkEnd w:id="39"/>
+    </w:p>
+    <w:p>
+      <w:r>
+        <w:t>The simulation sequence can be verified by observing the terminal output</w:t>
+      </w:r>
+      <w:r>
+        <w:t xml:space="preserve">. The sensor generates debug output on </w:t>
+      </w:r>
+      <w:r>
+        <w:rPr>
+          <w:rFonts w:ascii="Lucida Console" w:hAnsi="Lucida Console" w:cs="Courier New"/>
+          <w:b/>
+          <w:sz w:val="20"/>
+        </w:rPr>
+        <w:t>info</w:t>
+      </w:r>
+      <w:r>
+        <w:t xml:space="preserve"> level. The program contains </w:t>
+      </w:r>
+      <w:r>
+        <w:rPr>
+          <w:rFonts w:ascii="Lucida Console" w:hAnsi="Lucida Console" w:cs="Courier New"/>
+          <w:b/>
+          <w:sz w:val="20"/>
+        </w:rPr>
+        <w:t>printf</w:t>
+      </w:r>
+      <w:r>
+        <w:t xml:space="preserve"> </w:t>
+      </w:r>
+      <w:r>
+        <w:t>statements providing</w:t>
+      </w:r>
+      <w:r>
+        <w:t xml:space="preserve"> status information. For correct execution the following messages are written to stdout in intervals of 10 ms simulation time:</w:t>
+      </w:r>
+    </w:p>
+    <w:p/>
+    <w:p>
+      <w:pPr>
+        <w:rPr>
+          <w:rFonts w:ascii="Lucida Console" w:hAnsi="Lucida Console" w:cs="Courier New"/>
+          <w:b/>
+          <w:sz w:val="16"/>
+        </w:rPr>
+      </w:pPr>
+      <w:r>
+        <w:rPr>
+          <w:rFonts w:ascii="Lucida Console" w:hAnsi="Lucida Console" w:cs="Courier New"/>
+          <w:b/>
+          <w:sz w:val="16"/>
+        </w:rPr>
+        <w:t>@1 ms /40213 (sensor): Info: Start sending new data frame!</w:t>
+      </w:r>
+    </w:p>
+    <w:p>
+      <w:pPr>
+        <w:rPr>
+          <w:rFonts w:ascii="Lucida Console" w:hAnsi="Lucida Console" w:cs="Courier New"/>
+          <w:b/>
+          <w:sz w:val="16"/>
+        </w:rPr>
+      </w:pPr>
+      <w:r>
+        <w:rPr>
+          <w:rFonts w:ascii="Lucida Console" w:hAnsi="Lucida Console" w:cs="Courier New"/>
+          <w:b/>
+          <w:sz w:val="16"/>
+        </w:rPr>
+        <w:t>@1012780 ns /40981 (sensor): Info: Transmission of frame completed</w:t>
+      </w:r>
+    </w:p>
+    <w:p>
+      <w:pPr>
+        <w:rPr>
+          <w:rFonts w:ascii="Lucida Console" w:hAnsi="Lucida Console" w:cs="Courier New"/>
+          <w:b/>
+          <w:sz w:val="16"/>
+        </w:rPr>
+      </w:pPr>
+      <w:r>
+        <w:rPr>
+          <w:rFonts w:ascii="Lucida Console" w:hAnsi="Lucida Console" w:cs="Courier New"/>
+          <w:b/>
+          <w:sz w:val="16"/>
+        </w:rPr>
+        <w:t>CPU: Received IRQ</w:t>
+      </w:r>
+    </w:p>
+    <w:p>
+      <w:pPr>
+        <w:rPr>
+          <w:rFonts w:ascii="Lucida Console" w:hAnsi="Lucida Console" w:cs="Courier New"/>
+          <w:b/>
+          <w:sz w:val="16"/>
+        </w:rPr>
+      </w:pPr>
+      <w:r>
+        <w:rPr>
+          <w:rFonts w:ascii="Lucida Console" w:hAnsi="Lucida Console" w:cs="Courier New"/>
+          <w:b/>
+          <w:sz w:val="16"/>
+        </w:rPr>
+        <w:t>CPU: Completed FFT</w:t>
+      </w:r>
+    </w:p>
+    <w:p>
+      <w:pPr>
+        <w:rPr>
+          <w:rFonts w:ascii="Lucida Console" w:hAnsi="Lucida Console" w:cs="Courier New"/>
+          <w:b/>
+          <w:sz w:val="16"/>
+        </w:rPr>
+      </w:pPr>
+      <w:r>
+        <w:rPr>
+          <w:rFonts w:ascii="Lucida Console" w:hAnsi="Lucida Console" w:cs="Courier New"/>
+          <w:b/>
+          <w:sz w:val="16"/>
+        </w:rPr>
+        <w:t>CPU: Start SoCWire DMA action</w:t>
+      </w:r>
+    </w:p>
+    <w:p>
+      <w:r>
+        <w:t>The simulation terminates after 10 iterations.</w:t>
+      </w:r>
+    </w:p>
+    <w:p>
+      <w:r>
+        <w:t>At the end of the simulation all simulation models automatically print execution statis</w:t>
+      </w:r>
+      <w:r>
+        <w:t xml:space="preserve">tics. With the help of the statistics conclucions may be drawn regarding efficiency and correctness of hardware and software. The example below shows the execution report of the SoCWire model. In total 10 TX and 10 RX descriptors have been consumed. </w:t>
+      </w:r>
+    </w:p>
+    <w:p>
+      <w:pPr>
         <w:jc w:val="left"/>
-      </w:pPr>
-    </w:p>
+        <w:rPr>
+          <w:sz w:val="20"/>
+        </w:rPr>
+      </w:pPr>
+      <w:r>
+        <w:rPr>
+          <w:sz w:val="20"/>
+        </w:rPr>
+        <w:t>@91995310ns Report:  ********************************************</w:t>
+      </w:r>
+      <w:r>
+        <w:rPr>
+          <w:sz w:val="20"/>
+        </w:rPr>
+        <w:t>****************************</w:t>
+      </w:r>
+      <w:r>
+        <w:rPr>
+          <w:sz w:val="20"/>
+        </w:rPr>
+        <w:br/>
+      </w:r>
+      <w:r>
+        <w:rPr>
+          <w:sz w:val="20"/>
+        </w:rPr>
+        <w:t>@91995310ns</w:t>
+      </w:r>
+      <w:r>
+        <w:rPr>
+          <w:sz w:val="20"/>
+        </w:rPr>
+        <w:t xml:space="preserve"> </w:t>
+      </w:r>
+      <w:r>
+        <w:rPr>
+          <w:sz w:val="20"/>
+        </w:rPr>
+        <w:t>Report:  * AHB2SoCWire Statistic:</w:t>
+      </w:r>
+      <w:r>
+        <w:rPr>
+          <w:sz w:val="20"/>
+        </w:rPr>
+        <w:br/>
+      </w:r>
+      <w:r>
+        <w:rPr>
+          <w:sz w:val="20"/>
+        </w:rPr>
+        <w:t>@91995310ns Report:  * -----------------------------------------</w:t>
+      </w:r>
+      <w:r>
+        <w:rPr>
+          <w:sz w:val="20"/>
+        </w:rPr>
+        <w:t>---------------------------------------</w:t>
+      </w:r>
+      <w:r>
+        <w:rPr>
+          <w:sz w:val="20"/>
+        </w:rPr>
+        <w:br/>
+      </w:r>
+      <w:r>
+        <w:rPr>
+          <w:sz w:val="20"/>
+        </w:rPr>
+        <w:t>@91995310ns</w:t>
+      </w:r>
+      <w:r>
+        <w:rPr>
+          <w:sz w:val="20"/>
+        </w:rPr>
+        <w:t xml:space="preserve"> R</w:t>
+      </w:r>
+      <w:r>
+        <w:rPr>
+          <w:sz w:val="20"/>
+        </w:rPr>
+        <w:t xml:space="preserve">eport:  * SoCWire packets received </w:t>
+      </w:r>
+      <w:r>
+        <w:rPr>
+          <w:sz w:val="20"/>
+        </w:rPr>
+        <w:br/>
+      </w:r>
+      <w:r>
+        <w:rPr>
+          <w:sz w:val="20"/>
+        </w:rPr>
+        <w:tab/>
+      </w:r>
+      <w:r>
+        <w:rPr>
+          <w:sz w:val="20"/>
+        </w:rPr>
+        <w:tab/>
+      </w:r>
+      <w:r>
+        <w:rPr>
+          <w:sz w:val="20"/>
+        </w:rPr>
+        <w:tab/>
+      </w:r>
+      <w:r>
+        <w:rPr>
+          <w:sz w:val="20"/>
+        </w:rPr>
+        <w:tab/>
+      </w:r>
+      <w:r>
+        <w:rPr>
+          <w:sz w:val="20"/>
+        </w:rPr>
+        <w:tab/>
+      </w:r>
+      <w:r>
+        <w:rPr>
+          <w:sz w:val="20"/>
+        </w:rPr>
+        <w:tab/>
+      </w:r>
+      <w:r>
+        <w:rPr>
+          <w:sz w:val="20"/>
+        </w:rPr>
+        <w:tab/>
+      </w:r>
+      <w:r>
+        <w:rPr>
+          <w:sz w:val="20"/>
+        </w:rPr>
+        <w:tab/>
+      </w:r>
+      <w:r>
+        <w:rPr>
+          <w:sz w:val="20"/>
+        </w:rPr>
+        <w:tab/>
+      </w:r>
+      <w:r>
+        <w:rPr>
+          <w:sz w:val="20"/>
+        </w:rPr>
+        <w:t>(</w:t>
+      </w:r>
+      <w:r>
+        <w:rPr>
+          <w:sz w:val="20"/>
+        </w:rPr>
+        <w:t>total</w:t>
+      </w:r>
+      <w:r>
+        <w:rPr>
+          <w:sz w:val="20"/>
+        </w:rPr>
+        <w:t>, with error RE_ReceiverError, without error): 11, 0, 10</w:t>
+      </w:r>
+      <w:r>
+        <w:rPr>
+          <w:sz w:val="20"/>
+        </w:rPr>
+        <w:br/>
+      </w:r>
+      <w:r>
+        <w:rPr>
+          <w:sz w:val="20"/>
+        </w:rPr>
+        <w:t>@91995310ns Report:  * Bytes received successfully on SoCWire link:   5120</w:t>
+      </w:r>
+      <w:r>
+        <w:rPr>
+          <w:sz w:val="20"/>
+        </w:rPr>
+        <w:br/>
+      </w:r>
+      <w:r>
+        <w:rPr>
+          <w:sz w:val="20"/>
+        </w:rPr>
+        <w:t>@91995310ns Report:  * SoCWire packets sent (without error):     10</w:t>
+      </w:r>
+      <w:r>
+        <w:rPr>
+          <w:sz w:val="20"/>
+        </w:rPr>
+        <w:br/>
+      </w:r>
+      <w:r>
+        <w:rPr>
+          <w:sz w:val="20"/>
+        </w:rPr>
+        <w:t>@91995310ns Report:  * Bytes sent on SoCWire link:                    5120</w:t>
+      </w:r>
+      <w:r>
+        <w:rPr>
+          <w:sz w:val="20"/>
+        </w:rPr>
+        <w:br/>
+      </w:r>
+      <w:r>
+        <w:rPr>
+          <w:sz w:val="20"/>
+        </w:rPr>
+        <w:t>@91995310ns Report:  * Packets received without available RX descriptor (SS_SocWireStall): 0</w:t>
+      </w:r>
+      <w:r>
+        <w:rPr>
+          <w:sz w:val="20"/>
+        </w:rPr>
+        <w:br/>
+      </w:r>
+      <w:r>
+        <w:rPr>
+          <w:sz w:val="20"/>
+        </w:rPr>
+        <w:t>@91995310ns Report:  * RX descriptors consumed: 10</w:t>
+      </w:r>
+      <w:r>
+        <w:rPr>
+          <w:sz w:val="20"/>
+        </w:rPr>
+        <w:br/>
+      </w:r>
+      <w:r>
+        <w:rPr>
+          <w:sz w:val="20"/>
+        </w:rPr>
+        <w:t xml:space="preserve">@91995310nsReport:  </w:t>
+      </w:r>
+      <w:r>
+        <w:rPr>
+          <w:sz w:val="20"/>
+        </w:rPr>
+        <w:t xml:space="preserve"> </w:t>
+      </w:r>
+      <w:r>
+        <w:rPr>
+          <w:sz w:val="20"/>
+        </w:rPr>
+        <w:t>* TX descriptors consumed: 10</w:t>
+      </w:r>
+      <w:r>
+        <w:rPr>
+          <w:sz w:val="20"/>
+        </w:rPr>
+        <w:br/>
+      </w:r>
+      <w:r>
+        <w:rPr>
+          <w:sz w:val="20"/>
+        </w:rPr>
+        <w:t>@91995310ns</w:t>
+      </w:r>
+      <w:r>
+        <w:rPr>
+          <w:sz w:val="20"/>
+        </w:rPr>
+        <w:t xml:space="preserve"> Re</w:t>
+      </w:r>
+      <w:r>
+        <w:rPr>
+          <w:sz w:val="20"/>
+        </w:rPr>
+        <w:t>port:  ********************************************</w:t>
+      </w:r>
+      <w:r>
+        <w:rPr>
+          <w:sz w:val="20"/>
+        </w:rPr>
+        <w:t>*****************************</w:t>
+      </w:r>
+      <w:r>
+        <w:rPr>
+          <w:sz w:val="20"/>
+        </w:rPr>
+        <w:t xml:space="preserve"> </w:t>
+      </w:r>
+    </w:p>
+    <w:p>
+      <w:r>
+        <w:t>A d</w:t>
+      </w:r>
+      <w:r>
+        <w:t>etailed explana</w:t>
+      </w:r>
+      <w:r>
+        <w:t xml:space="preserve">tion of all available execution reports can be found in the SoCRocket Analysis Capability Report. </w:t>
+      </w:r>
+      <w:r>
+        <w:t xml:space="preserve">The document also contains a complete list of all performance counters in the systems and instructions on how to use the analysis  API of the library. Performance counters are implemented using the </w:t>
+      </w:r>
+      <w:r>
+        <w:rPr>
+          <w:rFonts w:ascii="Lucida Console" w:eastAsiaTheme="minorHAnsi" w:hAnsi="Lucida Console" w:cs="Lucida Console"/>
+          <w:spacing w:val="0"/>
+          <w:sz w:val="20"/>
+          <w:szCs w:val="20"/>
+          <w:lang w:eastAsia="en-US"/>
+        </w:rPr>
+        <w:t>GS_PARAM</w:t>
+      </w:r>
+      <w:r>
+        <w:t xml:space="preserve"> mechanism provided by the GreenSoCs package GreenControl. Respectively, every platform modeled with the SoCRocket library can be extended using GreenControl surveillance tools (e.g. GreenAV). This enables the user to:</w:t>
+      </w:r>
+    </w:p>
+    <w:p>
+      <w:pPr>
+        <w:pStyle w:val="Listenabsatz"/>
+        <w:numPr>
+          <w:ilvl w:val="0"/>
+          <w:numId w:val="21"/>
+        </w:numPr>
+      </w:pPr>
+      <w:r>
+        <w:t>Access all counters at every time from everywhere in the simulation</w:t>
+      </w:r>
+    </w:p>
+    <w:p>
+      <w:pPr>
+        <w:pStyle w:val="Listenabsatz"/>
+        <w:numPr>
+          <w:ilvl w:val="0"/>
+          <w:numId w:val="21"/>
+        </w:numPr>
+      </w:pPr>
+      <w:r>
+        <w:t>Directly log changes in trace-files</w:t>
+      </w:r>
+    </w:p>
+    <w:p>
+      <w:pPr>
+        <w:pStyle w:val="Listenabsatz"/>
+        <w:numPr>
+          <w:ilvl w:val="0"/>
+          <w:numId w:val="21"/>
+        </w:numPr>
+      </w:pPr>
+      <w:r>
+        <w:t>Directly log changes in waveforms (vcd)</w:t>
+      </w:r>
+    </w:p>
+    <w:p>
+      <w:pPr>
+        <w:pStyle w:val="Listenabsatz"/>
+        <w:numPr>
+          <w:ilvl w:val="0"/>
+          <w:numId w:val="21"/>
+        </w:numPr>
+      </w:pPr>
+      <w:r>
+        <w:t>Register/execute callbacks on changes</w:t>
+      </w:r>
+    </w:p>
+    <w:p>
+      <w:pPr>
+        <w:pStyle w:val="Listenabsatz"/>
+        <w:numPr>
+          <w:ilvl w:val="0"/>
+          <w:numId w:val="21"/>
+        </w:numPr>
+      </w:pPr>
+      <w:r>
+        <w:t>Overwrite counters</w:t>
+      </w:r>
+    </w:p>
+    <w:p/>
     <w:p>
       <w:pPr>
         <w:pStyle w:val="Default"/>
@@ -17864,7 +18873,7 @@
               <w:sz w:val="20"/>
               <w:szCs w:val="20"/>
             </w:rPr>
-            <w:t>18</w:t>
+            <w:t>2</w:t>
           </w:r>
           <w:r>
             <w:rPr>
@@ -19398,6 +20407,119 @@
     </w:lvl>
   </w:abstractNum>
   <w:abstractNum w:abstractNumId="17">
+    <w:nsid w:val="6BBE1743"/>
+    <w:multiLevelType w:val="hybridMultilevel"/>
+    <w:tmpl w:val="1754301A"/>
+    <w:lvl w:ilvl="0" w:tplc="04070001">
+      <w:start w:val="1"/>
+      <w:numFmt w:val="bullet"/>
+      <w:lvlText w:val=""/>
+      <w:lvlJc w:val="left"/>
+      <w:pPr>
+        <w:ind w:left="720" w:hanging="360"/>
+      </w:pPr>
+      <w:rPr>
+        <w:rFonts w:ascii="Symbol" w:hAnsi="Symbol" w:hint="default"/>
+      </w:rPr>
+    </w:lvl>
+    <w:lvl w:ilvl="1" w:tplc="04070003" w:tentative="1">
+      <w:start w:val="1"/>
+      <w:numFmt w:val="bullet"/>
+      <w:lvlText w:val="o"/>
+      <w:lvlJc w:val="left"/>
+      <w:pPr>
+        <w:ind w:left="1440" w:hanging="360"/>
+      </w:pPr>
+      <w:rPr>
+        <w:rFonts w:ascii="Courier New" w:hAnsi="Courier New" w:hint="default"/>
+      </w:rPr>
+    </w:lvl>
+    <w:lvl w:ilvl="2" w:tplc="04070005" w:tentative="1">
+      <w:start w:val="1"/>
+      <w:numFmt w:val="bullet"/>
+      <w:lvlText w:val=""/>
+      <w:lvlJc w:val="left"/>
+      <w:pPr>
+        <w:ind w:left="2160" w:hanging="360"/>
+      </w:pPr>
+      <w:rPr>
+        <w:rFonts w:ascii="Wingdings" w:hAnsi="Wingdings" w:hint="default"/>
+      </w:rPr>
+    </w:lvl>
+    <w:lvl w:ilvl="3" w:tplc="04070001" w:tentative="1">
+      <w:start w:val="1"/>
+      <w:numFmt w:val="bullet"/>
+      <w:lvlText w:val=""/>
+      <w:lvlJc w:val="left"/>
+      <w:pPr>
+        <w:ind w:left="2880" w:hanging="360"/>
+      </w:pPr>
+      <w:rPr>
+        <w:rFonts w:ascii="Symbol" w:hAnsi="Symbol" w:hint="default"/>
+      </w:rPr>
+    </w:lvl>
+    <w:lvl w:ilvl="4" w:tplc="04070003" w:tentative="1">
+      <w:start w:val="1"/>
+      <w:numFmt w:val="bullet"/>
+      <w:lvlText w:val="o"/>
+      <w:lvlJc w:val="left"/>
+      <w:pPr>
+        <w:ind w:left="3600" w:hanging="360"/>
+      </w:pPr>
+      <w:rPr>
+        <w:rFonts w:ascii="Courier New" w:hAnsi="Courier New" w:hint="default"/>
+      </w:rPr>
+    </w:lvl>
+    <w:lvl w:ilvl="5" w:tplc="04070005" w:tentative="1">
+      <w:start w:val="1"/>
+      <w:numFmt w:val="bullet"/>
+      <w:lvlText w:val=""/>
+      <w:lvlJc w:val="left"/>
+      <w:pPr>
+        <w:ind w:left="4320" w:hanging="360"/>
+      </w:pPr>
+      <w:rPr>
+        <w:rFonts w:ascii="Wingdings" w:hAnsi="Wingdings" w:hint="default"/>
+      </w:rPr>
+    </w:lvl>
+    <w:lvl w:ilvl="6" w:tplc="04070001" w:tentative="1">
+      <w:start w:val="1"/>
+      <w:numFmt w:val="bullet"/>
+      <w:lvlText w:val=""/>
+      <w:lvlJc w:val="left"/>
+      <w:pPr>
+        <w:ind w:left="5040" w:hanging="360"/>
+      </w:pPr>
+      <w:rPr>
+        <w:rFonts w:ascii="Symbol" w:hAnsi="Symbol" w:hint="default"/>
+      </w:rPr>
+    </w:lvl>
+    <w:lvl w:ilvl="7" w:tplc="04070003" w:tentative="1">
+      <w:start w:val="1"/>
+      <w:numFmt w:val="bullet"/>
+      <w:lvlText w:val="o"/>
+      <w:lvlJc w:val="left"/>
+      <w:pPr>
+        <w:ind w:left="5760" w:hanging="360"/>
+      </w:pPr>
+      <w:rPr>
+        <w:rFonts w:ascii="Courier New" w:hAnsi="Courier New" w:hint="default"/>
+      </w:rPr>
+    </w:lvl>
+    <w:lvl w:ilvl="8" w:tplc="04070005" w:tentative="1">
+      <w:start w:val="1"/>
+      <w:numFmt w:val="bullet"/>
+      <w:lvlText w:val=""/>
+      <w:lvlJc w:val="left"/>
+      <w:pPr>
+        <w:ind w:left="6480" w:hanging="360"/>
+      </w:pPr>
+      <w:rPr>
+        <w:rFonts w:ascii="Wingdings" w:hAnsi="Wingdings" w:hint="default"/>
+      </w:rPr>
+    </w:lvl>
+  </w:abstractNum>
+  <w:abstractNum w:abstractNumId="18">
     <w:nsid w:val="71371D76"/>
     <w:multiLevelType w:val="hybridMultilevel"/>
     <w:tmpl w:val="F1A85C32"/>
@@ -19510,7 +20632,7 @@
       </w:rPr>
     </w:lvl>
   </w:abstractNum>
-  <w:abstractNum w:abstractNumId="18">
+  <w:abstractNum w:abstractNumId="19">
     <w:nsid w:val="73A01C57"/>
     <w:multiLevelType w:val="singleLevel"/>
     <w:tmpl w:val="DD50CA94"/>
@@ -19534,7 +20656,7 @@
       </w:rPr>
     </w:lvl>
   </w:abstractNum>
-  <w:abstractNum w:abstractNumId="19">
+  <w:abstractNum w:abstractNumId="20">
     <w:nsid w:val="7DB71784"/>
     <w:multiLevelType w:val="hybridMultilevel"/>
     <w:tmpl w:val="FFCE28D8"/>
@@ -19627,7 +20749,7 @@
     <w:abstractNumId w:val="13"/>
   </w:num>
   <w:num w:numId="2">
-    <w:abstractNumId w:val="18"/>
+    <w:abstractNumId w:val="19"/>
   </w:num>
   <w:num w:numId="3">
     <w:abstractNumId w:val="8"/>
@@ -19657,7 +20779,7 @@
     <w:abstractNumId w:val="16"/>
   </w:num>
   <w:num w:numId="12">
-    <w:abstractNumId w:val="17"/>
+    <w:abstractNumId w:val="18"/>
   </w:num>
   <w:num w:numId="13">
     <w:abstractNumId w:val="12"/>
@@ -19681,7 +20803,10 @@
     <w:abstractNumId w:val="11"/>
   </w:num>
   <w:num w:numId="20">
-    <w:abstractNumId w:val="19"/>
+    <w:abstractNumId w:val="20"/>
+  </w:num>
+  <w:num w:numId="21">
+    <w:abstractNumId w:val="17"/>
   </w:num>
 </w:numbering>
 </file>
@@ -19699,7 +20824,13 @@
     </w:rPrDefault>
     <w:pPrDefault/>
   </w:docDefaults>
-  <w:latentStyles w:defLockedState="0" w:defUIPriority="0" w:defSemiHidden="0" w:defUnhideWhenUsed="0" w:defQFormat="0" w:count="276"/>
+  <w:latentStyles w:defLockedState="0" w:defUIPriority="0" w:defSemiHidden="0" w:defUnhideWhenUsed="0" w:defQFormat="0" w:count="276">
+    <w:lsdException w:name="toc 1" w:uiPriority="39"/>
+    <w:lsdException w:name="toc 2" w:uiPriority="39"/>
+    <w:lsdException w:name="toc 3" w:uiPriority="39"/>
+    <w:lsdException w:name="table of figures" w:uiPriority="99"/>
+    <w:lsdException w:name="List Paragraph" w:qFormat="1"/>
+  </w:latentStyles>
   <w:style w:type="paragraph" w:default="1" w:styleId="Standard">
     <w:name w:val="Normal"/>
     <w:qFormat/>
@@ -19932,6 +21063,7 @@
   </w:style>
   <w:style w:type="character" w:default="1" w:styleId="Absatzstandardschriftart">
     <w:name w:val="Default Paragraph Font"/>
+    <w:semiHidden/>
     <w:unhideWhenUsed/>
   </w:style>
   <w:style w:type="table" w:default="1" w:styleId="NormaleTabelle">

</xml_diff>